<commit_message>
Added fees and net to offer SPA
</commit_message>
<xml_diff>
--- a/public/sample_uploads/Purchase-Agreement-1.docx
+++ b/public/sample_uploads/Purchase-Agreement-1.docx
@@ -12,21 +12,7 @@
           <w:b/>
           <w:bCs/>
         </w:rPr>
-        <w:t>Draft Sha</w:t>
-      </w:r>
-      <w:r>
-        <w:rPr>
-          <w:b/>
-          <w:bCs/>
-        </w:rPr>
-        <w:t>r</w:t>
-      </w:r>
-      <w:r>
-        <w:rPr>
-          <w:b/>
-          <w:bCs/>
-        </w:rPr>
-        <w:t>e Purchase Agreement</w:t>
+        <w:t>Draft Share Purchase Agreement</w:t>
       </w:r>
     </w:p>
     <w:p>
@@ -133,23 +119,7 @@
           <w:sz w:val="22"/>
           <w:szCs w:val="22"/>
         </w:rPr>
-        <w:t xml:space="preserve">is made on this </w:t>
-      </w:r>
-      <w:r>
-        <w:rPr>
-          <w:rFonts w:cs="Calibri" w:ascii="Calibri" w:hAnsi="Calibri"/>
-          <w:sz w:val="22"/>
-          <w:szCs w:val="22"/>
-        </w:rPr>
-        <w:t xml:space="preserve">[EFFECTIVE_DATE] </w:t>
-      </w:r>
-      <w:r>
-        <w:rPr>
-          <w:rFonts w:cs="Calibri" w:ascii="Calibri" w:hAnsi="Calibri"/>
-          <w:sz w:val="22"/>
-          <w:szCs w:val="22"/>
-        </w:rPr>
-        <w:t>(“</w:t>
+        <w:t>is made on this [EFFECTIVE_DATE] (“</w:t>
       </w:r>
       <w:r>
         <w:rPr>
@@ -210,6 +180,7 @@
           <w:tab w:val="left" w:pos="720" w:leader="none"/>
         </w:tabs>
         <w:spacing w:before="120" w:after="240"/>
+        <w:ind w:left="720" w:right="0" w:hanging="720"/>
         <w:contextualSpacing w:val="false"/>
         <w:jc w:val="both"/>
         <w:textAlignment w:val="baseline"/>
@@ -345,6 +316,7 @@
           <w:tab w:val="left" w:pos="720" w:leader="none"/>
         </w:tabs>
         <w:spacing w:before="120" w:after="240"/>
+        <w:ind w:left="720" w:right="0" w:hanging="720"/>
         <w:contextualSpacing w:val="false"/>
         <w:jc w:val="both"/>
         <w:textAlignment w:val="baseline"/>
@@ -369,25 +341,7 @@
           <w:szCs w:val="22"/>
           <w:lang w:val="en-IN"/>
         </w:rPr>
-        <w:t xml:space="preserve">, a public unlisted company incorporated under the Companies Act 1956 and having its registered office at </w:t>
-      </w:r>
-      <w:r>
-        <w:rPr>
-          <w:rFonts w:cs="Calibri" w:ascii="Calibri" w:hAnsi="Calibri"/>
-          <w:sz w:val="22"/>
-          <w:szCs w:val="22"/>
-          <w:lang w:val="en-IN"/>
-        </w:rPr>
-        <w:t xml:space="preserve">[BUYERADDRESS] </w:t>
-      </w:r>
-      <w:r>
-        <w:rPr>
-          <w:rFonts w:cs="Calibri" w:ascii="Calibri" w:hAnsi="Calibri"/>
-          <w:sz w:val="22"/>
-          <w:szCs w:val="22"/>
-          <w:lang w:val="en-IN"/>
-        </w:rPr>
-        <w:t>(the “</w:t>
+        <w:t>, a public unlisted company incorporated under the Companies Act 1956 and having its registered office at [BUYERADDRESS] (the “</w:t>
       </w:r>
       <w:r>
         <w:rPr>
@@ -470,6 +424,7 @@
           <w:tab w:val="left" w:pos="720" w:leader="none"/>
         </w:tabs>
         <w:spacing w:before="120" w:after="240"/>
+        <w:ind w:left="720" w:right="0" w:hanging="720"/>
         <w:contextualSpacing w:val="false"/>
         <w:jc w:val="both"/>
         <w:textAlignment w:val="baseline"/>
@@ -492,15 +447,7 @@
           <w:sz w:val="22"/>
           <w:szCs w:val="22"/>
         </w:rPr>
-        <w:t>,</w:t>
-      </w:r>
-      <w:r>
-        <w:rPr>
-          <w:rFonts w:ascii="Calibri" w:hAnsi="Calibri"/>
-          <w:sz w:val="22"/>
-          <w:szCs w:val="22"/>
-        </w:rPr>
-        <w:t xml:space="preserve"> a private limited company, bearing corporate identity number 12345 and having its registered office at [company address] (the “</w:t>
+        <w:t>, a private limited company, bearing corporate identity number 12345 and having its registered office at [company address] (the “</w:t>
       </w:r>
       <w:r>
         <w:rPr>
@@ -1062,22 +1009,22 @@
           <w:szCs w:val="22"/>
         </w:rPr>
       </w:pPr>
-      <w:bookmarkStart w:id="2" w:name="_Toc411870593"/>
-      <w:bookmarkStart w:id="3" w:name="_Toc411945365"/>
-      <w:bookmarkStart w:id="4" w:name="_Toc412552940"/>
-      <w:bookmarkStart w:id="5" w:name="_Toc417478555"/>
-      <w:bookmarkStart w:id="6" w:name="_Toc436742777"/>
-      <w:bookmarkStart w:id="7" w:name="_Toc441073196"/>
-      <w:bookmarkStart w:id="8" w:name="_Toc492962058"/>
-      <w:bookmarkStart w:id="9" w:name="_Toc509910921"/>
-      <w:bookmarkStart w:id="10" w:name="_Toc482699618"/>
-      <w:bookmarkStart w:id="11" w:name="_Toc503206732"/>
-      <w:bookmarkStart w:id="12" w:name="_Toc503175529"/>
-      <w:bookmarkStart w:id="13" w:name="_Ref491597798"/>
-      <w:bookmarkStart w:id="14" w:name="_Toc490837088"/>
-      <w:bookmarkStart w:id="15" w:name="_Toc490395652"/>
-      <w:bookmarkStart w:id="16" w:name="_Toc490073482"/>
-      <w:bookmarkStart w:id="17" w:name="_Toc482699645"/>
+      <w:bookmarkStart w:id="2" w:name="_Toc509910921"/>
+      <w:bookmarkStart w:id="3" w:name="_Toc492962058"/>
+      <w:bookmarkStart w:id="4" w:name="_Toc441073196"/>
+      <w:bookmarkStart w:id="5" w:name="_Toc436742777"/>
+      <w:bookmarkStart w:id="6" w:name="_Toc417478555"/>
+      <w:bookmarkStart w:id="7" w:name="_Toc412552940"/>
+      <w:bookmarkStart w:id="8" w:name="_Toc411945365"/>
+      <w:bookmarkStart w:id="9" w:name="_Toc411870593"/>
+      <w:bookmarkStart w:id="10" w:name="_Toc482699645"/>
+      <w:bookmarkStart w:id="11" w:name="_Toc490073482"/>
+      <w:bookmarkStart w:id="12" w:name="_Toc490395652"/>
+      <w:bookmarkStart w:id="13" w:name="_Toc490837088"/>
+      <w:bookmarkStart w:id="14" w:name="_Ref491597798"/>
+      <w:bookmarkStart w:id="15" w:name="_Toc503175529"/>
+      <w:bookmarkStart w:id="16" w:name="_Toc503206732"/>
+      <w:bookmarkStart w:id="17" w:name="_Toc482699618"/>
       <w:r>
         <w:rPr>
           <w:rFonts w:cs="Calibri" w:ascii="Calibri" w:hAnsi="Calibri"/>
@@ -1166,15 +1113,15 @@
         <w:pStyle w:val="Heading1"/>
         <w:rPr/>
       </w:pPr>
-      <w:bookmarkStart w:id="18" w:name="_Toc503206733"/>
-      <w:bookmarkStart w:id="19" w:name="_Toc503175530"/>
+      <w:bookmarkStart w:id="18" w:name="_Toc490073483"/>
+      <w:bookmarkStart w:id="19" w:name="_Toc490395653"/>
       <w:bookmarkStart w:id="20" w:name="_Toc490837089"/>
-      <w:bookmarkStart w:id="21" w:name="_Toc490395653"/>
-      <w:bookmarkStart w:id="22" w:name="_Toc490073483"/>
-      <w:bookmarkStart w:id="23" w:name="_Toc482699646"/>
-      <w:bookmarkStart w:id="24" w:name="_Toc482699619"/>
-      <w:bookmarkStart w:id="25" w:name="_Toc492124711"/>
-      <w:bookmarkStart w:id="26" w:name="_Toc492124747"/>
+      <w:bookmarkStart w:id="21" w:name="_Toc503175530"/>
+      <w:bookmarkStart w:id="22" w:name="_Toc503206733"/>
+      <w:bookmarkStart w:id="23" w:name="_Toc482699619"/>
+      <w:bookmarkStart w:id="24" w:name="_Toc482699646"/>
+      <w:bookmarkStart w:id="25" w:name="_Toc492124747"/>
+      <w:bookmarkStart w:id="26" w:name="_Toc492124711"/>
       <w:bookmarkEnd w:id="25"/>
       <w:bookmarkEnd w:id="26"/>
       <w:r>
@@ -1404,13 +1351,13 @@
         </w:rPr>
         <w:t>), will constitute a full, final and valid discharge of the obligation of the Buyer towards the Seller for the purchase of the Sale Shares under this Agreement.</w:t>
       </w:r>
-      <w:bookmarkStart w:id="28" w:name="_Toc298937518"/>
-      <w:bookmarkStart w:id="29" w:name="_Toc298446099"/>
-      <w:bookmarkStart w:id="30" w:name="_Toc298435161"/>
+      <w:bookmarkStart w:id="28" w:name="_Toc296626059"/>
+      <w:bookmarkStart w:id="29" w:name="_Toc296710348"/>
+      <w:bookmarkStart w:id="30" w:name="_Toc297917008"/>
       <w:bookmarkStart w:id="31" w:name="_Toc297918923"/>
-      <w:bookmarkStart w:id="32" w:name="_Toc297917008"/>
-      <w:bookmarkStart w:id="33" w:name="_Toc296710348"/>
-      <w:bookmarkStart w:id="34" w:name="_Toc296626059"/>
+      <w:bookmarkStart w:id="32" w:name="_Toc298435161"/>
+      <w:bookmarkStart w:id="33" w:name="_Toc298446099"/>
+      <w:bookmarkStart w:id="34" w:name="_Toc298937518"/>
     </w:p>
     <w:p>
       <w:pPr>
@@ -1436,18 +1383,17 @@
           <w:szCs w:val="22"/>
         </w:rPr>
       </w:pPr>
-      <w:bookmarkStart w:id="35" w:name="_Ref510841834"/>
-      <w:bookmarkStart w:id="36" w:name="_Toc503206734"/>
-      <w:bookmarkStart w:id="37" w:name="_Toc503175531"/>
-      <w:bookmarkStart w:id="38" w:name="_Ref490861928"/>
-      <w:bookmarkStart w:id="39" w:name="_Ref490861765"/>
+      <w:bookmarkStart w:id="35" w:name="_Toc482699620"/>
+      <w:bookmarkStart w:id="36" w:name="_Toc482699647"/>
+      <w:bookmarkStart w:id="37" w:name="_Ref483286793"/>
+      <w:bookmarkStart w:id="38" w:name="_Toc490073484"/>
+      <w:bookmarkStart w:id="39" w:name="_Toc490395654"/>
       <w:bookmarkStart w:id="40" w:name="_Toc490837090"/>
-      <w:bookmarkStart w:id="41" w:name="_Toc490395654"/>
-      <w:bookmarkStart w:id="42" w:name="_Toc490073484"/>
-      <w:bookmarkStart w:id="43" w:name="_Ref483286793"/>
-      <w:bookmarkStart w:id="44" w:name="_Toc482699647"/>
-      <w:bookmarkStart w:id="45" w:name="_Toc482699620"/>
-      <w:bookmarkEnd w:id="35"/>
+      <w:bookmarkStart w:id="41" w:name="_Ref490861765"/>
+      <w:bookmarkStart w:id="42" w:name="_Ref490861928"/>
+      <w:bookmarkStart w:id="43" w:name="_Toc503175531"/>
+      <w:bookmarkStart w:id="44" w:name="_Toc503206734"/>
+      <w:bookmarkStart w:id="45" w:name="_Ref5108418341"/>
       <w:bookmarkEnd w:id="28"/>
       <w:bookmarkEnd w:id="29"/>
       <w:bookmarkEnd w:id="30"/>
@@ -1455,6 +1401,7 @@
       <w:bookmarkEnd w:id="32"/>
       <w:bookmarkEnd w:id="33"/>
       <w:bookmarkEnd w:id="34"/>
+      <w:bookmarkEnd w:id="45"/>
       <w:r>
         <w:rPr>
           <w:rFonts w:cs="Calibri" w:ascii="Calibri" w:hAnsi="Calibri"/>
@@ -1462,6 +1409,7 @@
         </w:rPr>
         <w:t>SIMULTANEOUS EXECUTION AND Completion</w:t>
       </w:r>
+      <w:bookmarkEnd w:id="35"/>
       <w:bookmarkEnd w:id="36"/>
       <w:bookmarkEnd w:id="37"/>
       <w:bookmarkEnd w:id="38"/>
@@ -1471,7 +1419,6 @@
       <w:bookmarkEnd w:id="42"/>
       <w:bookmarkEnd w:id="43"/>
       <w:bookmarkEnd w:id="44"/>
-      <w:bookmarkEnd w:id="45"/>
     </w:p>
     <w:p>
       <w:pPr>
@@ -1484,9 +1431,9 @@
         <w:jc w:val="both"/>
         <w:rPr/>
       </w:pPr>
-      <w:bookmarkStart w:id="46" w:name="_Ref483286959"/>
+      <w:bookmarkStart w:id="46" w:name="_Ref488432130"/>
       <w:bookmarkStart w:id="47" w:name="_Ref509978187"/>
-      <w:bookmarkStart w:id="48" w:name="_Ref488432130"/>
+      <w:bookmarkStart w:id="48" w:name="_Ref483286959"/>
       <w:bookmarkEnd w:id="46"/>
       <w:bookmarkEnd w:id="47"/>
       <w:bookmarkEnd w:id="48"/>
@@ -1972,33 +1919,90 @@
         <w:pStyle w:val="Heading1"/>
         <w:rPr/>
       </w:pPr>
-      <w:bookmarkStart w:id="52" w:name="_Ref483286959"/>
-      <w:bookmarkStart w:id="53" w:name="_Ref509978187"/>
-      <w:bookmarkStart w:id="54" w:name="_Ref488432130"/>
-      <w:bookmarkStart w:id="55" w:name="_Toc411870596"/>
-      <w:bookmarkStart w:id="56" w:name="_Ref510841459"/>
-      <w:bookmarkStart w:id="57" w:name="_Toc509910924"/>
-      <w:bookmarkStart w:id="58" w:name="_Toc492962061"/>
-      <w:bookmarkStart w:id="59" w:name="_Toc441073199"/>
-      <w:bookmarkStart w:id="60" w:name="_Toc436742780"/>
-      <w:bookmarkStart w:id="61" w:name="_Toc417478558"/>
-      <w:bookmarkStart w:id="62" w:name="_Toc412552943"/>
-      <w:bookmarkStart w:id="63" w:name="_Toc411945368"/>
-      <w:bookmarkStart w:id="64" w:name="_Ref460972674"/>
-      <w:bookmarkStart w:id="65" w:name="_Hlk488494850"/>
-      <w:bookmarkStart w:id="66" w:name="_Toc503206735"/>
-      <w:bookmarkStart w:id="67" w:name="_Toc503175532"/>
-      <w:bookmarkStart w:id="68" w:name="_Toc490837091"/>
-      <w:bookmarkStart w:id="69" w:name="_Toc490395655"/>
-      <w:bookmarkStart w:id="70" w:name="_Toc490073485"/>
-      <w:bookmarkStart w:id="71" w:name="_Ref488432963"/>
-      <w:bookmarkStart w:id="72" w:name="_Toc488433038"/>
-      <w:bookmarkStart w:id="73" w:name="_Toc488433037"/>
-      <w:bookmarkStart w:id="74" w:name="_Toc488433036"/>
-      <w:bookmarkStart w:id="75" w:name="_Toc488433034"/>
-      <w:bookmarkStart w:id="76" w:name="_Toc488433031"/>
-      <w:bookmarkStart w:id="77" w:name="_Toc492254302"/>
-      <w:bookmarkStart w:id="78" w:name="_Toc492254301"/>
+      <w:bookmarkStart w:id="52" w:name="_Ref488432963"/>
+      <w:bookmarkStart w:id="53" w:name="_Toc490073485"/>
+      <w:bookmarkStart w:id="54" w:name="_Toc490395655"/>
+      <w:bookmarkStart w:id="55" w:name="_Toc490837091"/>
+      <w:bookmarkStart w:id="56" w:name="_Toc503175532"/>
+      <w:bookmarkStart w:id="57" w:name="_Toc503206735"/>
+      <w:bookmarkStart w:id="58" w:name="_Hlk488494850"/>
+      <w:bookmarkStart w:id="59" w:name="_Toc492254301"/>
+      <w:bookmarkStart w:id="60" w:name="_Toc492254302"/>
+      <w:bookmarkStart w:id="61" w:name="_Toc488433031"/>
+      <w:bookmarkStart w:id="62" w:name="_Toc488433034"/>
+      <w:bookmarkStart w:id="63" w:name="_Toc488433036"/>
+      <w:bookmarkStart w:id="64" w:name="_Toc488433037"/>
+      <w:bookmarkStart w:id="65" w:name="_Toc488433038"/>
+      <w:bookmarkStart w:id="66" w:name="_Ref460972674"/>
+      <w:bookmarkStart w:id="67" w:name="_Toc411945368"/>
+      <w:bookmarkStart w:id="68" w:name="_Toc412552943"/>
+      <w:bookmarkStart w:id="69" w:name="_Toc417478558"/>
+      <w:bookmarkStart w:id="70" w:name="_Toc436742780"/>
+      <w:bookmarkStart w:id="71" w:name="_Toc441073199"/>
+      <w:bookmarkStart w:id="72" w:name="_Toc492962061"/>
+      <w:bookmarkStart w:id="73" w:name="_Toc509910924"/>
+      <w:bookmarkStart w:id="74" w:name="_Ref510841459"/>
+      <w:bookmarkStart w:id="75" w:name="_Toc411870596"/>
+      <w:bookmarkStart w:id="76" w:name="_Ref4884321301"/>
+      <w:bookmarkStart w:id="77" w:name="_Ref5099781871"/>
+      <w:bookmarkStart w:id="78" w:name="_Ref4832869591"/>
+      <w:bookmarkEnd w:id="59"/>
+      <w:bookmarkEnd w:id="60"/>
+      <w:bookmarkEnd w:id="61"/>
+      <w:bookmarkEnd w:id="62"/>
+      <w:bookmarkEnd w:id="63"/>
+      <w:bookmarkEnd w:id="64"/>
+      <w:bookmarkEnd w:id="65"/>
+      <w:bookmarkEnd w:id="66"/>
+      <w:bookmarkEnd w:id="67"/>
+      <w:bookmarkEnd w:id="68"/>
+      <w:bookmarkEnd w:id="69"/>
+      <w:bookmarkEnd w:id="70"/>
+      <w:bookmarkEnd w:id="71"/>
+      <w:bookmarkEnd w:id="72"/>
+      <w:bookmarkEnd w:id="73"/>
+      <w:bookmarkEnd w:id="74"/>
+      <w:bookmarkEnd w:id="75"/>
+      <w:bookmarkEnd w:id="76"/>
+      <w:bookmarkEnd w:id="77"/>
+      <w:bookmarkEnd w:id="78"/>
+      <w:r>
+        <w:rPr>
+          <w:rFonts w:cs="Calibri" w:ascii="Calibri" w:hAnsi="Calibri"/>
+          <w:szCs w:val="22"/>
+        </w:rPr>
+        <w:t>Representations</w:t>
+      </w:r>
+      <w:r>
+        <w:rPr>
+          <w:rFonts w:cs="Calibri" w:ascii="Calibri" w:hAnsi="Calibri"/>
+          <w:smallCaps/>
+          <w:szCs w:val="22"/>
+        </w:rPr>
+        <w:t xml:space="preserve"> </w:t>
+      </w:r>
+      <w:r>
+        <w:rPr>
+          <w:rFonts w:cs="Calibri" w:ascii="Calibri" w:hAnsi="Calibri"/>
+          <w:szCs w:val="22"/>
+        </w:rPr>
+        <w:t>and</w:t>
+      </w:r>
+      <w:r>
+        <w:rPr>
+          <w:rFonts w:cs="Calibri" w:ascii="Calibri" w:hAnsi="Calibri"/>
+          <w:smallCaps/>
+          <w:szCs w:val="22"/>
+        </w:rPr>
+        <w:t xml:space="preserve"> </w:t>
+      </w:r>
+      <w:r>
+        <w:rPr>
+          <w:rFonts w:cs="Calibri" w:ascii="Calibri" w:hAnsi="Calibri"/>
+          <w:szCs w:val="22"/>
+        </w:rPr>
+        <w:t>Warranties</w:t>
+      </w:r>
       <w:bookmarkEnd w:id="52"/>
       <w:bookmarkEnd w:id="53"/>
       <w:bookmarkEnd w:id="54"/>
@@ -2006,63 +2010,6 @@
       <w:bookmarkEnd w:id="56"/>
       <w:bookmarkEnd w:id="57"/>
       <w:bookmarkEnd w:id="58"/>
-      <w:bookmarkEnd w:id="59"/>
-      <w:bookmarkEnd w:id="60"/>
-      <w:bookmarkEnd w:id="61"/>
-      <w:bookmarkEnd w:id="62"/>
-      <w:bookmarkEnd w:id="63"/>
-      <w:bookmarkEnd w:id="64"/>
-      <w:bookmarkEnd w:id="72"/>
-      <w:bookmarkEnd w:id="73"/>
-      <w:bookmarkEnd w:id="74"/>
-      <w:bookmarkEnd w:id="75"/>
-      <w:bookmarkEnd w:id="76"/>
-      <w:bookmarkEnd w:id="77"/>
-      <w:bookmarkEnd w:id="78"/>
-      <w:r>
-        <w:rPr>
-          <w:rFonts w:cs="Calibri" w:ascii="Calibri" w:hAnsi="Calibri"/>
-          <w:szCs w:val="22"/>
-        </w:rPr>
-        <w:t>Representations</w:t>
-      </w:r>
-      <w:r>
-        <w:rPr>
-          <w:rFonts w:cs="Calibri" w:ascii="Calibri" w:hAnsi="Calibri"/>
-          <w:smallCaps/>
-          <w:szCs w:val="22"/>
-        </w:rPr>
-        <w:t xml:space="preserve"> </w:t>
-      </w:r>
-      <w:r>
-        <w:rPr>
-          <w:rFonts w:cs="Calibri" w:ascii="Calibri" w:hAnsi="Calibri"/>
-          <w:szCs w:val="22"/>
-        </w:rPr>
-        <w:t>and</w:t>
-      </w:r>
-      <w:r>
-        <w:rPr>
-          <w:rFonts w:cs="Calibri" w:ascii="Calibri" w:hAnsi="Calibri"/>
-          <w:smallCaps/>
-          <w:szCs w:val="22"/>
-        </w:rPr>
-        <w:t xml:space="preserve"> </w:t>
-      </w:r>
-      <w:r>
-        <w:rPr>
-          <w:rFonts w:cs="Calibri" w:ascii="Calibri" w:hAnsi="Calibri"/>
-          <w:szCs w:val="22"/>
-        </w:rPr>
-        <w:t>Warranties</w:t>
-      </w:r>
-      <w:bookmarkEnd w:id="65"/>
-      <w:bookmarkEnd w:id="66"/>
-      <w:bookmarkEnd w:id="67"/>
-      <w:bookmarkEnd w:id="68"/>
-      <w:bookmarkEnd w:id="69"/>
-      <w:bookmarkEnd w:id="70"/>
-      <w:bookmarkEnd w:id="71"/>
     </w:p>
     <w:p>
       <w:pPr>
@@ -2232,39 +2179,39 @@
           <w:szCs w:val="22"/>
         </w:rPr>
       </w:pPr>
-      <w:bookmarkStart w:id="80" w:name="_Ref460972674"/>
-      <w:bookmarkStart w:id="81" w:name="_Toc490073486"/>
-      <w:bookmarkStart w:id="82" w:name="_Toc490837093"/>
-      <w:bookmarkStart w:id="83" w:name="_Toc490395684"/>
+      <w:bookmarkStart w:id="80" w:name="_Ref491395252"/>
+      <w:bookmarkStart w:id="81" w:name="_Ref491395264"/>
+      <w:bookmarkStart w:id="82" w:name="_Ref491395278"/>
+      <w:bookmarkStart w:id="83" w:name="_Toc503175533"/>
       <w:bookmarkStart w:id="84" w:name="_Toc503206736"/>
-      <w:bookmarkStart w:id="85" w:name="_Toc503175533"/>
-      <w:bookmarkStart w:id="86" w:name="_Ref491395278"/>
-      <w:bookmarkStart w:id="87" w:name="_Ref491395264"/>
-      <w:bookmarkStart w:id="88" w:name="_Ref491395252"/>
-      <w:bookmarkStart w:id="89" w:name="_Toc490395657"/>
-      <w:bookmarkStart w:id="90" w:name="_Toc490395604"/>
-      <w:bookmarkStart w:id="91" w:name="_Toc490395656"/>
-      <w:bookmarkStart w:id="92" w:name="_Toc490395603"/>
+      <w:bookmarkStart w:id="85" w:name="_Toc490395603"/>
+      <w:bookmarkStart w:id="86" w:name="_Toc490395656"/>
+      <w:bookmarkStart w:id="87" w:name="_Toc490395604"/>
+      <w:bookmarkStart w:id="88" w:name="_Toc490395657"/>
+      <w:bookmarkStart w:id="89" w:name="_Toc490395684"/>
+      <w:bookmarkStart w:id="90" w:name="_Toc490837093"/>
+      <w:bookmarkStart w:id="91" w:name="_Toc490073486"/>
+      <w:bookmarkStart w:id="92" w:name="_Ref4609726741"/>
+      <w:bookmarkEnd w:id="85"/>
+      <w:bookmarkEnd w:id="86"/>
+      <w:bookmarkEnd w:id="87"/>
+      <w:bookmarkEnd w:id="88"/>
+      <w:bookmarkEnd w:id="89"/>
+      <w:bookmarkEnd w:id="90"/>
+      <w:bookmarkEnd w:id="91"/>
+      <w:bookmarkEnd w:id="92"/>
+      <w:r>
+        <w:rPr>
+          <w:rFonts w:cs="Calibri" w:ascii="Calibri" w:hAnsi="Calibri"/>
+          <w:szCs w:val="22"/>
+        </w:rPr>
+        <w:t>Indemnification</w:t>
+      </w:r>
       <w:bookmarkEnd w:id="80"/>
       <w:bookmarkEnd w:id="81"/>
       <w:bookmarkEnd w:id="82"/>
       <w:bookmarkEnd w:id="83"/>
-      <w:bookmarkEnd w:id="89"/>
-      <w:bookmarkEnd w:id="90"/>
-      <w:bookmarkEnd w:id="91"/>
-      <w:bookmarkEnd w:id="92"/>
-      <w:r>
-        <w:rPr>
-          <w:rFonts w:cs="Calibri" w:ascii="Calibri" w:hAnsi="Calibri"/>
-          <w:szCs w:val="22"/>
-        </w:rPr>
-        <w:t>Indemnification</w:t>
-      </w:r>
       <w:bookmarkEnd w:id="84"/>
-      <w:bookmarkEnd w:id="85"/>
-      <w:bookmarkEnd w:id="86"/>
-      <w:bookmarkEnd w:id="87"/>
-      <w:bookmarkEnd w:id="88"/>
     </w:p>
     <w:p>
       <w:pPr>
@@ -2467,28 +2414,28 @@
           <w:szCs w:val="22"/>
         </w:rPr>
       </w:pPr>
-      <w:bookmarkStart w:id="93" w:name="_Toc490073486"/>
-      <w:bookmarkStart w:id="94" w:name="_Toc490837093"/>
-      <w:bookmarkStart w:id="95" w:name="_Toc490395684"/>
+      <w:bookmarkStart w:id="93" w:name="_Ref491395295"/>
+      <w:bookmarkStart w:id="94" w:name="_Ref491395383"/>
+      <w:bookmarkStart w:id="95" w:name="_Toc503175534"/>
       <w:bookmarkStart w:id="96" w:name="_Toc503206737"/>
-      <w:bookmarkStart w:id="97" w:name="_Toc503175534"/>
-      <w:bookmarkStart w:id="98" w:name="_Ref491395383"/>
-      <w:bookmarkStart w:id="99" w:name="_Ref491395295"/>
+      <w:bookmarkStart w:id="97" w:name="_Toc4903956841"/>
+      <w:bookmarkStart w:id="98" w:name="_Toc4908370931"/>
+      <w:bookmarkStart w:id="99" w:name="_Toc4900734861"/>
+      <w:bookmarkEnd w:id="97"/>
+      <w:bookmarkEnd w:id="98"/>
+      <w:bookmarkEnd w:id="99"/>
+      <w:r>
+        <w:rPr>
+          <w:rFonts w:cs="Calibri" w:ascii="Calibri" w:hAnsi="Calibri"/>
+          <w:smallCaps/>
+          <w:szCs w:val="22"/>
+        </w:rPr>
+        <w:t>GOVERNING LAW AND DISPUTE RESOLUTION</w:t>
+      </w:r>
       <w:bookmarkEnd w:id="93"/>
       <w:bookmarkEnd w:id="94"/>
       <w:bookmarkEnd w:id="95"/>
-      <w:r>
-        <w:rPr>
-          <w:rFonts w:cs="Calibri" w:ascii="Calibri" w:hAnsi="Calibri"/>
-          <w:smallCaps/>
-          <w:szCs w:val="22"/>
-        </w:rPr>
-        <w:t>GOVERNING LAW AND DISPUTE RESOLUTION</w:t>
-      </w:r>
       <w:bookmarkEnd w:id="96"/>
-      <w:bookmarkEnd w:id="97"/>
-      <w:bookmarkEnd w:id="98"/>
-      <w:bookmarkEnd w:id="99"/>
     </w:p>
     <w:p>
       <w:pPr>
@@ -2618,10 +2565,10 @@
           <w:szCs w:val="22"/>
         </w:rPr>
       </w:pPr>
-      <w:bookmarkStart w:id="100" w:name="_Ref491395370"/>
-      <w:bookmarkStart w:id="101" w:name="_Toc503206738"/>
-      <w:bookmarkStart w:id="102" w:name="_Toc503175535"/>
-      <w:bookmarkStart w:id="103" w:name="_Ref491395391"/>
+      <w:bookmarkStart w:id="100" w:name="_Ref491395391"/>
+      <w:bookmarkStart w:id="101" w:name="_Toc503175535"/>
+      <w:bookmarkStart w:id="102" w:name="_Toc503206738"/>
+      <w:bookmarkStart w:id="103" w:name="_Ref491395370"/>
       <w:r>
         <w:rPr>
           <w:rFonts w:cs="Calibri" w:ascii="Calibri" w:hAnsi="Calibri"/>
@@ -2821,11 +2768,11 @@
           <w:szCs w:val="22"/>
         </w:rPr>
       </w:pPr>
-      <w:bookmarkStart w:id="105" w:name="_Toc432987132"/>
-      <w:bookmarkStart w:id="106" w:name="_Toc503206739"/>
+      <w:bookmarkStart w:id="105" w:name="_Ref433310961"/>
+      <w:bookmarkStart w:id="106" w:name="_Toc433414209"/>
       <w:bookmarkStart w:id="107" w:name="_Toc503175536"/>
-      <w:bookmarkStart w:id="108" w:name="_Toc433414209"/>
-      <w:bookmarkStart w:id="109" w:name="_Ref433310961"/>
+      <w:bookmarkStart w:id="108" w:name="_Toc503206739"/>
+      <w:bookmarkStart w:id="109" w:name="_Toc432987132"/>
       <w:r>
         <w:rPr>
           <w:rFonts w:cs="Calibri" w:ascii="Calibri" w:hAnsi="Calibri"/>
@@ -2846,22 +2793,22 @@
         <w:pStyle w:val="Heading2"/>
         <w:rPr/>
       </w:pPr>
-      <w:bookmarkStart w:id="110" w:name="_Toc431911861"/>
-      <w:bookmarkStart w:id="111" w:name="_Toc491393747"/>
-      <w:bookmarkStart w:id="112" w:name="_Toc491421985"/>
-      <w:bookmarkStart w:id="113" w:name="_Toc491421828"/>
+      <w:bookmarkStart w:id="110" w:name="_Toc491421828"/>
+      <w:bookmarkStart w:id="111" w:name="_Toc491421985"/>
+      <w:bookmarkStart w:id="112" w:name="_Toc491393747"/>
+      <w:bookmarkStart w:id="113" w:name="_Toc431911861"/>
+      <w:bookmarkEnd w:id="113"/>
+      <w:r>
+        <w:rPr>
+          <w:rFonts w:eastAsia="Times New Roman" w:cs="Calibri"/>
+          <w:szCs w:val="22"/>
+          <w:lang w:val="en-US"/>
+        </w:rPr>
+        <w:t>This Agreement may be mutually terminated in writing, at any time prior to the Completion Date, by the Buyer and the Seller.</w:t>
+      </w:r>
       <w:bookmarkEnd w:id="110"/>
-      <w:r>
-        <w:rPr>
-          <w:rFonts w:eastAsia="Times New Roman" w:cs="Calibri"/>
-          <w:szCs w:val="22"/>
-          <w:lang w:val="en-US"/>
-        </w:rPr>
-        <w:t>This Agreement may be mutually terminated in writing, at any time prior to the Completion Date, by the Buyer and the Seller.</w:t>
-      </w:r>
       <w:bookmarkEnd w:id="111"/>
       <w:bookmarkEnd w:id="112"/>
-      <w:bookmarkEnd w:id="113"/>
       <w:r>
         <w:rPr>
           <w:rFonts w:eastAsia="Times New Roman" w:cs="Calibri"/>
@@ -2880,9 +2827,9 @@
           <w:lang w:val="en-US"/>
         </w:rPr>
       </w:pPr>
-      <w:bookmarkStart w:id="114" w:name="_Toc491421986"/>
+      <w:bookmarkStart w:id="114" w:name="_Toc491393748"/>
       <w:bookmarkStart w:id="115" w:name="_Toc491421829"/>
-      <w:bookmarkStart w:id="116" w:name="_Toc491393748"/>
+      <w:bookmarkStart w:id="116" w:name="_Toc491421986"/>
       <w:bookmarkEnd w:id="114"/>
       <w:bookmarkEnd w:id="115"/>
       <w:bookmarkEnd w:id="116"/>
@@ -2938,28 +2885,28 @@
           <w:szCs w:val="22"/>
         </w:rPr>
       </w:pPr>
-      <w:bookmarkStart w:id="117" w:name="_Toc431911861"/>
-      <w:bookmarkStart w:id="118" w:name="_Toc491421986"/>
-      <w:bookmarkStart w:id="119" w:name="_Toc491421829"/>
-      <w:bookmarkStart w:id="120" w:name="_Toc491393748"/>
-      <w:bookmarkStart w:id="121" w:name="_Toc503206740"/>
-      <w:bookmarkStart w:id="122" w:name="_Toc503175537"/>
-      <w:bookmarkStart w:id="123" w:name="_Ref491395403"/>
+      <w:bookmarkStart w:id="117" w:name="_Ref491395403"/>
+      <w:bookmarkStart w:id="118" w:name="_Toc503175537"/>
+      <w:bookmarkStart w:id="119" w:name="_Toc503206740"/>
+      <w:bookmarkStart w:id="120" w:name="_Toc4913937481"/>
+      <w:bookmarkStart w:id="121" w:name="_Toc4914218291"/>
+      <w:bookmarkStart w:id="122" w:name="_Toc4914219861"/>
+      <w:bookmarkStart w:id="123" w:name="_Toc4319118611"/>
+      <w:bookmarkEnd w:id="120"/>
+      <w:bookmarkEnd w:id="121"/>
+      <w:bookmarkEnd w:id="122"/>
+      <w:bookmarkEnd w:id="123"/>
+      <w:r>
+        <w:rPr>
+          <w:rFonts w:cs="Calibri" w:ascii="Calibri" w:hAnsi="Calibri"/>
+          <w:smallCaps/>
+          <w:szCs w:val="22"/>
+        </w:rPr>
+        <w:t>MISCELLANEOUS</w:t>
+      </w:r>
       <w:bookmarkEnd w:id="117"/>
       <w:bookmarkEnd w:id="118"/>
       <w:bookmarkEnd w:id="119"/>
-      <w:bookmarkEnd w:id="120"/>
-      <w:r>
-        <w:rPr>
-          <w:rFonts w:cs="Calibri" w:ascii="Calibri" w:hAnsi="Calibri"/>
-          <w:smallCaps/>
-          <w:szCs w:val="22"/>
-        </w:rPr>
-        <w:t>MISCELLANEOUS</w:t>
-      </w:r>
-      <w:bookmarkEnd w:id="121"/>
-      <w:bookmarkEnd w:id="122"/>
-      <w:bookmarkEnd w:id="123"/>
     </w:p>
     <w:p>
       <w:pPr>
@@ -3090,15 +3037,15 @@
         </w:tblCellMar>
       </w:tblPr>
       <w:tblGrid>
-        <w:gridCol w:w="1115"/>
-        <w:gridCol w:w="287"/>
+        <w:gridCol w:w="1114"/>
+        <w:gridCol w:w="288"/>
         <w:gridCol w:w="6177"/>
       </w:tblGrid>
       <w:tr>
         <w:trPr/>
         <w:tc>
           <w:tcPr>
-            <w:tcW w:w="1115" w:type="dxa"/>
+            <w:tcW w:w="1114" w:type="dxa"/>
             <w:tcBorders/>
           </w:tcPr>
           <w:p>
@@ -3137,7 +3084,7 @@
         </w:tc>
         <w:tc>
           <w:tcPr>
-            <w:tcW w:w="287" w:type="dxa"/>
+            <w:tcW w:w="288" w:type="dxa"/>
             <w:tcBorders/>
           </w:tcPr>
           <w:p>
@@ -3196,18 +3143,7 @@
                 <w:szCs w:val="22"/>
                 <w:lang w:val="en-US" w:eastAsia="en-IN" w:bidi="ar-SA"/>
               </w:rPr>
-              <w:t xml:space="preserve">: </w:t>
-            </w:r>
-            <w:r>
-              <w:rPr>
-                <w:bCs/>
-                <w:color w:val="000000"/>
-                <w:kern w:val="0"/>
-                <w:sz w:val="22"/>
-                <w:szCs w:val="22"/>
-                <w:lang w:val="en-US" w:eastAsia="en-IN" w:bidi="ar-SA"/>
-              </w:rPr>
-              <w:t>[SELLER_ADDRESS]</w:t>
+              <w:t>: [SELLER_ADDRESS]</w:t>
             </w:r>
           </w:p>
         </w:tc>
@@ -3216,7 +3152,7 @@
         <w:trPr/>
         <w:tc>
           <w:tcPr>
-            <w:tcW w:w="1115" w:type="dxa"/>
+            <w:tcW w:w="1114" w:type="dxa"/>
             <w:tcBorders/>
           </w:tcPr>
           <w:p>
@@ -3255,7 +3191,7 @@
         </w:tc>
         <w:tc>
           <w:tcPr>
-            <w:tcW w:w="287" w:type="dxa"/>
+            <w:tcW w:w="288" w:type="dxa"/>
             <w:tcBorders/>
           </w:tcPr>
           <w:p>
@@ -3310,18 +3246,7 @@
                 <w:szCs w:val="22"/>
                 <w:lang w:val="en-US" w:eastAsia="en-IN" w:bidi="ar-SA"/>
               </w:rPr>
-              <w:t xml:space="preserve">: </w:t>
-            </w:r>
-            <w:r>
-              <w:rPr>
-                <w:bCs/>
-                <w:color w:val="000000"/>
-                <w:kern w:val="0"/>
-                <w:sz w:val="22"/>
-                <w:szCs w:val="22"/>
-                <w:lang w:val="en-US" w:eastAsia="en-IN" w:bidi="ar-SA"/>
-              </w:rPr>
-              <w:t>[SELLER_EMAIL]</w:t>
+              <w:t>: [SELLER_EMAIL]</w:t>
             </w:r>
           </w:p>
         </w:tc>
@@ -3330,7 +3255,7 @@
         <w:trPr/>
         <w:tc>
           <w:tcPr>
-            <w:tcW w:w="1115" w:type="dxa"/>
+            <w:tcW w:w="1114" w:type="dxa"/>
             <w:tcBorders/>
           </w:tcPr>
           <w:p>
@@ -3369,7 +3294,7 @@
         </w:tc>
         <w:tc>
           <w:tcPr>
-            <w:tcW w:w="287" w:type="dxa"/>
+            <w:tcW w:w="288" w:type="dxa"/>
             <w:tcBorders/>
           </w:tcPr>
           <w:p>
@@ -3573,7 +3498,7 @@
           <w:p>
             <w:pPr>
               <w:pStyle w:val="Normal"/>
-              <w:widowControl/>
+              <w:widowControl w:val="false"/>
               <w:spacing w:lineRule="auto" w:line="240" w:before="0" w:after="0"/>
               <w:jc w:val="both"/>
               <w:rPr>
@@ -3673,7 +3598,7 @@
           <w:p>
             <w:pPr>
               <w:pStyle w:val="Normal"/>
-              <w:widowControl/>
+              <w:widowControl w:val="false"/>
               <w:spacing w:lineRule="auto" w:line="240" w:before="0" w:after="0"/>
               <w:jc w:val="both"/>
               <w:rPr>
@@ -3913,7 +3838,7 @@
           <w:p>
             <w:pPr>
               <w:pStyle w:val="Normal"/>
-              <w:widowControl/>
+              <w:widowControl w:val="false"/>
               <w:spacing w:lineRule="auto" w:line="240" w:before="0" w:after="0"/>
               <w:jc w:val="both"/>
               <w:rPr>
@@ -4017,7 +3942,7 @@
           <w:p>
             <w:pPr>
               <w:pStyle w:val="Normal"/>
-              <w:widowControl/>
+              <w:widowControl w:val="false"/>
               <w:spacing w:lineRule="auto" w:line="240" w:before="0" w:after="0"/>
               <w:jc w:val="both"/>
               <w:rPr>
@@ -4247,43 +4172,43 @@
         <w:pStyle w:val="Heading2"/>
         <w:rPr/>
       </w:pPr>
-      <w:bookmarkStart w:id="125" w:name="_Toc411870596"/>
-      <w:bookmarkStart w:id="126" w:name="_Ref510841459"/>
-      <w:bookmarkStart w:id="127" w:name="_Toc509910924"/>
-      <w:bookmarkStart w:id="128" w:name="_Toc492962061"/>
-      <w:bookmarkStart w:id="129" w:name="_Toc441073199"/>
-      <w:bookmarkStart w:id="130" w:name="_Toc436742780"/>
-      <w:bookmarkStart w:id="131" w:name="_Toc417478558"/>
-      <w:bookmarkStart w:id="132" w:name="_Toc412552943"/>
-      <w:bookmarkStart w:id="133" w:name="_Toc411945368"/>
-      <w:bookmarkStart w:id="134" w:name="_Toc411870597"/>
-      <w:bookmarkStart w:id="135" w:name="_Toc490837094"/>
-      <w:bookmarkStart w:id="136" w:name="_Toc490395685"/>
-      <w:bookmarkStart w:id="137" w:name="_Toc490073487"/>
-      <w:bookmarkStart w:id="138" w:name="_Toc482699649"/>
-      <w:bookmarkStart w:id="139" w:name="_Toc482699622"/>
-      <w:bookmarkStart w:id="140" w:name="_Toc509910925"/>
-      <w:bookmarkStart w:id="141" w:name="_Toc492962062"/>
-      <w:bookmarkStart w:id="142" w:name="_Toc441073200"/>
+      <w:bookmarkStart w:id="125" w:name="_Toc488433044"/>
+      <w:bookmarkStart w:id="126" w:name="_Toc488433045"/>
+      <w:bookmarkStart w:id="127" w:name="_Toc488433046"/>
+      <w:bookmarkStart w:id="128" w:name="_Toc488433047"/>
+      <w:bookmarkStart w:id="129" w:name="_Toc488433048"/>
+      <w:bookmarkStart w:id="130" w:name="_Toc488433064"/>
+      <w:bookmarkStart w:id="131" w:name="_Toc488433079"/>
+      <w:bookmarkStart w:id="132" w:name="_Toc488433081"/>
+      <w:bookmarkStart w:id="133" w:name="_Toc488433082"/>
+      <w:bookmarkStart w:id="134" w:name="_Toc488433083"/>
+      <w:bookmarkStart w:id="135" w:name="_Toc488433084"/>
+      <w:bookmarkStart w:id="136" w:name="_Toc488433085"/>
+      <w:bookmarkStart w:id="137" w:name="_Toc488433087"/>
+      <w:bookmarkStart w:id="138" w:name="_Toc488433088"/>
+      <w:bookmarkStart w:id="139" w:name="_Toc488433089"/>
+      <w:bookmarkStart w:id="140" w:name="_Toc411945369"/>
+      <w:bookmarkStart w:id="141" w:name="_Toc412552944"/>
+      <w:bookmarkStart w:id="142" w:name="_Toc417478559"/>
       <w:bookmarkStart w:id="143" w:name="_Toc436742781"/>
-      <w:bookmarkStart w:id="144" w:name="_Toc417478559"/>
-      <w:bookmarkStart w:id="145" w:name="_Toc412552944"/>
-      <w:bookmarkStart w:id="146" w:name="_Toc411945369"/>
-      <w:bookmarkStart w:id="147" w:name="_Toc488433089"/>
-      <w:bookmarkStart w:id="148" w:name="_Toc488433088"/>
-      <w:bookmarkStart w:id="149" w:name="_Toc488433087"/>
-      <w:bookmarkStart w:id="150" w:name="_Toc488433085"/>
-      <w:bookmarkStart w:id="151" w:name="_Toc488433084"/>
-      <w:bookmarkStart w:id="152" w:name="_Toc488433083"/>
-      <w:bookmarkStart w:id="153" w:name="_Toc488433082"/>
-      <w:bookmarkStart w:id="154" w:name="_Toc488433081"/>
-      <w:bookmarkStart w:id="155" w:name="_Toc488433079"/>
-      <w:bookmarkStart w:id="156" w:name="_Toc488433064"/>
-      <w:bookmarkStart w:id="157" w:name="_Toc488433048"/>
-      <w:bookmarkStart w:id="158" w:name="_Toc488433047"/>
-      <w:bookmarkStart w:id="159" w:name="_Toc488433046"/>
-      <w:bookmarkStart w:id="160" w:name="_Toc488433045"/>
-      <w:bookmarkStart w:id="161" w:name="_Toc488433044"/>
+      <w:bookmarkStart w:id="144" w:name="_Toc441073200"/>
+      <w:bookmarkStart w:id="145" w:name="_Toc492962062"/>
+      <w:bookmarkStart w:id="146" w:name="_Toc509910925"/>
+      <w:bookmarkStart w:id="147" w:name="_Toc482699622"/>
+      <w:bookmarkStart w:id="148" w:name="_Toc482699649"/>
+      <w:bookmarkStart w:id="149" w:name="_Toc490073487"/>
+      <w:bookmarkStart w:id="150" w:name="_Toc490395685"/>
+      <w:bookmarkStart w:id="151" w:name="_Toc490837094"/>
+      <w:bookmarkStart w:id="152" w:name="_Toc411870597"/>
+      <w:bookmarkStart w:id="153" w:name="_Toc4119453681"/>
+      <w:bookmarkStart w:id="154" w:name="_Toc4125529431"/>
+      <w:bookmarkStart w:id="155" w:name="_Toc4174785581"/>
+      <w:bookmarkStart w:id="156" w:name="_Toc4367427801"/>
+      <w:bookmarkStart w:id="157" w:name="_Toc4410731991"/>
+      <w:bookmarkStart w:id="158" w:name="_Toc4929620611"/>
+      <w:bookmarkStart w:id="159" w:name="_Toc5099109241"/>
+      <w:bookmarkStart w:id="160" w:name="_Ref5108414591"/>
+      <w:bookmarkStart w:id="161" w:name="_Toc4118705961"/>
       <w:bookmarkEnd w:id="125"/>
       <w:bookmarkEnd w:id="126"/>
       <w:bookmarkEnd w:id="127"/>
@@ -4451,29 +4376,28 @@
         <w:ind w:left="720" w:right="0" w:hanging="0"/>
         <w:rPr/>
       </w:pPr>
-      <w:bookmarkStart w:id="162" w:name="_Toc411870597"/>
-      <w:bookmarkStart w:id="163" w:name="_Toc490837094"/>
-      <w:bookmarkStart w:id="164" w:name="_Toc490395685"/>
-      <w:bookmarkStart w:id="165" w:name="_Toc490073487"/>
-      <w:bookmarkStart w:id="166" w:name="_Toc482699649"/>
-      <w:bookmarkStart w:id="167" w:name="_Toc482699622"/>
-      <w:bookmarkStart w:id="168" w:name="_Toc509910925"/>
-      <w:bookmarkStart w:id="169" w:name="_Toc492962062"/>
-      <w:bookmarkStart w:id="170" w:name="_Toc441073200"/>
-      <w:bookmarkStart w:id="171" w:name="_Toc436742781"/>
-      <w:bookmarkStart w:id="172" w:name="_Toc417478559"/>
-      <w:bookmarkStart w:id="173" w:name="_Toc412552944"/>
-      <w:bookmarkStart w:id="174" w:name="_Toc411945369"/>
-      <w:bookmarkStart w:id="175" w:name="_Toc411870601"/>
-      <w:bookmarkStart w:id="176" w:name="_Toc509910928"/>
-      <w:bookmarkStart w:id="177" w:name="_Toc492962065"/>
-      <w:bookmarkStart w:id="178" w:name="_Toc441073203"/>
-      <w:bookmarkStart w:id="179" w:name="_Toc436742784"/>
-      <w:bookmarkStart w:id="180" w:name="_Toc417478562"/>
-      <w:bookmarkStart w:id="181" w:name="_Toc412552947"/>
-      <w:bookmarkStart w:id="182" w:name="_Toc411945372"/>
-      <w:bookmarkStart w:id="183" w:name="_Toc482699625"/>
-      <w:bookmarkEnd w:id="162"/>
+      <w:bookmarkStart w:id="162" w:name="_Toc482699625"/>
+      <w:bookmarkStart w:id="163" w:name="_Toc411945372"/>
+      <w:bookmarkStart w:id="164" w:name="_Toc412552947"/>
+      <w:bookmarkStart w:id="165" w:name="_Toc417478562"/>
+      <w:bookmarkStart w:id="166" w:name="_Toc436742784"/>
+      <w:bookmarkStart w:id="167" w:name="_Toc441073203"/>
+      <w:bookmarkStart w:id="168" w:name="_Toc492962065"/>
+      <w:bookmarkStart w:id="169" w:name="_Toc509910928"/>
+      <w:bookmarkStart w:id="170" w:name="_Toc411870601"/>
+      <w:bookmarkStart w:id="171" w:name="_Toc4119453691"/>
+      <w:bookmarkStart w:id="172" w:name="_Toc4125529441"/>
+      <w:bookmarkStart w:id="173" w:name="_Toc4174785591"/>
+      <w:bookmarkStart w:id="174" w:name="_Toc4367427811"/>
+      <w:bookmarkStart w:id="175" w:name="_Toc4410732001"/>
+      <w:bookmarkStart w:id="176" w:name="_Toc4929620621"/>
+      <w:bookmarkStart w:id="177" w:name="_Toc5099109251"/>
+      <w:bookmarkStart w:id="178" w:name="_Toc4826996221"/>
+      <w:bookmarkStart w:id="179" w:name="_Toc4826996491"/>
+      <w:bookmarkStart w:id="180" w:name="_Toc4900734871"/>
+      <w:bookmarkStart w:id="181" w:name="_Toc4903956851"/>
+      <w:bookmarkStart w:id="182" w:name="_Toc4908370941"/>
+      <w:bookmarkStart w:id="183" w:name="_Toc4118705971"/>
       <w:bookmarkEnd w:id="163"/>
       <w:bookmarkEnd w:id="164"/>
       <w:bookmarkEnd w:id="165"/>
@@ -4494,6 +4418,7 @@
       <w:bookmarkEnd w:id="180"/>
       <w:bookmarkEnd w:id="181"/>
       <w:bookmarkEnd w:id="182"/>
+      <w:bookmarkEnd w:id="183"/>
       <w:r>
         <w:rPr>
           <w:rFonts w:cs="Calibri"/>
@@ -4501,7 +4426,7 @@
         </w:rPr>
         <w:t>Except as expressly set forth hereunder, each Party shall pay its own costs and expenses relating to the negotiation, preparation and execution of this Agreement and all other documents related to the Agreement. The stamp duty on this Agreement shall be borne equally by the Parties.</w:t>
       </w:r>
-      <w:bookmarkEnd w:id="183"/>
+      <w:bookmarkEnd w:id="162"/>
       <w:r>
         <w:rPr>
           <w:rFonts w:cs="Calibri"/>
@@ -4626,23 +4551,21 @@
           <w:szCs w:val="22"/>
         </w:rPr>
       </w:pPr>
-      <w:bookmarkStart w:id="184" w:name="_Toc411870601"/>
-      <w:bookmarkStart w:id="185" w:name="_Toc509910928"/>
-      <w:bookmarkStart w:id="186" w:name="_Toc492962065"/>
-      <w:bookmarkStart w:id="187" w:name="_Toc441073203"/>
-      <w:bookmarkStart w:id="188" w:name="_Toc436742784"/>
-      <w:bookmarkStart w:id="189" w:name="_Toc417478562"/>
-      <w:bookmarkStart w:id="190" w:name="_Toc412552947"/>
-      <w:bookmarkStart w:id="191" w:name="_Toc411945372"/>
-      <w:bookmarkStart w:id="192" w:name="_Toc492962066"/>
-      <w:bookmarkStart w:id="193" w:name="_Toc482699654"/>
-      <w:bookmarkStart w:id="194" w:name="_Toc482699628"/>
-      <w:bookmarkStart w:id="195" w:name="_Toc385249198"/>
-      <w:bookmarkStart w:id="196" w:name="_Toc509910929"/>
-      <w:bookmarkStart w:id="197" w:name="_Toc205025107"/>
-      <w:bookmarkStart w:id="198" w:name="_Toc200532647"/>
-      <w:bookmarkEnd w:id="184"/>
-      <w:bookmarkEnd w:id="185"/>
+      <w:bookmarkStart w:id="184" w:name="_Toc200532647"/>
+      <w:bookmarkStart w:id="185" w:name="_Toc205025107"/>
+      <w:bookmarkStart w:id="186" w:name="_Toc509910929"/>
+      <w:bookmarkStart w:id="187" w:name="_Toc385249198"/>
+      <w:bookmarkStart w:id="188" w:name="_Toc482699628"/>
+      <w:bookmarkStart w:id="189" w:name="_Toc482699654"/>
+      <w:bookmarkStart w:id="190" w:name="_Toc492962066"/>
+      <w:bookmarkStart w:id="191" w:name="_Toc4119453721"/>
+      <w:bookmarkStart w:id="192" w:name="_Toc4125529471"/>
+      <w:bookmarkStart w:id="193" w:name="_Toc4174785621"/>
+      <w:bookmarkStart w:id="194" w:name="_Toc4367427841"/>
+      <w:bookmarkStart w:id="195" w:name="_Toc4410732031"/>
+      <w:bookmarkStart w:id="196" w:name="_Toc4929620651"/>
+      <w:bookmarkStart w:id="197" w:name="_Toc5099109281"/>
+      <w:bookmarkStart w:id="198" w:name="_Toc4118706011"/>
       <w:bookmarkEnd w:id="186"/>
       <w:bookmarkEnd w:id="187"/>
       <w:bookmarkEnd w:id="188"/>
@@ -4654,15 +4577,17 @@
       <w:bookmarkEnd w:id="194"/>
       <w:bookmarkEnd w:id="195"/>
       <w:bookmarkEnd w:id="196"/>
-      <w:r>
-        <w:rPr>
-          <w:rFonts w:cs="Calibri"/>
-          <w:szCs w:val="22"/>
-        </w:rPr>
-        <w:t xml:space="preserve">No Party shall act as an agent of the other Party or have any authority to act for or to bind the other Party. </w:t>
-      </w:r>
       <w:bookmarkEnd w:id="197"/>
       <w:bookmarkEnd w:id="198"/>
+      <w:r>
+        <w:rPr>
+          <w:rFonts w:cs="Calibri"/>
+          <w:szCs w:val="22"/>
+        </w:rPr>
+        <w:t xml:space="preserve">No Party shall act as an agent of the other Party or have any authority to act for or to bind the other Party. </w:t>
+      </w:r>
+      <w:bookmarkEnd w:id="184"/>
+      <w:bookmarkEnd w:id="185"/>
     </w:p>
     <w:p>
       <w:pPr>
@@ -4674,24 +4599,24 @@
           <w:szCs w:val="22"/>
         </w:rPr>
       </w:pPr>
-      <w:bookmarkStart w:id="199" w:name="_Toc492962066"/>
-      <w:bookmarkStart w:id="200" w:name="_Toc482699654"/>
-      <w:bookmarkStart w:id="201" w:name="_Toc482699628"/>
-      <w:bookmarkStart w:id="202" w:name="_Toc385249198"/>
-      <w:bookmarkStart w:id="203" w:name="_Toc509910929"/>
-      <w:bookmarkStart w:id="204" w:name="_Toc411870603"/>
-      <w:bookmarkStart w:id="205" w:name="_Toc490837102"/>
-      <w:bookmarkStart w:id="206" w:name="_Toc490395693"/>
-      <w:bookmarkStart w:id="207" w:name="_Toc490073495"/>
-      <w:bookmarkStart w:id="208" w:name="_Toc482699655"/>
-      <w:bookmarkStart w:id="209" w:name="_Toc482699629"/>
-      <w:bookmarkStart w:id="210" w:name="_Toc509910930"/>
-      <w:bookmarkStart w:id="211" w:name="_Toc492962067"/>
-      <w:bookmarkStart w:id="212" w:name="_Toc441073204"/>
-      <w:bookmarkStart w:id="213" w:name="_Toc436742785"/>
-      <w:bookmarkStart w:id="214" w:name="_Toc417478563"/>
-      <w:bookmarkStart w:id="215" w:name="_Toc412552948"/>
-      <w:bookmarkStart w:id="216" w:name="_Toc411945373"/>
+      <w:bookmarkStart w:id="199" w:name="_Toc411945373"/>
+      <w:bookmarkStart w:id="200" w:name="_Toc412552948"/>
+      <w:bookmarkStart w:id="201" w:name="_Toc417478563"/>
+      <w:bookmarkStart w:id="202" w:name="_Toc436742785"/>
+      <w:bookmarkStart w:id="203" w:name="_Toc441073204"/>
+      <w:bookmarkStart w:id="204" w:name="_Toc492962067"/>
+      <w:bookmarkStart w:id="205" w:name="_Toc509910930"/>
+      <w:bookmarkStart w:id="206" w:name="_Toc482699629"/>
+      <w:bookmarkStart w:id="207" w:name="_Toc482699655"/>
+      <w:bookmarkStart w:id="208" w:name="_Toc490073495"/>
+      <w:bookmarkStart w:id="209" w:name="_Toc490395693"/>
+      <w:bookmarkStart w:id="210" w:name="_Toc490837102"/>
+      <w:bookmarkStart w:id="211" w:name="_Toc411870603"/>
+      <w:bookmarkStart w:id="212" w:name="_Toc5099109291"/>
+      <w:bookmarkStart w:id="213" w:name="_Toc3852491981"/>
+      <w:bookmarkStart w:id="214" w:name="_Toc4826996281"/>
+      <w:bookmarkStart w:id="215" w:name="_Toc4826996541"/>
+      <w:bookmarkStart w:id="216" w:name="_Toc4929620661"/>
       <w:bookmarkEnd w:id="199"/>
       <w:bookmarkEnd w:id="200"/>
       <w:bookmarkEnd w:id="201"/>
@@ -4750,27 +4675,24 @@
           <w:szCs w:val="22"/>
         </w:rPr>
       </w:pPr>
-      <w:bookmarkStart w:id="217" w:name="_Toc411870603"/>
-      <w:bookmarkStart w:id="218" w:name="_Toc490837102"/>
-      <w:bookmarkStart w:id="219" w:name="_Toc490395693"/>
-      <w:bookmarkStart w:id="220" w:name="_Toc490073495"/>
-      <w:bookmarkStart w:id="221" w:name="_Toc482699655"/>
-      <w:bookmarkStart w:id="222" w:name="_Toc482699629"/>
-      <w:bookmarkStart w:id="223" w:name="_Toc509910930"/>
-      <w:bookmarkStart w:id="224" w:name="_Toc492962067"/>
-      <w:bookmarkStart w:id="225" w:name="_Toc441073204"/>
-      <w:bookmarkStart w:id="226" w:name="_Toc436742785"/>
-      <w:bookmarkStart w:id="227" w:name="_Toc417478563"/>
-      <w:bookmarkStart w:id="228" w:name="_Toc412552948"/>
-      <w:bookmarkStart w:id="229" w:name="_Toc411945373"/>
-      <w:bookmarkStart w:id="230" w:name="_Toc490837108"/>
-      <w:bookmarkStart w:id="231" w:name="_Toc490395699"/>
-      <w:bookmarkStart w:id="232" w:name="_Toc490073501"/>
-      <w:bookmarkStart w:id="233" w:name="_Toc488433114"/>
-      <w:bookmarkStart w:id="234" w:name="_Toc488433113"/>
-      <w:bookmarkEnd w:id="217"/>
-      <w:bookmarkEnd w:id="218"/>
-      <w:bookmarkEnd w:id="219"/>
+      <w:bookmarkStart w:id="217" w:name="_Toc490073501"/>
+      <w:bookmarkStart w:id="218" w:name="_Toc490395699"/>
+      <w:bookmarkStart w:id="219" w:name="_Toc490837108"/>
+      <w:bookmarkStart w:id="220" w:name="_Toc488433113"/>
+      <w:bookmarkStart w:id="221" w:name="_Toc488433114"/>
+      <w:bookmarkStart w:id="222" w:name="_Toc4119453731"/>
+      <w:bookmarkStart w:id="223" w:name="_Toc4125529481"/>
+      <w:bookmarkStart w:id="224" w:name="_Toc4174785631"/>
+      <w:bookmarkStart w:id="225" w:name="_Toc4367427851"/>
+      <w:bookmarkStart w:id="226" w:name="_Toc4410732041"/>
+      <w:bookmarkStart w:id="227" w:name="_Toc4929620671"/>
+      <w:bookmarkStart w:id="228" w:name="_Toc5099109301"/>
+      <w:bookmarkStart w:id="229" w:name="_Toc4826996291"/>
+      <w:bookmarkStart w:id="230" w:name="_Toc4826996551"/>
+      <w:bookmarkStart w:id="231" w:name="_Toc4900734951"/>
+      <w:bookmarkStart w:id="232" w:name="_Toc4903956931"/>
+      <w:bookmarkStart w:id="233" w:name="_Toc4908371021"/>
+      <w:bookmarkStart w:id="234" w:name="_Toc4118706031"/>
       <w:bookmarkEnd w:id="220"/>
       <w:bookmarkEnd w:id="221"/>
       <w:bookmarkEnd w:id="222"/>
@@ -4781,19 +4703,22 @@
       <w:bookmarkEnd w:id="227"/>
       <w:bookmarkEnd w:id="228"/>
       <w:bookmarkEnd w:id="229"/>
-      <w:bookmarkEnd w:id="233"/>
-      <w:bookmarkEnd w:id="234"/>
-      <w:r>
-        <w:rPr>
-          <w:rFonts w:cs="Calibri"/>
-          <w:b/>
-          <w:szCs w:val="22"/>
-        </w:rPr>
-        <w:t>Entire Agreement</w:t>
-      </w:r>
       <w:bookmarkEnd w:id="230"/>
       <w:bookmarkEnd w:id="231"/>
       <w:bookmarkEnd w:id="232"/>
+      <w:bookmarkEnd w:id="233"/>
+      <w:bookmarkEnd w:id="234"/>
+      <w:r>
+        <w:rPr>
+          <w:rFonts w:cs="Calibri"/>
+          <w:b/>
+          <w:szCs w:val="22"/>
+        </w:rPr>
+        <w:t>Entire Agreement</w:t>
+      </w:r>
+      <w:bookmarkEnd w:id="217"/>
+      <w:bookmarkEnd w:id="218"/>
+      <w:bookmarkEnd w:id="219"/>
     </w:p>
     <w:p>
       <w:pPr>
@@ -4826,22 +4751,20 @@
           <w:szCs w:val="22"/>
         </w:rPr>
       </w:pPr>
-      <w:bookmarkStart w:id="235" w:name="_Toc490395702"/>
+      <w:bookmarkStart w:id="235" w:name="_Toc200532648"/>
       <w:bookmarkStart w:id="236" w:name="_Toc490837111"/>
-      <w:bookmarkStart w:id="237" w:name="_Toc200532650"/>
-      <w:bookmarkStart w:id="238" w:name="_Toc205025110"/>
-      <w:bookmarkStart w:id="239" w:name="_Toc200532648"/>
+      <w:bookmarkStart w:id="237" w:name="_Toc490395702"/>
+      <w:bookmarkEnd w:id="236"/>
+      <w:bookmarkEnd w:id="237"/>
+      <w:r>
+        <w:rPr>
+          <w:rFonts w:cs="Calibri"/>
+          <w:b/>
+          <w:szCs w:val="22"/>
+        </w:rPr>
+        <w:t>Independent Rights</w:t>
+      </w:r>
       <w:bookmarkEnd w:id="235"/>
-      <w:bookmarkEnd w:id="236"/>
-      <w:r>
-        <w:rPr>
-          <w:rFonts w:cs="Calibri"/>
-          <w:b/>
-          <w:szCs w:val="22"/>
-        </w:rPr>
-        <w:t>Independent Rights</w:t>
-      </w:r>
-      <w:bookmarkEnd w:id="239"/>
     </w:p>
     <w:p>
       <w:pPr>
@@ -4856,8 +4779,8 @@
           <w:szCs w:val="22"/>
         </w:rPr>
       </w:pPr>
-      <w:bookmarkStart w:id="240" w:name="_Toc200532650"/>
-      <w:bookmarkStart w:id="241" w:name="_Toc205025110"/>
+      <w:bookmarkStart w:id="238" w:name="_Toc205025110"/>
+      <w:bookmarkStart w:id="239" w:name="_Toc200532650"/>
       <w:r>
         <w:rPr>
           <w:rFonts w:cs="Calibri"/>
@@ -4865,8 +4788,8 @@
         </w:rPr>
         <w:t>Unless otherwise agreed in this Agreement, each of the rights of the Parties hereto under this Agreement are independent, cumulative and without prejudice to all other rights, powers, privileges or remedies available to them under this Agreement, under law or in equity. Provided that where different rights are created as a result of or on account of a single cause of action, where a Party has achieved a remedy by pursuing 1 (one) course of action, such Party shall not be entitled to pursue other courses of action to seek further remedies for the same cause of action.</w:t>
       </w:r>
-      <w:bookmarkEnd w:id="240"/>
-      <w:bookmarkEnd w:id="241"/>
+      <w:bookmarkEnd w:id="238"/>
+      <w:bookmarkEnd w:id="239"/>
     </w:p>
     <w:p>
       <w:pPr>
@@ -4919,12 +4842,12 @@
           <w:lang w:eastAsia="en-IN"/>
         </w:rPr>
       </w:pPr>
-      <w:bookmarkStart w:id="242" w:name="_Toc490395702"/>
-      <w:bookmarkStart w:id="243" w:name="_Toc490837111"/>
-      <w:bookmarkStart w:id="244" w:name="_DV_M295"/>
+      <w:bookmarkStart w:id="240" w:name="_DV_M295"/>
+      <w:bookmarkStart w:id="241" w:name="_Toc4908371111"/>
+      <w:bookmarkStart w:id="242" w:name="_Toc4903957021"/>
+      <w:bookmarkEnd w:id="240"/>
+      <w:bookmarkEnd w:id="241"/>
       <w:bookmarkEnd w:id="242"/>
-      <w:bookmarkEnd w:id="243"/>
-      <w:bookmarkEnd w:id="244"/>
       <w:r>
         <w:rPr>
           <w:rFonts w:cs="Calibri"/>
@@ -4962,7 +4885,7 @@
           <w:p>
             <w:pPr>
               <w:pStyle w:val="Normal"/>
-              <w:widowControl/>
+              <w:widowControl w:val="false"/>
               <w:spacing w:lineRule="auto" w:line="240" w:before="120" w:after="240"/>
               <w:jc w:val="left"/>
               <w:rPr>
@@ -4987,7 +4910,7 @@
           <w:p>
             <w:pPr>
               <w:pStyle w:val="Normal"/>
-              <w:widowControl/>
+              <w:widowControl w:val="false"/>
               <w:spacing w:lineRule="auto" w:line="240" w:before="120" w:after="720"/>
               <w:jc w:val="left"/>
               <w:rPr>
@@ -5017,7 +4940,7 @@
           <w:p>
             <w:pPr>
               <w:pStyle w:val="Normal"/>
-              <w:widowControl/>
+              <w:widowControl w:val="false"/>
               <w:spacing w:lineRule="auto" w:line="240" w:before="120" w:after="720"/>
               <w:jc w:val="left"/>
               <w:rPr>
@@ -5044,7 +4967,7 @@
           <w:p>
             <w:pPr>
               <w:pStyle w:val="Normal"/>
-              <w:widowControl/>
+              <w:widowControl w:val="false"/>
               <w:spacing w:lineRule="auto" w:line="240" w:before="120" w:after="240"/>
               <w:jc w:val="left"/>
               <w:rPr>
@@ -5056,13 +4979,7 @@
               </w:rPr>
             </w:pPr>
             <w:r>
-              <w:rPr>
-                <w:rFonts w:eastAsia="Times New Roman"/>
-                <w:kern w:val="0"/>
-                <w:sz w:val="22"/>
-                <w:szCs w:val="22"/>
-                <w:lang w:val="en-IN" w:eastAsia="en-IN" w:bidi="ar-SA"/>
-              </w:rPr>
+              <w:rPr/>
               <mc:AlternateContent>
                 <mc:Choice Requires="wps">
                   <w:drawing>
@@ -5074,10 +4991,6 @@
                         <a:graphicData uri="http://schemas.microsoft.com/office/word/2010/wordprocessingShape">
                           <wps:wsp>
                             <wps:cNvSpPr/>
-                            <wps:nvSpPr>
-                              <wps:cNvPr id="0" name="Shape1"/>
-                              <wps:cNvSpPr/>
-                            </wps:nvSpPr>
                             <wps:spPr>
                               <a:xfrm>
                                 <a:off x="0" y="0"/>
@@ -5093,6 +5006,12 @@
                                 <a:noFill/>
                               </a:ln>
                             </wps:spPr>
+                            <wps:style>
+                              <a:lnRef idx="0"/>
+                              <a:fillRef idx="0"/>
+                              <a:effectRef idx="0"/>
+                              <a:fontRef idx="minor"/>
+                            </wps:style>
                             <wps:bodyPr/>
                           </wps:wsp>
                         </a:graphicData>
@@ -5105,10 +5024,10 @@
                 </mc:Choice>
                 <mc:Fallback>
                   <w:pict>
-                    <v:rect id="shape_0" ID="Shape1" fillcolor="#a0a0a0" stroked="f" o:allowincell="t" style="position:absolute;margin-left:0pt;margin-top:-13.55pt;width:0pt;height:1.45pt;mso-wrap-style:none;v-text-anchor:middle;mso-position-horizontal:center;mso-position-vertical:top">
+                    <v:rect id="shape_0" ID="Shape1" path="m0,0l-2147483645,0l-2147483645,-2147483646l0,-2147483646xe" fillcolor="#a0a0a0" stroked="f" o:allowincell="f" style="position:absolute;margin-left:0pt;margin-top:-13.55pt;width:0pt;height:1.45pt;mso-wrap-style:none;v-text-anchor:middle;mso-position-vertical:top">
                       <v:fill o:detectmouseclick="t" type="solid" color2="#5f5f5f"/>
                       <v:stroke color="#3465a4" joinstyle="round" endcap="flat"/>
-                      <w10:wrap type="topAndBottom"/>
+                      <w10:wrap type="square"/>
                     </v:rect>
                   </w:pict>
                 </mc:Fallback>
@@ -5118,7 +5037,7 @@
           <w:p>
             <w:pPr>
               <w:pStyle w:val="Normal"/>
-              <w:widowControl/>
+              <w:widowControl w:val="false"/>
               <w:spacing w:lineRule="auto" w:line="240" w:before="120" w:after="240"/>
               <w:jc w:val="left"/>
               <w:rPr>
@@ -5143,7 +5062,7 @@
           <w:p>
             <w:pPr>
               <w:pStyle w:val="Normal"/>
-              <w:widowControl/>
+              <w:widowControl w:val="false"/>
               <w:spacing w:lineRule="auto" w:line="240" w:before="120" w:after="240"/>
               <w:jc w:val="left"/>
               <w:rPr>
@@ -5173,7 +5092,7 @@
           <w:p>
             <w:pPr>
               <w:pStyle w:val="Normal"/>
-              <w:widowControl/>
+              <w:widowControl w:val="false"/>
               <w:spacing w:lineRule="auto" w:line="240" w:before="120" w:after="120"/>
               <w:jc w:val="left"/>
               <w:rPr>
@@ -5203,7 +5122,7 @@
           <w:p>
             <w:pPr>
               <w:pStyle w:val="Normal"/>
-              <w:widowControl/>
+              <w:widowControl w:val="false"/>
               <w:spacing w:lineRule="auto" w:line="240" w:before="120" w:after="120"/>
               <w:jc w:val="left"/>
               <w:rPr>
@@ -5223,7 +5142,7 @@
                 <w:lang w:val="en-IN" w:eastAsia="en-IN" w:bidi="ar-SA"/>
               </w:rPr>
               <w:drawing>
-                <wp:anchor behindDoc="0" distT="0" distB="0" distL="0" distR="0" simplePos="0" locked="0" layoutInCell="0" allowOverlap="1" relativeHeight="5">
+                <wp:anchor behindDoc="0" distT="0" distB="0" distL="0" distR="0" simplePos="0" locked="0" layoutInCell="1" allowOverlap="1" relativeHeight="5">
                   <wp:simplePos x="0" y="0"/>
                   <wp:positionH relativeFrom="column">
                     <wp:align>center</wp:align>
@@ -5317,7 +5236,7 @@
             <w:pPr>
               <w:pStyle w:val="Normal"/>
               <w:pageBreakBefore/>
-              <w:widowControl/>
+              <w:widowControl w:val="false"/>
               <w:spacing w:lineRule="auto" w:line="240" w:before="120" w:after="240"/>
               <w:jc w:val="left"/>
               <w:rPr>
@@ -5342,7 +5261,7 @@
           <w:p>
             <w:pPr>
               <w:pStyle w:val="Normal"/>
-              <w:widowControl/>
+              <w:widowControl w:val="false"/>
               <w:spacing w:lineRule="auto" w:line="240" w:before="120" w:after="720"/>
               <w:jc w:val="left"/>
               <w:rPr>
@@ -5372,7 +5291,7 @@
           <w:p>
             <w:pPr>
               <w:pStyle w:val="Normal"/>
-              <w:widowControl/>
+              <w:widowControl w:val="false"/>
               <w:spacing w:lineRule="auto" w:line="240" w:before="120" w:after="720"/>
               <w:jc w:val="left"/>
               <w:rPr>
@@ -5396,7 +5315,7 @@
           <w:p>
             <w:pPr>
               <w:pStyle w:val="Normal"/>
-              <w:widowControl/>
+              <w:widowControl w:val="false"/>
               <w:spacing w:lineRule="auto" w:line="240" w:before="120" w:after="240"/>
               <w:jc w:val="left"/>
               <w:rPr>
@@ -5408,13 +5327,7 @@
               </w:rPr>
             </w:pPr>
             <w:r>
-              <w:rPr>
-                <w:rFonts w:eastAsia="Times New Roman"/>
-                <w:kern w:val="0"/>
-                <w:sz w:val="22"/>
-                <w:szCs w:val="22"/>
-                <w:lang w:val="en-IN" w:eastAsia="en-IN" w:bidi="ar-SA"/>
-              </w:rPr>
+              <w:rPr/>
               <mc:AlternateContent>
                 <mc:Choice Requires="wps">
                   <w:drawing>
@@ -5426,10 +5339,6 @@
                         <a:graphicData uri="http://schemas.microsoft.com/office/word/2010/wordprocessingShape">
                           <wps:wsp>
                             <wps:cNvSpPr/>
-                            <wps:nvSpPr>
-                              <wps:cNvPr id="1" name="Shape2"/>
-                              <wps:cNvSpPr/>
-                            </wps:nvSpPr>
                             <wps:spPr>
                               <a:xfrm>
                                 <a:off x="0" y="0"/>
@@ -5445,6 +5354,12 @@
                                 <a:noFill/>
                               </a:ln>
                             </wps:spPr>
+                            <wps:style>
+                              <a:lnRef idx="0"/>
+                              <a:fillRef idx="0"/>
+                              <a:effectRef idx="0"/>
+                              <a:fontRef idx="minor"/>
+                            </wps:style>
                             <wps:bodyPr/>
                           </wps:wsp>
                         </a:graphicData>
@@ -5457,10 +5372,10 @@
                 </mc:Choice>
                 <mc:Fallback>
                   <w:pict>
-                    <v:rect id="shape_0" ID="Shape2" fillcolor="#a0a0a0" stroked="f" o:allowincell="t" style="position:absolute;margin-left:0pt;margin-top:-13.55pt;width:0pt;height:1.45pt;mso-wrap-style:none;v-text-anchor:middle;mso-position-horizontal:center;mso-position-vertical:top">
+                    <v:rect id="shape_0" ID="Shape2" path="m0,0l-2147483645,0l-2147483645,-2147483646l0,-2147483646xe" fillcolor="#a0a0a0" stroked="f" o:allowincell="f" style="position:absolute;margin-left:0pt;margin-top:-13.55pt;width:0pt;height:1.45pt;mso-wrap-style:none;v-text-anchor:middle;mso-position-vertical:top">
                       <v:fill o:detectmouseclick="t" type="solid" color2="#5f5f5f"/>
                       <v:stroke color="#3465a4" joinstyle="round" endcap="flat"/>
-                      <w10:wrap type="topAndBottom"/>
+                      <w10:wrap type="square"/>
                     </v:rect>
                   </w:pict>
                 </mc:Fallback>
@@ -5470,7 +5385,7 @@
           <w:p>
             <w:pPr>
               <w:pStyle w:val="Normal"/>
-              <w:widowControl/>
+              <w:widowControl w:val="false"/>
               <w:spacing w:lineRule="auto" w:line="240" w:before="120" w:after="240"/>
               <w:jc w:val="left"/>
               <w:rPr>
@@ -5496,7 +5411,7 @@
           <w:p>
             <w:pPr>
               <w:pStyle w:val="Normal"/>
-              <w:widowControl/>
+              <w:widowControl w:val="false"/>
               <w:spacing w:lineRule="auto" w:line="240" w:before="120" w:after="240"/>
               <w:jc w:val="left"/>
               <w:rPr>
@@ -5527,7 +5442,7 @@
           <w:p>
             <w:pPr>
               <w:pStyle w:val="Normal"/>
-              <w:widowControl/>
+              <w:widowControl w:val="false"/>
               <w:spacing w:lineRule="auto" w:line="240" w:before="120" w:after="120"/>
               <w:jc w:val="left"/>
               <w:rPr>
@@ -5557,7 +5472,7 @@
           <w:p>
             <w:pPr>
               <w:pStyle w:val="Normal"/>
-              <w:widowControl/>
+              <w:widowControl w:val="false"/>
               <w:spacing w:lineRule="auto" w:line="240" w:before="120" w:after="240"/>
               <w:jc w:val="left"/>
               <w:rPr>
@@ -5577,7 +5492,7 @@
                 <w:lang w:val="en-IN" w:eastAsia="en-IN" w:bidi="ar-SA"/>
               </w:rPr>
               <w:drawing>
-                <wp:anchor behindDoc="0" distT="0" distB="0" distL="0" distR="0" simplePos="0" locked="0" layoutInCell="0" allowOverlap="1" relativeHeight="6">
+                <wp:anchor behindDoc="0" distT="0" distB="0" distL="0" distR="0" simplePos="0" locked="0" layoutInCell="1" allowOverlap="1" relativeHeight="6">
                   <wp:simplePos x="0" y="0"/>
                   <wp:positionH relativeFrom="column">
                     <wp:align>center</wp:align>
@@ -5653,20 +5568,18 @@
           <w:rFonts w:cs="Calibri"/>
         </w:rPr>
       </w:r>
-      <w:bookmarkStart w:id="245" w:name="_Toc490073503"/>
-      <w:bookmarkStart w:id="246" w:name="_Toc488433117"/>
-      <w:bookmarkStart w:id="247" w:name="_Toc482699660"/>
-      <w:bookmarkStart w:id="248" w:name="_Toc482699634"/>
-      <w:bookmarkStart w:id="249" w:name="_Toc490395703"/>
+      <w:bookmarkStart w:id="243" w:name="_Toc482699634"/>
+      <w:bookmarkStart w:id="244" w:name="_Toc482699660"/>
+      <w:bookmarkStart w:id="245" w:name="_Toc488433117"/>
+      <w:bookmarkStart w:id="246" w:name="_Toc490073503"/>
+      <w:bookmarkStart w:id="247" w:name="_Toc482699634"/>
+      <w:bookmarkStart w:id="248" w:name="_Toc482699660"/>
+      <w:bookmarkStart w:id="249" w:name="_Toc488433117"/>
       <w:bookmarkStart w:id="250" w:name="_Toc490073503"/>
-      <w:bookmarkStart w:id="251" w:name="_Toc488433117"/>
-      <w:bookmarkStart w:id="252" w:name="_Toc482699660"/>
-      <w:bookmarkStart w:id="253" w:name="_Toc482699634"/>
-      <w:bookmarkStart w:id="254" w:name="_Toc490395703"/>
+      <w:bookmarkEnd w:id="247"/>
+      <w:bookmarkEnd w:id="248"/>
+      <w:bookmarkEnd w:id="249"/>
       <w:bookmarkEnd w:id="250"/>
-      <w:bookmarkEnd w:id="251"/>
-      <w:bookmarkEnd w:id="252"/>
-      <w:bookmarkEnd w:id="253"/>
       <w:r>
         <w:br w:type="page"/>
       </w:r>
@@ -5700,7 +5613,7 @@
             <w:pPr>
               <w:pStyle w:val="Normal"/>
               <w:pageBreakBefore/>
-              <w:widowControl/>
+              <w:widowControl w:val="false"/>
               <w:spacing w:lineRule="auto" w:line="240" w:before="120" w:after="240"/>
               <w:jc w:val="left"/>
               <w:rPr>
@@ -5725,7 +5638,7 @@
           <w:p>
             <w:pPr>
               <w:pStyle w:val="Normal"/>
-              <w:widowControl/>
+              <w:widowControl w:val="false"/>
               <w:spacing w:lineRule="auto" w:line="240" w:before="120" w:after="720"/>
               <w:jc w:val="left"/>
               <w:rPr>
@@ -5757,7 +5670,7 @@
           <w:p>
             <w:pPr>
               <w:pStyle w:val="Normal"/>
-              <w:widowControl/>
+              <w:widowControl w:val="false"/>
               <w:spacing w:lineRule="auto" w:line="240" w:before="120" w:after="720"/>
               <w:jc w:val="left"/>
               <w:rPr>
@@ -5781,7 +5694,7 @@
           <w:p>
             <w:pPr>
               <w:pStyle w:val="Normal"/>
-              <w:widowControl/>
+              <w:widowControl w:val="false"/>
               <w:spacing w:lineRule="auto" w:line="240" w:before="120" w:after="240"/>
               <w:jc w:val="left"/>
               <w:rPr>
@@ -5793,13 +5706,7 @@
               </w:rPr>
             </w:pPr>
             <w:r>
-              <w:rPr>
-                <w:rFonts w:eastAsia="Times New Roman"/>
-                <w:kern w:val="0"/>
-                <w:sz w:val="22"/>
-                <w:szCs w:val="22"/>
-                <w:lang w:val="en-IN" w:eastAsia="en-IN" w:bidi="ar-SA"/>
-              </w:rPr>
+              <w:rPr/>
               <mc:AlternateContent>
                 <mc:Choice Requires="wps">
                   <w:drawing>
@@ -5811,10 +5718,6 @@
                         <a:graphicData uri="http://schemas.microsoft.com/office/word/2010/wordprocessingShape">
                           <wps:wsp>
                             <wps:cNvSpPr/>
-                            <wps:nvSpPr>
-                              <wps:cNvPr id="2" name="Shape3"/>
-                              <wps:cNvSpPr/>
-                            </wps:nvSpPr>
                             <wps:spPr>
                               <a:xfrm>
                                 <a:off x="0" y="0"/>
@@ -5830,6 +5733,12 @@
                                 <a:noFill/>
                               </a:ln>
                             </wps:spPr>
+                            <wps:style>
+                              <a:lnRef idx="0"/>
+                              <a:fillRef idx="0"/>
+                              <a:effectRef idx="0"/>
+                              <a:fontRef idx="minor"/>
+                            </wps:style>
                             <wps:bodyPr/>
                           </wps:wsp>
                         </a:graphicData>
@@ -5842,10 +5751,10 @@
                 </mc:Choice>
                 <mc:Fallback>
                   <w:pict>
-                    <v:rect id="shape_0" ID="Shape3" fillcolor="#a0a0a0" stroked="f" o:allowincell="t" style="position:absolute;margin-left:0pt;margin-top:-13.55pt;width:0pt;height:1.45pt;mso-wrap-style:none;v-text-anchor:middle;mso-position-horizontal:center;mso-position-vertical:top">
+                    <v:rect id="shape_0" ID="Shape3" path="m0,0l-2147483645,0l-2147483645,-2147483646l0,-2147483646xe" fillcolor="#a0a0a0" stroked="f" o:allowincell="f" style="position:absolute;margin-left:0pt;margin-top:-13.55pt;width:0pt;height:1.45pt;mso-wrap-style:none;v-text-anchor:middle;mso-position-vertical:top">
                       <v:fill o:detectmouseclick="t" type="solid" color2="#5f5f5f"/>
                       <v:stroke color="#3465a4" joinstyle="round" endcap="flat"/>
-                      <w10:wrap type="topAndBottom"/>
+                      <w10:wrap type="square"/>
                     </v:rect>
                   </w:pict>
                 </mc:Fallback>
@@ -5855,7 +5764,7 @@
           <w:p>
             <w:pPr>
               <w:pStyle w:val="Normal"/>
-              <w:widowControl/>
+              <w:widowControl w:val="false"/>
               <w:spacing w:lineRule="auto" w:line="240" w:before="120" w:after="240"/>
               <w:jc w:val="left"/>
               <w:rPr>
@@ -5881,7 +5790,7 @@
           <w:p>
             <w:pPr>
               <w:pStyle w:val="Normal"/>
-              <w:widowControl/>
+              <w:widowControl w:val="false"/>
               <w:spacing w:lineRule="auto" w:line="240" w:before="120" w:after="240"/>
               <w:jc w:val="left"/>
               <w:rPr>
@@ -5906,7 +5815,7 @@
           <w:p>
             <w:pPr>
               <w:pStyle w:val="Normal"/>
-              <w:widowControl/>
+              <w:widowControl w:val="false"/>
               <w:spacing w:lineRule="auto" w:line="240" w:before="120" w:after="240"/>
               <w:jc w:val="left"/>
               <w:rPr>
@@ -5936,7 +5845,7 @@
           <w:p>
             <w:pPr>
               <w:pStyle w:val="Normal"/>
-              <w:widowControl/>
+              <w:widowControl w:val="false"/>
               <w:spacing w:lineRule="auto" w:line="240" w:before="120" w:after="120"/>
               <w:jc w:val="left"/>
               <w:rPr>
@@ -5966,7 +5875,7 @@
           <w:p>
             <w:pPr>
               <w:pStyle w:val="Normal"/>
-              <w:widowControl/>
+              <w:widowControl w:val="false"/>
               <w:spacing w:lineRule="auto" w:line="240" w:before="120" w:after="240"/>
               <w:jc w:val="left"/>
               <w:rPr>
@@ -6029,9 +5938,9 @@
           <w:szCs w:val="22"/>
         </w:rPr>
       </w:pPr>
-      <w:bookmarkStart w:id="255" w:name="_Toc490395703"/>
-      <w:bookmarkStart w:id="256" w:name="_Toc503175538"/>
-      <w:bookmarkStart w:id="257" w:name="_Toc503206741"/>
+      <w:bookmarkStart w:id="251" w:name="_Toc503206741"/>
+      <w:bookmarkStart w:id="252" w:name="_Toc503175538"/>
+      <w:bookmarkStart w:id="253" w:name="_Toc490395703"/>
       <w:r>
         <w:rPr>
           <w:rFonts w:cs="Calibri" w:ascii="Calibri" w:hAnsi="Calibri"/>
@@ -6039,9 +5948,9 @@
         </w:rPr>
         <w:t>Schedule I</w:t>
       </w:r>
-      <w:bookmarkEnd w:id="255"/>
-      <w:bookmarkEnd w:id="256"/>
-      <w:bookmarkEnd w:id="257"/>
+      <w:bookmarkEnd w:id="251"/>
+      <w:bookmarkEnd w:id="252"/>
+      <w:bookmarkEnd w:id="253"/>
     </w:p>
     <w:p>
       <w:pPr>
@@ -6533,7 +6442,7 @@
         </w:rPr>
         <w:t xml:space="preserve">” </w:t>
       </w:r>
-      <w:bookmarkStart w:id="258" w:name="_DV_C146"/>
+      <w:bookmarkStart w:id="254" w:name="_DV_C146"/>
       <w:r>
         <w:rPr>
           <w:rFonts w:cs="Calibri" w:ascii="Calibri" w:hAnsi="Calibri"/>
@@ -6576,29 +6485,29 @@
         </w:rPr>
         <w:t>”)</w:t>
       </w:r>
-      <w:bookmarkStart w:id="259" w:name="_DV_M99"/>
+      <w:bookmarkStart w:id="255" w:name="_DV_M99"/>
+      <w:bookmarkEnd w:id="254"/>
+      <w:bookmarkEnd w:id="255"/>
+      <w:r>
+        <w:rPr>
+          <w:rFonts w:cs="Calibri" w:ascii="Calibri" w:hAnsi="Calibri"/>
+          <w:sz w:val="22"/>
+          <w:szCs w:val="22"/>
+        </w:rPr>
+        <w:t xml:space="preserve"> means, in relation to a body corporate, the right to exercise, or control the exercise of, whether directly or indirectly, acting alone or together with another Person, more than 50% (fifty percent) of the total voting rights at a general meeting of that body corporate, or the right or power to direct, whether directly or indirectly, acting alone or together with another Person, the policy decisions or management of that body corporate, including the composition of any board of directors of that body corporate</w:t>
+      </w:r>
+      <w:bookmarkStart w:id="256" w:name="_DV_M346"/>
+      <w:bookmarkStart w:id="257" w:name="_DV_M347"/>
+      <w:bookmarkStart w:id="258" w:name="_DV_M348"/>
+      <w:bookmarkStart w:id="259" w:name="_DV_M349"/>
+      <w:bookmarkStart w:id="260" w:name="_DV_M350"/>
+      <w:bookmarkStart w:id="261" w:name="_DV_M351"/>
+      <w:bookmarkEnd w:id="256"/>
+      <w:bookmarkEnd w:id="257"/>
       <w:bookmarkEnd w:id="258"/>
       <w:bookmarkEnd w:id="259"/>
-      <w:r>
-        <w:rPr>
-          <w:rFonts w:cs="Calibri" w:ascii="Calibri" w:hAnsi="Calibri"/>
-          <w:sz w:val="22"/>
-          <w:szCs w:val="22"/>
-        </w:rPr>
-        <w:t xml:space="preserve"> means, in relation to a body corporate, the right to exercise, or control the exercise of, whether directly or indirectly, acting alone or together with another Person, more than 50% (fifty percent) of the total voting rights at a general meeting of that body corporate, or the right or power to direct, whether directly or indirectly, acting alone or together with another Person, the policy decisions or management of that body corporate, including the composition of any board of directors of that body corporate</w:t>
-      </w:r>
-      <w:bookmarkStart w:id="260" w:name="_DV_M351"/>
-      <w:bookmarkStart w:id="261" w:name="_DV_M350"/>
-      <w:bookmarkStart w:id="262" w:name="_DV_M349"/>
-      <w:bookmarkStart w:id="263" w:name="_DV_M348"/>
-      <w:bookmarkStart w:id="264" w:name="_DV_M347"/>
-      <w:bookmarkStart w:id="265" w:name="_DV_M346"/>
       <w:bookmarkEnd w:id="260"/>
       <w:bookmarkEnd w:id="261"/>
-      <w:bookmarkEnd w:id="262"/>
-      <w:bookmarkEnd w:id="263"/>
-      <w:bookmarkEnd w:id="264"/>
-      <w:bookmarkEnd w:id="265"/>
       <w:r>
         <w:rPr>
           <w:rFonts w:cs="Calibri" w:ascii="Calibri" w:hAnsi="Calibri"/>
@@ -7383,23 +7292,7 @@
           <w:sz w:val="22"/>
           <w:szCs w:val="22"/>
         </w:rPr>
-        <w:t xml:space="preserve">” means the bank account of the Buyer maintained </w:t>
-      </w:r>
-      <w:r>
-        <w:rPr>
-          <w:rFonts w:cs="Calibri" w:ascii="Calibri" w:hAnsi="Calibri"/>
-          <w:sz w:val="22"/>
-          <w:szCs w:val="22"/>
-        </w:rPr>
-        <w:t>[BUYER_IFSCCODE]</w:t>
-      </w:r>
-      <w:r>
-        <w:rPr>
-          <w:rFonts w:cs="Calibri" w:ascii="Calibri" w:hAnsi="Calibri"/>
-          <w:sz w:val="22"/>
-          <w:szCs w:val="22"/>
-        </w:rPr>
-        <w:t xml:space="preserve"> , with the Fort Mumbai branch, bearing account number </w:t>
+        <w:t xml:space="preserve">” means the bank account of the Buyer maintained [BUYER_IFSCCODE] , with the Fort Mumbai branch, bearing account number </w:t>
       </w:r>
       <w:r>
         <w:rPr>
@@ -7686,7 +7579,7 @@
       </w:tblPr>
       <w:tblGrid>
         <w:gridCol w:w="3933"/>
-        <w:gridCol w:w="4370"/>
+        <w:gridCol w:w="4369"/>
       </w:tblGrid>
       <w:tr>
         <w:trPr/>
@@ -7702,7 +7595,7 @@
               <w:spacing w:before="0" w:after="160"/>
               <w:rPr/>
             </w:pPr>
-            <w:bookmarkStart w:id="266" w:name="_DV_C567"/>
+            <w:bookmarkStart w:id="262" w:name="_DV_C567"/>
             <w:r>
               <w:rPr>
                 <w:rStyle w:val="DeltaViewDeletion"/>
@@ -7714,7 +7607,7 @@
               </w:rPr>
               <w:t>Account Name</w:t>
             </w:r>
-            <w:bookmarkEnd w:id="266"/>
+            <w:bookmarkEnd w:id="262"/>
             <w:r>
               <w:rPr>
                 <w:rStyle w:val="DeltaViewDeletion"/>
@@ -7730,7 +7623,7 @@
         </w:tc>
         <w:tc>
           <w:tcPr>
-            <w:tcW w:w="4370" w:type="dxa"/>
+            <w:tcW w:w="4369" w:type="dxa"/>
             <w:tcBorders/>
             <w:tcMar>
               <w:left w:w="0" w:type="dxa"/>
@@ -7776,7 +7669,7 @@
               <w:spacing w:before="0" w:after="160"/>
               <w:rPr/>
             </w:pPr>
-            <w:bookmarkStart w:id="267" w:name="_DV_C569"/>
+            <w:bookmarkStart w:id="263" w:name="_DV_C569"/>
             <w:r>
               <w:rPr>
                 <w:rStyle w:val="DeltaViewDeletion"/>
@@ -7788,7 +7681,7 @@
               </w:rPr>
               <w:t>Account No</w:t>
             </w:r>
-            <w:bookmarkEnd w:id="267"/>
+            <w:bookmarkEnd w:id="263"/>
             <w:r>
               <w:rPr>
                 <w:rStyle w:val="DeltaViewDeletion"/>
@@ -7804,7 +7697,7 @@
         </w:tc>
         <w:tc>
           <w:tcPr>
-            <w:tcW w:w="4370" w:type="dxa"/>
+            <w:tcW w:w="4369" w:type="dxa"/>
             <w:tcBorders/>
             <w:tcMar>
               <w:left w:w="0" w:type="dxa"/>
@@ -7842,7 +7735,7 @@
               <w:spacing w:before="0" w:after="160"/>
               <w:rPr/>
             </w:pPr>
-            <w:bookmarkStart w:id="268" w:name="_DV_C571"/>
+            <w:bookmarkStart w:id="264" w:name="_DV_C571"/>
             <w:r>
               <w:rPr>
                 <w:rStyle w:val="DeltaViewDeletion"/>
@@ -7854,7 +7747,7 @@
               </w:rPr>
               <w:t>Bank (w/address)</w:t>
             </w:r>
-            <w:bookmarkEnd w:id="268"/>
+            <w:bookmarkEnd w:id="264"/>
             <w:r>
               <w:rPr>
                 <w:rStyle w:val="DeltaViewDeletion"/>
@@ -7870,7 +7763,7 @@
         </w:tc>
         <w:tc>
           <w:tcPr>
-            <w:tcW w:w="4370" w:type="dxa"/>
+            <w:tcW w:w="4369" w:type="dxa"/>
             <w:tcBorders/>
             <w:tcMar>
               <w:left w:w="0" w:type="dxa"/>
@@ -7932,7 +7825,7 @@
         </w:tc>
         <w:tc>
           <w:tcPr>
-            <w:tcW w:w="4370" w:type="dxa"/>
+            <w:tcW w:w="4369" w:type="dxa"/>
             <w:tcBorders/>
             <w:tcMar>
               <w:left w:w="0" w:type="dxa"/>
@@ -8014,7 +7907,7 @@
       <w:tblGrid>
         <w:gridCol w:w="1530"/>
         <w:gridCol w:w="2678"/>
-        <w:gridCol w:w="1956"/>
+        <w:gridCol w:w="1955"/>
         <w:gridCol w:w="2049"/>
       </w:tblGrid>
       <w:tr>
@@ -8083,7 +7976,7 @@
         </w:tc>
         <w:tc>
           <w:tcPr>
-            <w:tcW w:w="1956" w:type="dxa"/>
+            <w:tcW w:w="1955" w:type="dxa"/>
             <w:tcBorders>
               <w:top w:val="single" w:sz="4" w:space="0" w:color="808080"/>
               <w:left w:val="single" w:sz="4" w:space="0" w:color="808080"/>
@@ -8208,7 +8101,7 @@
         </w:tc>
         <w:tc>
           <w:tcPr>
-            <w:tcW w:w="1956" w:type="dxa"/>
+            <w:tcW w:w="1955" w:type="dxa"/>
             <w:tcBorders>
               <w:top w:val="single" w:sz="4" w:space="0" w:color="808080"/>
               <w:left w:val="single" w:sz="4" w:space="0" w:color="808080"/>
@@ -8781,18 +8674,18 @@
           <w:lang w:val="en-US"/>
         </w:rPr>
       </w:r>
-      <w:bookmarkStart w:id="269" w:name="_Toc490073503"/>
-      <w:bookmarkStart w:id="270" w:name="_Toc488433117"/>
-      <w:bookmarkStart w:id="271" w:name="_Toc482699660"/>
-      <w:bookmarkStart w:id="272" w:name="_Toc482699634"/>
-      <w:bookmarkStart w:id="273" w:name="_Toc490073503"/>
-      <w:bookmarkStart w:id="274" w:name="_Toc488433117"/>
-      <w:bookmarkStart w:id="275" w:name="_Toc482699660"/>
-      <w:bookmarkStart w:id="276" w:name="_Toc482699634"/>
-      <w:bookmarkEnd w:id="273"/>
-      <w:bookmarkEnd w:id="274"/>
-      <w:bookmarkEnd w:id="275"/>
-      <w:bookmarkEnd w:id="276"/>
+      <w:bookmarkStart w:id="265" w:name="_Toc4826996341"/>
+      <w:bookmarkStart w:id="266" w:name="_Toc4826996601"/>
+      <w:bookmarkStart w:id="267" w:name="_Toc4884331171"/>
+      <w:bookmarkStart w:id="268" w:name="_Toc4900735031"/>
+      <w:bookmarkStart w:id="269" w:name="_Toc4826996341"/>
+      <w:bookmarkStart w:id="270" w:name="_Toc4826996601"/>
+      <w:bookmarkStart w:id="271" w:name="_Toc4884331171"/>
+      <w:bookmarkStart w:id="272" w:name="_Toc4900735031"/>
+      <w:bookmarkEnd w:id="269"/>
+      <w:bookmarkEnd w:id="270"/>
+      <w:bookmarkEnd w:id="271"/>
+      <w:bookmarkEnd w:id="272"/>
     </w:p>
     <w:p>
       <w:pPr>
@@ -8858,8 +8751,8 @@
           <w:szCs w:val="22"/>
         </w:rPr>
       </w:pPr>
-      <w:bookmarkStart w:id="277" w:name="_Toc503175539"/>
-      <w:bookmarkStart w:id="278" w:name="_Toc503206742"/>
+      <w:bookmarkStart w:id="273" w:name="_Toc503206742"/>
+      <w:bookmarkStart w:id="274" w:name="_Toc503175539"/>
       <w:r>
         <w:rPr>
           <w:rFonts w:cs="Calibri" w:ascii="Calibri" w:hAnsi="Calibri"/>
@@ -8867,8 +8760,8 @@
         </w:rPr>
         <w:t>SCHEDULE II</w:t>
       </w:r>
-      <w:bookmarkEnd w:id="277"/>
-      <w:bookmarkEnd w:id="278"/>
+      <w:bookmarkEnd w:id="273"/>
+      <w:bookmarkEnd w:id="274"/>
     </w:p>
     <w:p>
       <w:pPr>
@@ -8880,46 +8773,16 @@
           <w:b/>
         </w:rPr>
       </w:pPr>
-      <w:bookmarkStart w:id="279" w:name="_Toc503173976"/>
-      <w:bookmarkStart w:id="280" w:name="_Toc503175540"/>
+      <w:bookmarkStart w:id="275" w:name="_Toc503175540"/>
+      <w:bookmarkStart w:id="276" w:name="_Toc503173976"/>
       <w:r>
         <w:rPr>
           <w:b/>
         </w:rPr>
         <w:t>INTERPRETATION</w:t>
       </w:r>
-      <w:bookmarkEnd w:id="279"/>
-      <w:bookmarkEnd w:id="280"/>
-    </w:p>
-    <w:p>
-      <w:pPr>
-        <w:pStyle w:val="Heading3"/>
-        <w:numPr>
-          <w:ilvl w:val="2"/>
-          <w:numId w:val="7"/>
-        </w:numPr>
-        <w:tabs>
-          <w:tab w:val="clear" w:pos="720"/>
-          <w:tab w:val="left" w:pos="360" w:leader="none"/>
-        </w:tabs>
-        <w:ind w:left="720" w:right="0" w:hanging="720"/>
-        <w:textAlignment w:val="baseline"/>
-        <w:rPr>
-          <w:rFonts w:ascii="Calibri" w:hAnsi="Calibri" w:cs="Calibri"/>
-          <w:szCs w:val="22"/>
-        </w:rPr>
-      </w:pPr>
-      <w:bookmarkStart w:id="281" w:name="_Toc201665341"/>
-      <w:bookmarkStart w:id="282" w:name="_Toc205024713"/>
-      <w:bookmarkEnd w:id="281"/>
-      <w:bookmarkEnd w:id="282"/>
-      <w:r>
-        <w:rPr>
-          <w:rFonts w:cs="Calibri"/>
-          <w:szCs w:val="22"/>
-        </w:rPr>
-        <w:t>The terms referred to in this Agreement shall, unless defined otherwise or inconsistent with the context or meaning thereof, bear the meanings ascribed to them under the relevant statute/legislation.</w:t>
-      </w:r>
+      <w:bookmarkEnd w:id="275"/>
+      <w:bookmarkEnd w:id="276"/>
     </w:p>
     <w:p>
       <w:pPr>
@@ -8939,12 +8802,16 @@
           <w:szCs w:val="22"/>
         </w:rPr>
       </w:pPr>
-      <w:r>
-        <w:rPr>
-          <w:rFonts w:cs="Calibri"/>
-          <w:szCs w:val="22"/>
-        </w:rPr>
-        <w:t>Reference to statutory provisions shall be construed as meaning and including references also to any amendment or re-enactment (whether before or after the Execution Date) for the time being in force and to all statutory instruments or orders made pursuant to such statutory provisions.</w:t>
+      <w:bookmarkStart w:id="277" w:name="_Toc205024713"/>
+      <w:bookmarkStart w:id="278" w:name="_Toc201665341"/>
+      <w:bookmarkEnd w:id="277"/>
+      <w:bookmarkEnd w:id="278"/>
+      <w:r>
+        <w:rPr>
+          <w:rFonts w:cs="Calibri"/>
+          <w:szCs w:val="22"/>
+        </w:rPr>
+        <w:t>The terms referred to in this Agreement shall, unless defined otherwise or inconsistent with the context or meaning thereof, bear the meanings ascribed to them under the relevant statute/legislation.</w:t>
       </w:r>
     </w:p>
     <w:p>
@@ -8952,7 +8819,7 @@
         <w:pStyle w:val="Heading3"/>
         <w:numPr>
           <w:ilvl w:val="2"/>
-          <w:numId w:val="6"/>
+          <w:numId w:val="9"/>
         </w:numPr>
         <w:tabs>
           <w:tab w:val="clear" w:pos="720"/>
@@ -8970,7 +8837,7 @@
           <w:rFonts w:cs="Calibri"/>
           <w:szCs w:val="22"/>
         </w:rPr>
-        <w:t>Words denoting the singular shall include the plural and words denoting any gender (including neutral gender) shall include all genders (including neutral gender).</w:t>
+        <w:t>Reference to statutory provisions shall be construed as meaning and including references also to any amendment or re-enactment (whether before or after the Execution Date) for the time being in force and to all statutory instruments or orders made pursuant to such statutory provisions.</w:t>
       </w:r>
     </w:p>
     <w:p>
@@ -8978,7 +8845,7 @@
         <w:pStyle w:val="Heading3"/>
         <w:numPr>
           <w:ilvl w:val="2"/>
-          <w:numId w:val="6"/>
+          <w:numId w:val="10"/>
         </w:numPr>
         <w:tabs>
           <w:tab w:val="clear" w:pos="720"/>
@@ -8996,7 +8863,7 @@
           <w:rFonts w:cs="Calibri"/>
           <w:szCs w:val="22"/>
         </w:rPr>
-        <w:t>Headings, subheadings, titles, subtitles to clauses, sub-clauses and paragraphs are for information only and shall not form part of the operative provisions of this Agreement or the schedules hereto and shall be ignored in construing the same.</w:t>
+        <w:t>Words denoting the singular shall include the plural and words denoting any gender (including neutral gender) shall include all genders (including neutral gender).</w:t>
       </w:r>
     </w:p>
     <w:p>
@@ -9004,7 +8871,7 @@
         <w:pStyle w:val="Heading3"/>
         <w:numPr>
           <w:ilvl w:val="2"/>
-          <w:numId w:val="6"/>
+          <w:numId w:val="11"/>
         </w:numPr>
         <w:tabs>
           <w:tab w:val="clear" w:pos="720"/>
@@ -9022,7 +8889,7 @@
           <w:rFonts w:cs="Calibri"/>
           <w:szCs w:val="22"/>
         </w:rPr>
-        <w:t>The schedules and recitals hereto shall constitute an integral part of this Agreement.</w:t>
+        <w:t>Headings, subheadings, titles, subtitles to clauses, sub-clauses and paragraphs are for information only and shall not form part of the operative provisions of this Agreement or the schedules hereto and shall be ignored in construing the same.</w:t>
       </w:r>
     </w:p>
     <w:p>
@@ -9030,7 +8897,7 @@
         <w:pStyle w:val="Heading3"/>
         <w:numPr>
           <w:ilvl w:val="2"/>
-          <w:numId w:val="6"/>
+          <w:numId w:val="12"/>
         </w:numPr>
         <w:tabs>
           <w:tab w:val="clear" w:pos="720"/>
@@ -9048,7 +8915,7 @@
           <w:rFonts w:cs="Calibri"/>
           <w:szCs w:val="22"/>
         </w:rPr>
-        <w:t>References to days, months and years are to calendar days, calendar months and calendar years, respectively.</w:t>
+        <w:t>The schedules and recitals hereto shall constitute an integral part of this Agreement.</w:t>
       </w:r>
     </w:p>
     <w:p>
@@ -9056,7 +8923,7 @@
         <w:pStyle w:val="Heading3"/>
         <w:numPr>
           <w:ilvl w:val="2"/>
-          <w:numId w:val="6"/>
+          <w:numId w:val="13"/>
         </w:numPr>
         <w:tabs>
           <w:tab w:val="clear" w:pos="720"/>
@@ -9074,7 +8941,7 @@
           <w:rFonts w:cs="Calibri"/>
           <w:szCs w:val="22"/>
         </w:rPr>
-        <w:t>The words “directly or indirectly” shall mean directly or indirectly through one or more intermediary persons or through contractual or other legal arrangements, and the words “direct or indirect” shall have correlative meanings.</w:t>
+        <w:t>References to days, months and years are to calendar days, calendar months and calendar years, respectively.</w:t>
       </w:r>
     </w:p>
     <w:p>
@@ -9082,7 +8949,7 @@
         <w:pStyle w:val="Heading3"/>
         <w:numPr>
           <w:ilvl w:val="2"/>
-          <w:numId w:val="6"/>
+          <w:numId w:val="14"/>
         </w:numPr>
         <w:tabs>
           <w:tab w:val="clear" w:pos="720"/>
@@ -9100,7 +8967,7 @@
           <w:rFonts w:cs="Calibri"/>
           <w:szCs w:val="22"/>
         </w:rPr>
-        <w:t>Any reference to “writing” shall include printing, typing, lithography, transmissions by facsimile or in electronic form (including email) and other means of reproducing words in visible form but shall exclude any form of text messages via mobile phones.</w:t>
+        <w:t>The words “directly or indirectly” shall mean directly or indirectly through one or more intermediary persons or through contractual or other legal arrangements, and the words “direct or indirect” shall have correlative meanings.</w:t>
       </w:r>
     </w:p>
     <w:p>
@@ -9108,7 +8975,7 @@
         <w:pStyle w:val="Heading3"/>
         <w:numPr>
           <w:ilvl w:val="2"/>
-          <w:numId w:val="6"/>
+          <w:numId w:val="15"/>
         </w:numPr>
         <w:tabs>
           <w:tab w:val="clear" w:pos="720"/>
@@ -9126,7 +8993,7 @@
           <w:rFonts w:cs="Calibri"/>
           <w:szCs w:val="22"/>
         </w:rPr>
-        <w:t xml:space="preserve">The words “include” and “including” are to be construed without limitation unless the context otherwise requires or unless otherwise specified. </w:t>
+        <w:t>Any reference to “writing” shall include printing, typing, lithography, transmissions by facsimile or in electronic form (including email) and other means of reproducing words in visible form but shall exclude any form of text messages via mobile phones.</w:t>
       </w:r>
     </w:p>
     <w:p>
@@ -9134,7 +9001,7 @@
         <w:pStyle w:val="Heading3"/>
         <w:numPr>
           <w:ilvl w:val="2"/>
-          <w:numId w:val="6"/>
+          <w:numId w:val="16"/>
         </w:numPr>
         <w:tabs>
           <w:tab w:val="clear" w:pos="720"/>
@@ -9152,7 +9019,7 @@
           <w:rFonts w:cs="Calibri"/>
           <w:szCs w:val="22"/>
         </w:rPr>
-        <w:t>No provisions shall be interpreted in favour of, or against, any Party by reason of the extent to which such Party or its counsel participated in the drafting hereof or by reason of the extent to which any such provision is inconsistent with any prior draft hereof.</w:t>
+        <w:t xml:space="preserve">The words “include” and “including” are to be construed without limitation unless the context otherwise requires or unless otherwise specified. </w:t>
       </w:r>
     </w:p>
     <w:p>
@@ -9160,7 +9027,7 @@
         <w:pStyle w:val="Heading3"/>
         <w:numPr>
           <w:ilvl w:val="2"/>
-          <w:numId w:val="6"/>
+          <w:numId w:val="17"/>
         </w:numPr>
         <w:tabs>
           <w:tab w:val="clear" w:pos="720"/>
@@ -9178,7 +9045,7 @@
           <w:rFonts w:cs="Calibri"/>
           <w:szCs w:val="22"/>
         </w:rPr>
-        <w:t>If there is any conflict or inconsistency between a term in the body of this Agreement and a term in any of the schedules or any other document referred to or otherwise incorporated in this Agreement, the term in the body of this Agreement shall take precedence.</w:t>
+        <w:t>No provisions shall be interpreted in favour of, or against, any Party by reason of the extent to which such Party or its counsel participated in the drafting hereof or by reason of the extent to which any such provision is inconsistent with any prior draft hereof.</w:t>
       </w:r>
     </w:p>
     <w:p>
@@ -9186,7 +9053,33 @@
         <w:pStyle w:val="Heading3"/>
         <w:numPr>
           <w:ilvl w:val="2"/>
-          <w:numId w:val="6"/>
+          <w:numId w:val="18"/>
+        </w:numPr>
+        <w:tabs>
+          <w:tab w:val="clear" w:pos="720"/>
+          <w:tab w:val="left" w:pos="360" w:leader="none"/>
+        </w:tabs>
+        <w:ind w:left="720" w:right="0" w:hanging="720"/>
+        <w:textAlignment w:val="baseline"/>
+        <w:rPr>
+          <w:rFonts w:ascii="Calibri" w:hAnsi="Calibri" w:cs="Calibri"/>
+          <w:szCs w:val="22"/>
+        </w:rPr>
+      </w:pPr>
+      <w:r>
+        <w:rPr>
+          <w:rFonts w:cs="Calibri"/>
+          <w:szCs w:val="22"/>
+        </w:rPr>
+        <w:t>If there is any conflict or inconsistency between a term in the body of this Agreement and a term in any of the schedules or any other document referred to or otherwise incorporated in this Agreement, the term in the body of this Agreement shall take precedence.</w:t>
+      </w:r>
+    </w:p>
+    <w:p>
+      <w:pPr>
+        <w:pStyle w:val="Heading3"/>
+        <w:numPr>
+          <w:ilvl w:val="2"/>
+          <w:numId w:val="19"/>
         </w:numPr>
         <w:tabs>
           <w:tab w:val="clear" w:pos="720"/>
@@ -9209,7 +9102,7 @@
         <w:pStyle w:val="Heading3"/>
         <w:numPr>
           <w:ilvl w:val="2"/>
-          <w:numId w:val="6"/>
+          <w:numId w:val="20"/>
         </w:numPr>
         <w:tabs>
           <w:tab w:val="clear" w:pos="720"/>
@@ -9270,15 +9163,15 @@
         <w:jc w:val="center"/>
         <w:rPr/>
       </w:pPr>
-      <w:bookmarkStart w:id="283" w:name="_Toc201665341"/>
-      <w:bookmarkStart w:id="284" w:name="_Toc205024713"/>
-      <w:bookmarkStart w:id="285" w:name="_Toc503206743"/>
-      <w:bookmarkStart w:id="286" w:name="_Toc503175541"/>
-      <w:bookmarkStart w:id="287" w:name="_Toc471427443"/>
-      <w:bookmarkStart w:id="288" w:name="_Toc458718783"/>
-      <w:bookmarkStart w:id="289" w:name="_Toc396217679"/>
-      <w:bookmarkEnd w:id="283"/>
+      <w:bookmarkStart w:id="279" w:name="_Toc503175541"/>
+      <w:bookmarkStart w:id="280" w:name="_Toc503206743"/>
+      <w:bookmarkStart w:id="281" w:name="_Toc396217679"/>
+      <w:bookmarkStart w:id="282" w:name="_Toc458718783"/>
+      <w:bookmarkStart w:id="283" w:name="_Toc471427443"/>
+      <w:bookmarkStart w:id="284" w:name="_Toc2050247131"/>
+      <w:bookmarkStart w:id="285" w:name="_Toc2016653411"/>
       <w:bookmarkEnd w:id="284"/>
+      <w:bookmarkEnd w:id="285"/>
       <w:r>
         <w:rPr>
           <w:rFonts w:eastAsia="SimSun" w:ascii="Calibri" w:hAnsi="Calibri"/>
@@ -9288,9 +9181,9 @@
         </w:rPr>
         <w:t>SCHEDULE II</w:t>
       </w:r>
-      <w:bookmarkEnd w:id="287"/>
-      <w:bookmarkEnd w:id="288"/>
-      <w:bookmarkEnd w:id="289"/>
+      <w:bookmarkEnd w:id="281"/>
+      <w:bookmarkEnd w:id="282"/>
+      <w:bookmarkEnd w:id="283"/>
       <w:r>
         <w:rPr>
           <w:rFonts w:eastAsia="SimSun" w:ascii="Calibri" w:hAnsi="Calibri"/>
@@ -9300,8 +9193,8 @@
         </w:rPr>
         <w:t>I</w:t>
       </w:r>
-      <w:bookmarkEnd w:id="285"/>
-      <w:bookmarkEnd w:id="286"/>
+      <w:bookmarkEnd w:id="279"/>
+      <w:bookmarkEnd w:id="280"/>
     </w:p>
     <w:p>
       <w:pPr>
@@ -9311,14 +9204,14 @@
         <w:jc w:val="center"/>
         <w:rPr/>
       </w:pPr>
-      <w:bookmarkStart w:id="290" w:name="_Toc200475264"/>
-      <w:bookmarkStart w:id="291" w:name="_Toc351640804"/>
-      <w:bookmarkStart w:id="292" w:name="_Toc351574808"/>
-      <w:bookmarkStart w:id="293" w:name="_Toc205091888"/>
-      <w:bookmarkStart w:id="294" w:name="_Toc205025129"/>
-      <w:bookmarkStart w:id="295" w:name="_Toc201665667"/>
-      <w:bookmarkStart w:id="296" w:name="_Toc200532670"/>
-      <w:bookmarkStart w:id="297" w:name="_Toc200527991"/>
+      <w:bookmarkStart w:id="286" w:name="_Toc200527991"/>
+      <w:bookmarkStart w:id="287" w:name="_Toc200532670"/>
+      <w:bookmarkStart w:id="288" w:name="_Toc201665667"/>
+      <w:bookmarkStart w:id="289" w:name="_Toc205025129"/>
+      <w:bookmarkStart w:id="290" w:name="_Toc205091888"/>
+      <w:bookmarkStart w:id="291" w:name="_Toc351574808"/>
+      <w:bookmarkStart w:id="292" w:name="_Toc351640804"/>
+      <w:bookmarkStart w:id="293" w:name="_Toc200475264"/>
       <w:r>
         <w:rPr>
           <w:rFonts w:eastAsia="SimSun" w:cs="Arial"/>
@@ -9327,32 +9220,32 @@
         </w:rPr>
         <w:t xml:space="preserve">PART A – </w:t>
       </w:r>
+      <w:bookmarkStart w:id="294" w:name="_Toc205025130"/>
+      <w:bookmarkStart w:id="295" w:name="_Toc201665668"/>
+      <w:bookmarkStart w:id="296" w:name="_Toc200532671"/>
+      <w:bookmarkStart w:id="297" w:name="_Toc200527992"/>
       <w:bookmarkStart w:id="298" w:name="_Toc200475265"/>
-      <w:bookmarkStart w:id="299" w:name="_Toc200527992"/>
-      <w:bookmarkStart w:id="300" w:name="_Toc200532671"/>
-      <w:bookmarkStart w:id="301" w:name="_Toc201665668"/>
-      <w:bookmarkStart w:id="302" w:name="_Toc205025130"/>
+      <w:bookmarkEnd w:id="286"/>
+      <w:bookmarkEnd w:id="287"/>
+      <w:bookmarkEnd w:id="288"/>
+      <w:bookmarkEnd w:id="289"/>
       <w:bookmarkEnd w:id="290"/>
       <w:bookmarkEnd w:id="291"/>
       <w:bookmarkEnd w:id="292"/>
       <w:bookmarkEnd w:id="293"/>
+      <w:r>
+        <w:rPr>
+          <w:rFonts w:eastAsia="SimSun" w:cs="Arial"/>
+          <w:b/>
+          <w:lang w:eastAsia="en-IN"/>
+        </w:rPr>
+        <w:t xml:space="preserve">SHAREHOLDING PATTERN </w:t>
+      </w:r>
       <w:bookmarkEnd w:id="294"/>
       <w:bookmarkEnd w:id="295"/>
       <w:bookmarkEnd w:id="296"/>
       <w:bookmarkEnd w:id="297"/>
-      <w:r>
-        <w:rPr>
-          <w:rFonts w:eastAsia="SimSun" w:cs="Arial"/>
-          <w:b/>
-          <w:lang w:eastAsia="en-IN"/>
-        </w:rPr>
-        <w:t xml:space="preserve">SHAREHOLDING PATTERN </w:t>
-      </w:r>
       <w:bookmarkEnd w:id="298"/>
-      <w:bookmarkEnd w:id="299"/>
-      <w:bookmarkEnd w:id="300"/>
-      <w:bookmarkEnd w:id="301"/>
-      <w:bookmarkEnd w:id="302"/>
       <w:r>
         <w:rPr>
           <w:rFonts w:eastAsia="SimSun" w:cs="Arial"/>
@@ -9376,16 +9269,16 @@
         </w:tblCellMar>
       </w:tblPr>
       <w:tblGrid>
-        <w:gridCol w:w="884"/>
+        <w:gridCol w:w="883"/>
         <w:gridCol w:w="3437"/>
-        <w:gridCol w:w="1858"/>
-        <w:gridCol w:w="2847"/>
+        <w:gridCol w:w="1859"/>
+        <w:gridCol w:w="2846"/>
       </w:tblGrid>
       <w:tr>
         <w:trPr/>
         <w:tc>
           <w:tcPr>
-            <w:tcW w:w="884" w:type="dxa"/>
+            <w:tcW w:w="883" w:type="dxa"/>
             <w:tcBorders>
               <w:top w:val="single" w:sz="4" w:space="0" w:color="808080"/>
               <w:left w:val="single" w:sz="4" w:space="0" w:color="808080"/>
@@ -9445,7 +9338,7 @@
         </w:tc>
         <w:tc>
           <w:tcPr>
-            <w:tcW w:w="1858" w:type="dxa"/>
+            <w:tcW w:w="1859" w:type="dxa"/>
             <w:tcBorders>
               <w:top w:val="single" w:sz="4" w:space="0" w:color="808080"/>
               <w:left w:val="single" w:sz="4" w:space="0" w:color="808080"/>
@@ -9475,7 +9368,7 @@
         </w:tc>
         <w:tc>
           <w:tcPr>
-            <w:tcW w:w="2847" w:type="dxa"/>
+            <w:tcW w:w="2846" w:type="dxa"/>
             <w:tcBorders>
               <w:top w:val="single" w:sz="4" w:space="0" w:color="808080"/>
               <w:left w:val="single" w:sz="4" w:space="0" w:color="808080"/>
@@ -9510,7 +9403,7 @@
         </w:trPr>
         <w:tc>
           <w:tcPr>
-            <w:tcW w:w="884" w:type="dxa"/>
+            <w:tcW w:w="883" w:type="dxa"/>
             <w:tcBorders>
               <w:top w:val="single" w:sz="4" w:space="0" w:color="808080"/>
               <w:left w:val="single" w:sz="4" w:space="0" w:color="808080"/>
@@ -9570,7 +9463,7 @@
         </w:tc>
         <w:tc>
           <w:tcPr>
-            <w:tcW w:w="1858" w:type="dxa"/>
+            <w:tcW w:w="1859" w:type="dxa"/>
             <w:tcBorders>
               <w:top w:val="single" w:sz="4" w:space="0" w:color="808080"/>
               <w:left w:val="single" w:sz="4" w:space="0" w:color="808080"/>
@@ -9600,7 +9493,7 @@
         </w:tc>
         <w:tc>
           <w:tcPr>
-            <w:tcW w:w="2847" w:type="dxa"/>
+            <w:tcW w:w="2846" w:type="dxa"/>
             <w:tcBorders>
               <w:top w:val="single" w:sz="4" w:space="0" w:color="808080"/>
               <w:left w:val="single" w:sz="4" w:space="0" w:color="808080"/>
@@ -9650,6 +9543,21 @@
       </w:pPr>
       <w:r>
         <w:rPr/>
+        <w:t>[NET_ALLOCATION_AMOUNT]</w:t>
+      </w:r>
+    </w:p>
+    <w:p>
+      <w:pPr>
+        <w:pStyle w:val="Normal"/>
+        <w:widowControl/>
+        <w:bidi w:val="0"/>
+        <w:spacing w:lineRule="auto" w:line="259" w:before="0" w:after="160"/>
+        <w:jc w:val="left"/>
+        <w:rPr/>
+      </w:pPr>
+      <w:r>
+        <w:rPr/>
+        <w:t>[SELLER_FEES]</w:t>
       </w:r>
     </w:p>
     <w:sectPr>
@@ -10652,6 +10560,205 @@
       <w:rPr/>
     </w:lvl>
   </w:abstractNum>
+  <w:abstractNum w:abstractNumId="7">
+    <w:lvl w:ilvl="0">
+      <w:start w:val="1"/>
+      <w:numFmt w:val="decimal"/>
+      <w:lvlText w:val="%1."/>
+      <w:lvlJc w:val="left"/>
+      <w:pPr>
+        <w:tabs>
+          <w:tab w:val="num" w:pos="720"/>
+        </w:tabs>
+        <w:ind w:left="720" w:hanging="720"/>
+      </w:pPr>
+      <w:rPr>
+        <w:caps/>
+        <w:dstrike w:val="false"/>
+        <w:strike w:val="false"/>
+        <w:vertAlign w:val="baseline"/>
+        <w:position w:val="0"/>
+        <w:sz w:val="22"/>
+        <w:sz w:val="22"/>
+        <w:spacing w:val="0"/>
+        <w:i w:val="false"/>
+        <w:u w:val="none"/>
+        <w:b/>
+        <w:kern w:val="0"/>
+        <w:w w:val="100"/>
+        <w:vanish w:val="false"/>
+        <w:rFonts w:ascii="Calibri" w:hAnsi="Calibri"/>
+      </w:rPr>
+    </w:lvl>
+    <w:lvl w:ilvl="1">
+      <w:start w:val="1"/>
+      <w:numFmt w:val="decimal"/>
+      <w:lvlText w:val="%1.%2"/>
+      <w:lvlJc w:val="left"/>
+      <w:pPr>
+        <w:tabs>
+          <w:tab w:val="num" w:pos="720"/>
+        </w:tabs>
+        <w:ind w:left="720" w:hanging="720"/>
+      </w:pPr>
+      <w:rPr>
+        <w:smallCaps w:val="false"/>
+        <w:caps w:val="false"/>
+        <w:dstrike w:val="false"/>
+        <w:strike w:val="false"/>
+        <w:vertAlign w:val="baseline"/>
+        <w:position w:val="0"/>
+        <w:sz w:val="22"/>
+        <w:sz w:val="22"/>
+        <w:spacing w:val="0"/>
+        <w:i w:val="false"/>
+        <w:b w:val="false"/>
+        <w:kern w:val="0"/>
+        <w:w w:val="100"/>
+        <w:vanish w:val="false"/>
+        <w:rFonts w:ascii="Calibri" w:hAnsi="Calibri"/>
+      </w:rPr>
+    </w:lvl>
+    <w:lvl w:ilvl="2">
+      <w:start w:val="1"/>
+      <w:numFmt w:val="decimal"/>
+      <w:lvlText w:val="%3."/>
+      <w:lvlJc w:val="left"/>
+      <w:pPr>
+        <w:tabs>
+          <w:tab w:val="num" w:pos="1440"/>
+        </w:tabs>
+        <w:ind w:left="1440" w:hanging="720"/>
+      </w:pPr>
+      <w:rPr>
+        <w:smallCaps w:val="false"/>
+        <w:caps w:val="false"/>
+        <w:dstrike w:val="false"/>
+        <w:strike w:val="false"/>
+        <w:vertAlign w:val="baseline"/>
+        <w:position w:val="0"/>
+        <w:sz w:val="22"/>
+        <w:sz w:val="22"/>
+        <w:spacing w:val="0"/>
+        <w:i w:val="false"/>
+        <w:b w:val="false"/>
+        <w:kern w:val="0"/>
+        <w:w w:val="100"/>
+        <w:vanish w:val="false"/>
+        <w:rFonts w:ascii="Calibri" w:hAnsi="Calibri" w:eastAsia="Calibri" w:cs="DejaVu Sans"/>
+      </w:rPr>
+    </w:lvl>
+    <w:lvl w:ilvl="3">
+      <w:start w:val="1"/>
+      <w:numFmt w:val="lowerLetter"/>
+      <w:lvlText w:val="(%4)"/>
+      <w:lvlJc w:val="left"/>
+      <w:pPr>
+        <w:tabs>
+          <w:tab w:val="num" w:pos="2160"/>
+        </w:tabs>
+        <w:ind w:left="2160" w:hanging="720"/>
+      </w:pPr>
+      <w:rPr>
+        <w:smallCaps w:val="false"/>
+        <w:caps w:val="false"/>
+        <w:dstrike w:val="false"/>
+        <w:strike w:val="false"/>
+        <w:vertAlign w:val="baseline"/>
+        <w:position w:val="0"/>
+        <w:sz w:val="22"/>
+        <w:sz w:val="22"/>
+        <w:spacing w:val="0"/>
+        <w:i w:val="false"/>
+        <w:b w:val="false"/>
+        <w:kern w:val="0"/>
+        <w:w w:val="100"/>
+        <w:vanish w:val="false"/>
+        <w:rFonts w:ascii="Calibri" w:hAnsi="Calibri"/>
+      </w:rPr>
+    </w:lvl>
+    <w:lvl w:ilvl="4">
+      <w:start w:val="1"/>
+      <w:numFmt w:val="lowerRoman"/>
+      <w:lvlText w:val="(%5)"/>
+      <w:lvlJc w:val="left"/>
+      <w:pPr>
+        <w:tabs>
+          <w:tab w:val="num" w:pos="2880"/>
+        </w:tabs>
+        <w:ind w:left="2880" w:hanging="720"/>
+      </w:pPr>
+      <w:rPr>
+        <w:smallCaps w:val="false"/>
+        <w:caps w:val="false"/>
+        <w:dstrike w:val="false"/>
+        <w:strike w:val="false"/>
+        <w:vertAlign w:val="baseline"/>
+        <w:position w:val="0"/>
+        <w:sz w:val="22"/>
+        <w:sz w:val="22"/>
+        <w:spacing w:val="0"/>
+        <w:i w:val="false"/>
+        <w:b w:val="false"/>
+        <w:kern w:val="0"/>
+        <w:w w:val="100"/>
+        <w:vanish w:val="false"/>
+        <w:rFonts w:ascii="Calibri" w:hAnsi="Calibri"/>
+      </w:rPr>
+    </w:lvl>
+    <w:lvl w:ilvl="5">
+      <w:start w:val="1"/>
+      <w:numFmt w:val="decimal"/>
+      <w:lvlText w:val="%1.%2.%3.%4.%5.%6"/>
+      <w:lvlJc w:val="left"/>
+      <w:pPr>
+        <w:tabs>
+          <w:tab w:val="num" w:pos="0"/>
+        </w:tabs>
+        <w:ind w:left="1152" w:hanging="1152"/>
+      </w:pPr>
+      <w:rPr/>
+    </w:lvl>
+    <w:lvl w:ilvl="6">
+      <w:start w:val="1"/>
+      <w:numFmt w:val="decimal"/>
+      <w:lvlText w:val="%1.%2.%3.%4.%5.%6.%7"/>
+      <w:lvlJc w:val="left"/>
+      <w:pPr>
+        <w:tabs>
+          <w:tab w:val="num" w:pos="0"/>
+        </w:tabs>
+        <w:ind w:left="1296" w:hanging="1296"/>
+      </w:pPr>
+      <w:rPr/>
+    </w:lvl>
+    <w:lvl w:ilvl="7">
+      <w:start w:val="1"/>
+      <w:numFmt w:val="decimal"/>
+      <w:lvlText w:val="%1.%2.%3.%4.%5.%6.%7.%8"/>
+      <w:lvlJc w:val="left"/>
+      <w:pPr>
+        <w:tabs>
+          <w:tab w:val="num" w:pos="0"/>
+        </w:tabs>
+        <w:ind w:left="1440" w:hanging="1440"/>
+      </w:pPr>
+      <w:rPr/>
+    </w:lvl>
+    <w:lvl w:ilvl="8">
+      <w:start w:val="1"/>
+      <w:numFmt w:val="decimal"/>
+      <w:lvlText w:val="%1.%2.%3.%4.%5.%6.%7.%8.%9"/>
+      <w:lvlJc w:val="left"/>
+      <w:pPr>
+        <w:tabs>
+          <w:tab w:val="num" w:pos="0"/>
+        </w:tabs>
+        <w:ind w:left="1584" w:hanging="1584"/>
+      </w:pPr>
+      <w:rPr/>
+    </w:lvl>
+  </w:abstractNum>
   <w:num w:numId="1">
     <w:abstractNumId w:val="1"/>
   </w:num>
@@ -10671,6 +10778,9 @@
     <w:abstractNumId w:val="6"/>
   </w:num>
   <w:num w:numId="7">
+    <w:abstractNumId w:val="7"/>
+  </w:num>
+  <w:num w:numId="8">
     <w:abstractNumId w:val="6"/>
     <w:lvlOverride w:ilvl="0"/>
     <w:lvlOverride w:ilvl="1"/>
@@ -10678,7 +10788,40 @@
       <w:startOverride w:val="1"/>
     </w:lvlOverride>
   </w:num>
-  <w:num w:numId="8">
+  <w:num w:numId="9">
+    <w:abstractNumId w:val="6"/>
+  </w:num>
+  <w:num w:numId="10">
+    <w:abstractNumId w:val="6"/>
+  </w:num>
+  <w:num w:numId="11">
+    <w:abstractNumId w:val="6"/>
+  </w:num>
+  <w:num w:numId="12">
+    <w:abstractNumId w:val="6"/>
+  </w:num>
+  <w:num w:numId="13">
+    <w:abstractNumId w:val="6"/>
+  </w:num>
+  <w:num w:numId="14">
+    <w:abstractNumId w:val="6"/>
+  </w:num>
+  <w:num w:numId="15">
+    <w:abstractNumId w:val="6"/>
+  </w:num>
+  <w:num w:numId="16">
+    <w:abstractNumId w:val="6"/>
+  </w:num>
+  <w:num w:numId="17">
+    <w:abstractNumId w:val="6"/>
+  </w:num>
+  <w:num w:numId="18">
+    <w:abstractNumId w:val="6"/>
+  </w:num>
+  <w:num w:numId="19">
+    <w:abstractNumId w:val="6"/>
+  </w:num>
+  <w:num w:numId="20">
     <w:abstractNumId w:val="6"/>
   </w:num>
 </w:numbering>
@@ -10706,9 +10849,8 @@
     <w:qFormat/>
     <w:pPr>
       <w:widowControl/>
-      <w:kinsoku w:val="true"/>
-      <w:overflowPunct w:val="true"/>
-      <w:autoSpaceDE w:val="true"/>
+      <w:suppressAutoHyphens w:val="true"/>
+      <w:overflowPunct w:val="false"/>
       <w:bidi w:val="0"/>
       <w:spacing w:lineRule="auto" w:line="259" w:before="0" w:after="160"/>
       <w:jc w:val="left"/>

</xml_diff>

<commit_message>
Fixed offer spa generator
</commit_message>
<xml_diff>
--- a/public/sample_uploads/Purchase-Agreement-1.docx
+++ b/public/sample_uploads/Purchase-Agreement-1.docx
@@ -1,6 +1,6 @@
 
 <file path=word/document.xml><?xml version="1.0" encoding="utf-8"?>
-<w:document xmlns:wpc="http://schemas.microsoft.com/office/word/2010/wordprocessingCanvas" xmlns:cx="http://schemas.microsoft.com/office/drawing/2014/chartex" xmlns:cx1="http://schemas.microsoft.com/office/drawing/2015/9/8/chartex" xmlns:cx2="http://schemas.microsoft.com/office/drawing/2015/10/21/chartex" xmlns:cx3="http://schemas.microsoft.com/office/drawing/2016/5/9/chartex" xmlns:cx4="http://schemas.microsoft.com/office/drawing/2016/5/10/chartex" xmlns:cx5="http://schemas.microsoft.com/office/drawing/2016/5/11/chartex" xmlns:cx6="http://schemas.microsoft.com/office/drawing/2016/5/12/chartex" xmlns:cx7="http://schemas.microsoft.com/office/drawing/2016/5/13/chartex" xmlns:cx8="http://schemas.microsoft.com/office/drawing/2016/5/14/chartex" xmlns:mc="http://schemas.openxmlformats.org/markup-compatibility/2006" xmlns:aink="http://schemas.microsoft.com/office/drawing/2016/ink" xmlns:am3d="http://schemas.microsoft.com/office/drawing/2017/model3d" xmlns:o="urn:schemas-microsoft-com:office:office" xmlns:oel="http://schemas.microsoft.com/office/2019/extlst" xmlns:r="http://schemas.openxmlformats.org/officeDocument/2006/relationships" xmlns:m="http://schemas.openxmlformats.org/officeDocument/2006/math" xmlns:v="urn:schemas-microsoft-com:vml" xmlns:wp14="http://schemas.microsoft.com/office/word/2010/wordprocessingDrawing" xmlns:wp="http://schemas.openxmlformats.org/drawingml/2006/wordprocessingDrawing" xmlns:w10="urn:schemas-microsoft-com:office:word" xmlns:w="http://schemas.openxmlformats.org/wordprocessingml/2006/main" xmlns:w14="http://schemas.microsoft.com/office/word/2010/wordml" xmlns:w15="http://schemas.microsoft.com/office/word/2012/wordml" xmlns:w16cex="http://schemas.microsoft.com/office/word/2018/wordml/cex" xmlns:w16cid="http://schemas.microsoft.com/office/word/2016/wordml/cid" xmlns:w16="http://schemas.microsoft.com/office/word/2018/wordml" xmlns:w16du="http://schemas.microsoft.com/office/word/2023/wordml/word16du" xmlns:w16sdtdh="http://schemas.microsoft.com/office/word/2020/wordml/sdtdatahash" xmlns:w16se="http://schemas.microsoft.com/office/word/2015/wordml/symex" xmlns:wpg="http://schemas.microsoft.com/office/word/2010/wordprocessingGroup" xmlns:wpi="http://schemas.microsoft.com/office/word/2010/wordprocessingInk" xmlns:wne="http://schemas.microsoft.com/office/word/2006/wordml" xmlns:wps="http://schemas.microsoft.com/office/word/2010/wordprocessingShape" mc:Ignorable="w14 w15 w16se w16cid w16 w16cex w16sdtdh wp14">
+<w:document xmlns:wpc="http://schemas.microsoft.com/office/word/2010/wordprocessingCanvas" xmlns:cx="http://schemas.microsoft.com/office/drawing/2014/chartex" xmlns:cx1="http://schemas.microsoft.com/office/drawing/2015/9/8/chartex" xmlns:cx2="http://schemas.microsoft.com/office/drawing/2015/10/21/chartex" xmlns:cx3="http://schemas.microsoft.com/office/drawing/2016/5/9/chartex" xmlns:cx4="http://schemas.microsoft.com/office/drawing/2016/5/10/chartex" xmlns:cx5="http://schemas.microsoft.com/office/drawing/2016/5/11/chartex" xmlns:cx6="http://schemas.microsoft.com/office/drawing/2016/5/12/chartex" xmlns:cx7="http://schemas.microsoft.com/office/drawing/2016/5/13/chartex" xmlns:cx8="http://schemas.microsoft.com/office/drawing/2016/5/14/chartex" xmlns:mc="http://schemas.openxmlformats.org/markup-compatibility/2006" xmlns:aink="http://schemas.microsoft.com/office/drawing/2016/ink" xmlns:am3d="http://schemas.microsoft.com/office/drawing/2017/model3d" xmlns:o="urn:schemas-microsoft-com:office:office" xmlns:oel="http://schemas.microsoft.com/office/2019/extlst" xmlns:r="http://schemas.openxmlformats.org/officeDocument/2006/relationships" xmlns:m="http://schemas.openxmlformats.org/officeDocument/2006/math" xmlns:v="urn:schemas-microsoft-com:vml" xmlns:wp14="http://schemas.microsoft.com/office/word/2010/wordprocessingDrawing" xmlns:wp="http://schemas.openxmlformats.org/drawingml/2006/wordprocessingDrawing" xmlns:w10="urn:schemas-microsoft-com:office:word" xmlns:w="http://schemas.openxmlformats.org/wordprocessingml/2006/main" xmlns:w14="http://schemas.microsoft.com/office/word/2010/wordml" xmlns:w15="http://schemas.microsoft.com/office/word/2012/wordml" xmlns:w16cex="http://schemas.microsoft.com/office/word/2018/wordml/cex" xmlns:w16cid="http://schemas.microsoft.com/office/word/2016/wordml/cid" xmlns:w16="http://schemas.microsoft.com/office/word/2018/wordml" xmlns:w16sdtdh="http://schemas.microsoft.com/office/word/2020/wordml/sdtdatahash" xmlns:w16se="http://schemas.microsoft.com/office/word/2015/wordml/symex" xmlns:wpg="http://schemas.microsoft.com/office/word/2010/wordprocessingGroup" xmlns:wpi="http://schemas.microsoft.com/office/word/2010/wordprocessingInk" xmlns:wne="http://schemas.microsoft.com/office/word/2006/wordml" xmlns:wps="http://schemas.microsoft.com/office/word/2010/wordprocessingShape" mc:Ignorable="w14 w15 w16se w16cid w16 w16cex w16sdtdh wp14">
   <w:body>
     <w:p>
       <w:r>
@@ -188,7 +188,7 @@
           <w:szCs w:val="22"/>
           <w:shd w:val="clear" w:color="auto" w:fill="FFFF00"/>
         </w:rPr>
-        <w:instrText xml:space="preserve"> MERGEFIELD  =seller_name  \* MERGEFORMAT </w:instrText>
+        <w:instrText xml:space="preserve"> MERGEFIELD  =offer.full_name  \* MERGEFORMAT </w:instrText>
       </w:r>
       <w:r>
         <w:rPr>
@@ -209,7 +209,7 @@
           <w:szCs w:val="22"/>
           <w:shd w:val="clear" w:color="auto" w:fill="FFFF00"/>
         </w:rPr>
-        <w:t>«=seller_name»</w:t>
+        <w:t>«=offer.full_name»</w:t>
       </w:r>
       <w:r>
         <w:rPr>
@@ -248,7 +248,7 @@
           <w:szCs w:val="22"/>
           <w:shd w:val="clear" w:color="auto" w:fill="FFFF00"/>
         </w:rPr>
-        <w:instrText xml:space="preserve"> MERGEFIELD  =seller_address  \* MERGEFORMAT </w:instrText>
+        <w:instrText xml:space="preserve"> MERGEFIELD  =offer.address  \* MERGEFORMAT </w:instrText>
       </w:r>
       <w:r>
         <w:rPr>
@@ -269,7 +269,7 @@
           <w:szCs w:val="22"/>
           <w:shd w:val="clear" w:color="auto" w:fill="FFFF00"/>
         </w:rPr>
-        <w:t>«=seller_address»</w:t>
+        <w:t>«=offer.address»</w:t>
       </w:r>
       <w:r>
         <w:rPr>
@@ -359,6 +359,7 @@
         <w:t>AND</w:t>
       </w:r>
     </w:p>
+    <w:bookmarkStart w:id="0" w:name="_Hlk492144602"/>
     <w:p>
       <w:pPr>
         <w:pStyle w:val="ListParagraph"/>
@@ -384,26 +385,61 @@
           <w:shd w:val="clear" w:color="auto" w:fill="FFFF00"/>
           <w:lang w:val="en-IN"/>
         </w:rPr>
-        <w:t>[BUYER_NAME]</w:t>
-      </w:r>
-      <w:bookmarkStart w:id="0" w:name="_Hlk492144602"/>
-      <w:r>
-        <w:rPr>
-          <w:rFonts w:ascii="Calibri" w:hAnsi="Calibri" w:cs="Calibri"/>
-          <w:sz w:val="22"/>
-          <w:szCs w:val="22"/>
+        <w:fldChar w:fldCharType="begin"/>
+      </w:r>
+      <w:r>
+        <w:rPr>
+          <w:rFonts w:ascii="Calibri" w:hAnsi="Calibri" w:cs="Calibri"/>
+          <w:b/>
+          <w:sz w:val="22"/>
+          <w:szCs w:val="22"/>
+          <w:shd w:val="clear" w:color="auto" w:fill="FFFF00"/>
           <w:lang w:val="en-IN"/>
         </w:rPr>
-        <w:t xml:space="preserve">, a public unlisted company </w:t>
-      </w:r>
-      <w:r>
-        <w:rPr>
-          <w:rFonts w:ascii="Calibri" w:hAnsi="Calibri" w:cs="Calibri"/>
-          <w:sz w:val="22"/>
-          <w:szCs w:val="22"/>
+        <w:instrText xml:space="preserve"> MERGEFIELD  =interesT.contact_name  \* MERGEFORMAT </w:instrText>
+      </w:r>
+      <w:r>
+        <w:rPr>
+          <w:rFonts w:ascii="Calibri" w:hAnsi="Calibri" w:cs="Calibri"/>
+          <w:b/>
+          <w:sz w:val="22"/>
+          <w:szCs w:val="22"/>
+          <w:shd w:val="clear" w:color="auto" w:fill="FFFF00"/>
           <w:lang w:val="en-IN"/>
         </w:rPr>
-        <w:t>incorporated under the Companies Act 1956 and having its registered office at [BUYERADDRESS] (the “</w:t>
+        <w:fldChar w:fldCharType="separate"/>
+      </w:r>
+      <w:r>
+        <w:rPr>
+          <w:rFonts w:ascii="Calibri" w:hAnsi="Calibri" w:cs="Calibri"/>
+          <w:b/>
+          <w:noProof/>
+          <w:sz w:val="22"/>
+          <w:szCs w:val="22"/>
+          <w:shd w:val="clear" w:color="auto" w:fill="FFFF00"/>
+          <w:lang w:val="en-IN"/>
+        </w:rPr>
+        <w:t>«=interesT.contact_name»</w:t>
+      </w:r>
+      <w:r>
+        <w:rPr>
+          <w:rFonts w:ascii="Calibri" w:hAnsi="Calibri" w:cs="Calibri"/>
+          <w:b/>
+          <w:sz w:val="22"/>
+          <w:szCs w:val="22"/>
+          <w:shd w:val="clear" w:color="auto" w:fill="FFFF00"/>
+          <w:lang w:val="en-IN"/>
+        </w:rPr>
+        <w:fldChar w:fldCharType="end"/>
+      </w:r>
+      <w:r>
+        <w:rPr>
+          <w:rFonts w:ascii="Calibri" w:hAnsi="Calibri" w:cs="Calibri"/>
+          <w:sz w:val="22"/>
+          <w:szCs w:val="22"/>
+          <w:lang w:val="en-IN"/>
+        </w:rPr>
+        <w:t>, a public unlisted company incorporated under the Companies Act 1956 and having its registered office at [BUYERADDRESS] (the “</w:t>
       </w:r>
       <w:r>
         <w:rPr>
@@ -423,16 +459,7 @@
           <w:szCs w:val="22"/>
           <w:lang w:val="en-IN"/>
         </w:rPr>
-        <w:t>”, which expression shall, unless it be repugnant to the context or meaning thereof, be deemed to mean and include its successors in interest and assign</w:t>
-      </w:r>
-      <w:r>
-        <w:rPr>
-          <w:rFonts w:ascii="Calibri" w:hAnsi="Calibri" w:cs="Calibri"/>
-          <w:sz w:val="22"/>
-          <w:szCs w:val="22"/>
-          <w:lang w:val="en-IN"/>
-        </w:rPr>
-        <w:t>s)</w:t>
+        <w:t>”, which expression shall, unless it be repugnant to the context or meaning thereof, be deemed to mean and include its successors in interest and assigns)</w:t>
       </w:r>
       <w:r>
         <w:rPr>
@@ -505,20 +532,65 @@
           <w:szCs w:val="22"/>
           <w:shd w:val="clear" w:color="auto" w:fill="FFFF00"/>
         </w:rPr>
-        <w:t>[COMPANY_NAME]</w:t>
+        <w:fldChar w:fldCharType="begin"/>
       </w:r>
       <w:r>
         <w:rPr>
           <w:rFonts w:ascii="Calibri" w:hAnsi="Calibri"/>
-          <w:sz w:val="22"/>
-          <w:szCs w:val="22"/>
-        </w:rPr>
-        <w:t>, a private limited company, bearing corporate identity number 12345 and having its registered office at [company address] (the “</w:t>
+          <w:b/>
+          <w:bCs/>
+          <w:sz w:val="22"/>
+          <w:szCs w:val="22"/>
+          <w:shd w:val="clear" w:color="auto" w:fill="FFFF00"/>
+        </w:rPr>
+        <w:instrText xml:space="preserve"> MERGEFIELD  =sale_entity.name  \* MERGEFORMAT </w:instrText>
       </w:r>
       <w:r>
         <w:rPr>
           <w:rFonts w:ascii="Calibri" w:hAnsi="Calibri"/>
           <w:b/>
+          <w:bCs/>
+          <w:sz w:val="22"/>
+          <w:szCs w:val="22"/>
+          <w:shd w:val="clear" w:color="auto" w:fill="FFFF00"/>
+        </w:rPr>
+        <w:fldChar w:fldCharType="separate"/>
+      </w:r>
+      <w:r>
+        <w:rPr>
+          <w:rFonts w:ascii="Calibri" w:hAnsi="Calibri"/>
+          <w:b/>
+          <w:bCs/>
+          <w:noProof/>
+          <w:sz w:val="22"/>
+          <w:szCs w:val="22"/>
+          <w:shd w:val="clear" w:color="auto" w:fill="FFFF00"/>
+        </w:rPr>
+        <w:t>«=sale_entity.name»</w:t>
+      </w:r>
+      <w:r>
+        <w:rPr>
+          <w:rFonts w:ascii="Calibri" w:hAnsi="Calibri"/>
+          <w:b/>
+          <w:bCs/>
+          <w:sz w:val="22"/>
+          <w:szCs w:val="22"/>
+          <w:shd w:val="clear" w:color="auto" w:fill="FFFF00"/>
+        </w:rPr>
+        <w:fldChar w:fldCharType="end"/>
+      </w:r>
+      <w:r>
+        <w:rPr>
+          <w:rFonts w:ascii="Calibri" w:hAnsi="Calibri"/>
+          <w:sz w:val="22"/>
+          <w:szCs w:val="22"/>
+        </w:rPr>
+        <w:t>a private limited company, bearing corporate identity number 12345 and having its registered office at [company address] (the “</w:t>
+      </w:r>
+      <w:r>
+        <w:rPr>
+          <w:rFonts w:ascii="Calibri" w:hAnsi="Calibri"/>
+          <w:b/>
           <w:sz w:val="22"/>
           <w:szCs w:val="22"/>
         </w:rPr>
@@ -530,15 +602,7 @@
           <w:sz w:val="22"/>
           <w:szCs w:val="22"/>
         </w:rPr>
-        <w:t>” which expression shall, unless repugnant to the context or meaning thereof, b</w:t>
-      </w:r>
-      <w:r>
-        <w:rPr>
-          <w:rFonts w:ascii="Calibri" w:hAnsi="Calibri"/>
-          <w:sz w:val="22"/>
-          <w:szCs w:val="22"/>
-        </w:rPr>
-        <w:t xml:space="preserve">e deemed to include its successors and permitted assigns) of the </w:t>
+        <w:t xml:space="preserve">” which expression shall, unless repugnant to the context or meaning thereof, be deemed to include its successors and permitted assigns) of the </w:t>
       </w:r>
       <w:r>
         <w:rPr>
@@ -655,16 +719,7 @@
           <w:szCs w:val="22"/>
           <w:lang w:val="en-IN" w:eastAsia="en-IN"/>
         </w:rPr>
-        <w:t xml:space="preserve">The Company is engaged in the </w:t>
-      </w:r>
-      <w:r>
-        <w:rPr>
-          <w:rFonts w:ascii="Calibri" w:hAnsi="Calibri" w:cs="Calibri"/>
-          <w:sz w:val="22"/>
-          <w:szCs w:val="22"/>
-          <w:lang w:val="en-IN" w:eastAsia="en-IN"/>
-        </w:rPr>
-        <w:t>Business (</w:t>
+        <w:t>The Company is engaged in the Business (</w:t>
       </w:r>
       <w:r>
         <w:rPr>
@@ -824,17 +879,7 @@
           <w:sz w:val="22"/>
           <w:szCs w:val="22"/>
         </w:rPr>
-        <w:t>Shareholding Pattern p</w:t>
-      </w:r>
-      <w:r>
-        <w:rPr>
-          <w:rFonts w:ascii="Calibri" w:hAnsi="Calibri" w:cs="Calibri"/>
-          <w:i/>
-          <w:color w:val="000000"/>
-          <w:sz w:val="22"/>
-          <w:szCs w:val="22"/>
-        </w:rPr>
-        <w:t>rior to Completion</w:t>
+        <w:t>Shareholding Pattern prior to Completion</w:t>
       </w:r>
       <w:r>
         <w:rPr>
@@ -931,16 +976,7 @@
           <w:sz w:val="22"/>
           <w:szCs w:val="22"/>
         </w:rPr>
-        <w:t xml:space="preserve"> Shares from the Seller, in the man</w:t>
-      </w:r>
-      <w:r>
-        <w:rPr>
-          <w:rFonts w:ascii="Calibri" w:eastAsia="SimSun" w:hAnsi="Calibri" w:cs="Calibri"/>
-          <w:color w:val="000000"/>
-          <w:sz w:val="22"/>
-          <w:szCs w:val="22"/>
-        </w:rPr>
-        <w:t xml:space="preserve">ner as provided hereunder </w:t>
+        <w:t xml:space="preserve"> Shares from the Seller, in the manner as provided hereunder </w:t>
       </w:r>
       <w:r>
         <w:rPr>
@@ -1069,15 +1105,7 @@
           <w:sz w:val="22"/>
           <w:szCs w:val="22"/>
         </w:rPr>
-        <w:t xml:space="preserve">The Buyer and the Seller are entering into this Agreement to </w:t>
-      </w:r>
-      <w:r>
-        <w:rPr>
-          <w:rFonts w:ascii="Calibri" w:hAnsi="Calibri" w:cs="Calibri"/>
-          <w:sz w:val="22"/>
-          <w:szCs w:val="22"/>
-        </w:rPr>
-        <w:t>record the terms on which the Seller has agreed to sell, and the Buyer has agreed to purchase, the Sale Shares.</w:t>
+        <w:t>The Buyer and the Seller are entering into this Agreement to record the terms on which the Seller has agreed to sell, and the Buyer has agreed to purchase, the Sale Shares.</w:t>
       </w:r>
     </w:p>
     <w:p>
@@ -1101,15 +1129,7 @@
           <w:sz w:val="22"/>
           <w:szCs w:val="22"/>
         </w:rPr>
-        <w:t xml:space="preserve">, in consideration of the mutual agreements, covenants, representations and warranties set forth in this Agreement, and for other </w:t>
-      </w:r>
-      <w:r>
-        <w:rPr>
-          <w:rFonts w:ascii="Calibri" w:hAnsi="Calibri" w:cs="Calibri"/>
-          <w:sz w:val="22"/>
-          <w:szCs w:val="22"/>
-        </w:rPr>
-        <w:t>good and valuable consideration, the receipt and sufficiency of which is acknowledged by the Parties, intending to be legally bound, the Parties hereby agree as follows:</w:t>
+        <w:t>, in consideration of the mutual agreements, covenants, representations and warranties set forth in this Agreement, and for other good and valuable consideration, the receipt and sufficiency of which is acknowledged by the Parties, intending to be legally bound, the Parties hereby agree as follows:</w:t>
       </w:r>
     </w:p>
     <w:p>
@@ -1158,10 +1178,7 @@
       </w:pPr>
       <w:r>
         <w:lastRenderedPageBreak/>
-        <w:t xml:space="preserve">Unless a contrary intention appears and/or the context </w:t>
-      </w:r>
-      <w:r>
-        <w:t xml:space="preserve">otherwise requires, (a) capitalised terms defined by inclusion in quotations and/or parenthesis have the meanings so ascribed; and (b) the definitions listed in </w:t>
+        <w:t xml:space="preserve">Unless a contrary intention appears and/or the context otherwise requires, (a) capitalised terms defined by inclusion in quotations and/or parenthesis have the meanings so ascribed; and (b) the definitions listed in </w:t>
       </w:r>
       <w:r>
         <w:rPr>
@@ -1180,10 +1197,7 @@
         <w:t>Definitions</w:t>
       </w:r>
       <w:r>
-        <w:t>) shall apply throughout this Agreement. The interpretation and/or const</w:t>
-      </w:r>
-      <w:r>
-        <w:t xml:space="preserve">ruction of this Agreement shall be in accordance with the rules of interpretation set out at </w:t>
+        <w:t xml:space="preserve">) shall apply throughout this Agreement. The interpretation and/or construction of this Agreement shall be in accordance with the rules of interpretation set out at </w:t>
       </w:r>
       <w:r>
         <w:rPr>
@@ -1283,14 +1297,7 @@
           <w:rFonts w:cs="Calibri"/>
           <w:szCs w:val="22"/>
         </w:rPr>
-        <w:t>Subject to the terms and conditions of this Agreement, at Completion, the Seller, as the sole,</w:t>
-      </w:r>
-      <w:r>
-        <w:rPr>
-          <w:rFonts w:cs="Calibri"/>
-          <w:szCs w:val="22"/>
-        </w:rPr>
-        <w:t xml:space="preserve"> legal and beneficial owner of the Sale Shares, agrees to Transfer and deliver </w:t>
+        <w:t xml:space="preserve">Subject to the terms and conditions of this Agreement, at Completion, the Seller, as the sole, legal and beneficial owner of the Sale Shares, agrees to Transfer and deliver </w:t>
       </w:r>
       <w:r>
         <w:rPr>
@@ -1298,7 +1305,48 @@
           <w:szCs w:val="22"/>
           <w:shd w:val="clear" w:color="auto" w:fill="FFFF00"/>
         </w:rPr>
-        <w:t>[ALLOCATION_QUANTITY]</w:t>
+        <w:t xml:space="preserve"> </w:t>
+      </w:r>
+      <w:r>
+        <w:rPr>
+          <w:rFonts w:cs="Calibri"/>
+          <w:szCs w:val="22"/>
+          <w:shd w:val="clear" w:color="auto" w:fill="FFFF00"/>
+        </w:rPr>
+        <w:fldChar w:fldCharType="begin"/>
+      </w:r>
+      <w:r>
+        <w:rPr>
+          <w:rFonts w:cs="Calibri"/>
+          <w:szCs w:val="22"/>
+          <w:shd w:val="clear" w:color="auto" w:fill="FFFF00"/>
+        </w:rPr>
+        <w:instrText xml:space="preserve"> MERGEFIELD  =offer_allocation_quantity  \* MERGEFORMAT </w:instrText>
+      </w:r>
+      <w:r>
+        <w:rPr>
+          <w:rFonts w:cs="Calibri"/>
+          <w:szCs w:val="22"/>
+          <w:shd w:val="clear" w:color="auto" w:fill="FFFF00"/>
+        </w:rPr>
+        <w:fldChar w:fldCharType="separate"/>
+      </w:r>
+      <w:r>
+        <w:rPr>
+          <w:rFonts w:cs="Calibri"/>
+          <w:noProof/>
+          <w:szCs w:val="22"/>
+          <w:shd w:val="clear" w:color="auto" w:fill="FFFF00"/>
+        </w:rPr>
+        <w:t>«=offer_allocation_quantity»</w:t>
+      </w:r>
+      <w:r>
+        <w:rPr>
+          <w:rFonts w:cs="Calibri"/>
+          <w:szCs w:val="22"/>
+          <w:shd w:val="clear" w:color="auto" w:fill="FFFF00"/>
+        </w:rPr>
+        <w:fldChar w:fldCharType="end"/>
       </w:r>
       <w:r>
         <w:rPr>
@@ -1328,7 +1376,48 @@
           <w:szCs w:val="22"/>
           <w:shd w:val="clear" w:color="auto" w:fill="FFFF00"/>
         </w:rPr>
-        <w:t>[SHARE_PRICE]</w:t>
+        <w:t xml:space="preserve"> </w:t>
+      </w:r>
+      <w:r>
+        <w:rPr>
+          <w:rFonts w:cs="Calibri"/>
+          <w:szCs w:val="22"/>
+          <w:shd w:val="clear" w:color="auto" w:fill="FFFF00"/>
+        </w:rPr>
+        <w:fldChar w:fldCharType="begin"/>
+      </w:r>
+      <w:r>
+        <w:rPr>
+          <w:rFonts w:cs="Calibri"/>
+          <w:szCs w:val="22"/>
+          <w:shd w:val="clear" w:color="auto" w:fill="FFFF00"/>
+        </w:rPr>
+        <w:instrText xml:space="preserve"> MERGEFIELD  =secondary_sale.final_price  \* MERGEFORMAT </w:instrText>
+      </w:r>
+      <w:r>
+        <w:rPr>
+          <w:rFonts w:cs="Calibri"/>
+          <w:szCs w:val="22"/>
+          <w:shd w:val="clear" w:color="auto" w:fill="FFFF00"/>
+        </w:rPr>
+        <w:fldChar w:fldCharType="separate"/>
+      </w:r>
+      <w:r>
+        <w:rPr>
+          <w:rFonts w:cs="Calibri"/>
+          <w:noProof/>
+          <w:szCs w:val="22"/>
+          <w:shd w:val="clear" w:color="auto" w:fill="FFFF00"/>
+        </w:rPr>
+        <w:t>«=secondary_sale.final_price»</w:t>
+      </w:r>
+      <w:r>
+        <w:rPr>
+          <w:rFonts w:cs="Calibri"/>
+          <w:szCs w:val="22"/>
+          <w:shd w:val="clear" w:color="auto" w:fill="FFFF00"/>
+        </w:rPr>
+        <w:fldChar w:fldCharType="end"/>
       </w:r>
       <w:r>
         <w:rPr>
@@ -1343,21 +1432,55 @@
           <w:szCs w:val="22"/>
           <w:shd w:val="clear" w:color="auto" w:fill="FFFF00"/>
         </w:rPr>
-        <w:t>[ALLOCATION_AMOUNT]</w:t>
-      </w:r>
-      <w:r>
-        <w:rPr>
-          <w:rFonts w:cs="Calibri"/>
-          <w:szCs w:val="22"/>
-        </w:rPr>
-        <w:t xml:space="preserve"> to the Seller. The Seller shall Transfer the Sale Shares free and clear from any and all Encumbrance, together with t</w:t>
-      </w:r>
-      <w:r>
-        <w:rPr>
-          <w:rFonts w:cs="Calibri"/>
-          <w:szCs w:val="22"/>
-        </w:rPr>
-        <w:t>he title attached to such Sale Shares.</w:t>
+        <w:t xml:space="preserve"> </w:t>
+      </w:r>
+      <w:r>
+        <w:rPr>
+          <w:rFonts w:cs="Calibri"/>
+          <w:szCs w:val="22"/>
+          <w:shd w:val="clear" w:color="auto" w:fill="FFFF00"/>
+        </w:rPr>
+        <w:fldChar w:fldCharType="begin"/>
+      </w:r>
+      <w:r>
+        <w:rPr>
+          <w:rFonts w:cs="Calibri"/>
+          <w:szCs w:val="22"/>
+          <w:shd w:val="clear" w:color="auto" w:fill="FFFF00"/>
+        </w:rPr>
+        <w:instrText xml:space="preserve"> MERGEFIELD  =offer.allocation_quantity  \* MERGEFORMAT </w:instrText>
+      </w:r>
+      <w:r>
+        <w:rPr>
+          <w:rFonts w:cs="Calibri"/>
+          <w:szCs w:val="22"/>
+          <w:shd w:val="clear" w:color="auto" w:fill="FFFF00"/>
+        </w:rPr>
+        <w:fldChar w:fldCharType="separate"/>
+      </w:r>
+      <w:r>
+        <w:rPr>
+          <w:rFonts w:cs="Calibri"/>
+          <w:noProof/>
+          <w:szCs w:val="22"/>
+          <w:shd w:val="clear" w:color="auto" w:fill="FFFF00"/>
+        </w:rPr>
+        <w:t>«=offer.allocation_quantity»</w:t>
+      </w:r>
+      <w:r>
+        <w:rPr>
+          <w:rFonts w:cs="Calibri"/>
+          <w:szCs w:val="22"/>
+          <w:shd w:val="clear" w:color="auto" w:fill="FFFF00"/>
+        </w:rPr>
+        <w:fldChar w:fldCharType="end"/>
+      </w:r>
+      <w:r>
+        <w:rPr>
+          <w:rFonts w:cs="Calibri"/>
+          <w:szCs w:val="22"/>
+        </w:rPr>
+        <w:t xml:space="preserve"> to the Seller. The Seller shall Transfer the Sale Shares free and clear from any and all Encumbrance, together with the title attached to such Sale Shares.</w:t>
       </w:r>
     </w:p>
     <w:p>
@@ -1425,15 +1548,7 @@
           <w:i/>
           <w:szCs w:val="22"/>
         </w:rPr>
-        <w:t>Simult</w:t>
-      </w:r>
-      <w:r>
-        <w:rPr>
-          <w:rFonts w:cs="Calibri"/>
-          <w:i/>
-          <w:szCs w:val="22"/>
-        </w:rPr>
-        <w:t>aneous</w:t>
+        <w:t>Simultaneous</w:t>
       </w:r>
       <w:r>
         <w:rPr>
@@ -1509,14 +1624,7 @@
           <w:rFonts w:cs="Calibri"/>
           <w:szCs w:val="22"/>
         </w:rPr>
-        <w:t>The Buyer is not obliged to</w:t>
-      </w:r>
-      <w:r>
-        <w:rPr>
-          <w:rFonts w:cs="Calibri"/>
-          <w:szCs w:val="22"/>
-        </w:rPr>
-        <w:t xml:space="preserve"> complete the purchase of any of the Sale Shares unless the purchase of all the Sale Shares is completed simultaneously and in accordance with the provisions of Clause 3.</w:t>
+        <w:t>The Buyer is not obliged to complete the purchase of any of the Sale Shares unless the purchase of all the Sale Shares is completed simultaneously and in accordance with the provisions of Clause 3.</w:t>
       </w:r>
     </w:p>
     <w:p>
@@ -1622,19 +1730,47 @@
         <w:pStyle w:val="Heading3"/>
       </w:pPr>
       <w:r>
-        <w:t xml:space="preserve">The Seller to deliver to the Buyer, the written consent from </w:t>
+        <w:t>The Seller to deliver to the Buyer, the written consent from</w:t>
       </w:r>
       <w:r>
         <w:rPr>
           <w:shd w:val="clear" w:color="auto" w:fill="FFFF00"/>
         </w:rPr>
-        <w:t>[COMPANY_NAME]</w:t>
-      </w:r>
-      <w:r>
-        <w:t>, for t</w:t>
-      </w:r>
-      <w:r>
-        <w:t xml:space="preserve">he Transaction, as required under Clause 9 read with Schedule 6 of the investment agreement dated </w:t>
+        <w:t xml:space="preserve"> </w:t>
+      </w:r>
+      <w:r>
+        <w:rPr>
+          <w:shd w:val="clear" w:color="auto" w:fill="FFFF00"/>
+        </w:rPr>
+        <w:fldChar w:fldCharType="begin"/>
+      </w:r>
+      <w:r>
+        <w:rPr>
+          <w:shd w:val="clear" w:color="auto" w:fill="FFFF00"/>
+        </w:rPr>
+        <w:instrText xml:space="preserve"> MERGEFIELD  =sale_entity.name  \* MERGEFORMAT </w:instrText>
+      </w:r>
+      <w:r>
+        <w:rPr>
+          <w:shd w:val="clear" w:color="auto" w:fill="FFFF00"/>
+        </w:rPr>
+        <w:fldChar w:fldCharType="separate"/>
+      </w:r>
+      <w:r>
+        <w:rPr>
+          <w:noProof/>
+          <w:shd w:val="clear" w:color="auto" w:fill="FFFF00"/>
+        </w:rPr>
+        <w:t>«=sale_entity.name»</w:t>
+      </w:r>
+      <w:r>
+        <w:rPr>
+          <w:shd w:val="clear" w:color="auto" w:fill="FFFF00"/>
+        </w:rPr>
+        <w:fldChar w:fldCharType="end"/>
+      </w:r>
+      <w:r>
+        <w:t xml:space="preserve">, for the Transaction, as required under Clause 9 read with Schedule 6 of the investment agreement dated </w:t>
       </w:r>
       <w:proofErr w:type="spellStart"/>
       <w:r>
@@ -1656,13 +1792,7 @@
         <w:rPr>
           <w:rFonts w:eastAsia="PMingLiU"/>
         </w:rPr>
-        <w:t>a no-objection certificate from the relevant tax authorities under Secti</w:t>
-      </w:r>
-      <w:r>
-        <w:rPr>
-          <w:rFonts w:eastAsia="PMingLiU"/>
-        </w:rPr>
-        <w:t>on 281 of the Income Tax Act 1961.</w:t>
+        <w:t>a no-objection certificate from the relevant tax authorities under Section 281 of the Income Tax Act 1961.</w:t>
       </w:r>
     </w:p>
     <w:p>
@@ -1674,14 +1804,7 @@
           <w:rFonts w:cs="Calibri"/>
           <w:szCs w:val="22"/>
         </w:rPr>
-        <w:t>Simultaneously with the completion of action set out in Clause 3.1.1, Clause 3.1.2 and Clause 3.1.3, and immediately following execution of this Agreement, the Parties shall proceed to fulfilment of all actions set out in</w:t>
-      </w:r>
-      <w:r>
-        <w:rPr>
-          <w:rFonts w:cs="Calibri"/>
-          <w:szCs w:val="22"/>
-        </w:rPr>
-        <w:t xml:space="preserve"> </w:t>
+        <w:t xml:space="preserve">Simultaneously with the completion of action set out in Clause 3.1.1, Clause 3.1.2 and Clause 3.1.3, and immediately following execution of this Agreement, the Parties shall proceed to fulfilment of all actions set out in </w:t>
       </w:r>
       <w:r>
         <w:rPr>
@@ -1783,11 +1906,6 @@
           <w:rFonts w:cs="Calibri"/>
         </w:rPr>
         <w:tab/>
-      </w:r>
-      <w:r>
-        <w:rPr>
-          <w:rFonts w:cs="Calibri"/>
-        </w:rPr>
         <w:t xml:space="preserve">The Completion shall take place at the offices of the, or such place that the Parties may mutually agree in writing, on the Effective Date. </w:t>
       </w:r>
     </w:p>
@@ -1844,13 +1962,7 @@
         <w:rPr>
           <w:rFonts w:cs="Calibri"/>
         </w:rPr>
-        <w:t>) shall occur in the sequence mentioned therein, but s</w:t>
-      </w:r>
-      <w:r>
-        <w:rPr>
-          <w:rFonts w:cs="Calibri"/>
-        </w:rPr>
-        <w:t xml:space="preserve">hall be deemed to take place simultaneously and </w:t>
+        <w:t xml:space="preserve">) shall occur in the sequence mentioned therein, but shall be deemed to take place simultaneously and </w:t>
       </w:r>
       <w:bookmarkStart w:id="49" w:name="_Ref491395422"/>
       <w:r>
@@ -1906,15 +2018,7 @@
           <w:b/>
           <w:u w:val="single"/>
         </w:rPr>
-        <w:t>S</w:t>
-      </w:r>
-      <w:r>
-        <w:rPr>
-          <w:rFonts w:cs="Calibri"/>
-          <w:b/>
-          <w:u w:val="single"/>
-        </w:rPr>
-        <w:t>chedule IV</w:t>
+        <w:t>Schedule IV</w:t>
       </w:r>
       <w:r>
         <w:rPr>
@@ -2016,13 +2120,7 @@
         <w:rPr>
           <w:rFonts w:cs="Calibri"/>
         </w:rPr>
-        <w:t xml:space="preserve">) are completed by the Long </w:t>
-      </w:r>
-      <w:r>
-        <w:rPr>
-          <w:rFonts w:cs="Calibri"/>
-        </w:rPr>
-        <w:t>Stop Date, the Parties shall have the right to mutually agree and cause all such completed transactions to be reversed and unwound by taking all necessary actions for this purpose.</w:t>
+        <w:t>) are completed by the Long Stop Date, the Parties shall have the right to mutually agree and cause all such completed transactions to be reversed and unwound by taking all necessary actions for this purpose.</w:t>
       </w:r>
       <w:bookmarkEnd w:id="50"/>
     </w:p>
@@ -2045,16 +2143,7 @@
           <w:szCs w:val="22"/>
           <w:lang w:val="en-GB"/>
         </w:rPr>
-        <w:t>In the event Completion does not occur on or prior to the Long Stop Date, t</w:t>
-      </w:r>
-      <w:r>
-        <w:rPr>
-          <w:rFonts w:ascii="Calibri" w:hAnsi="Calibri" w:cs="Calibri"/>
-          <w:sz w:val="22"/>
-          <w:szCs w:val="22"/>
-          <w:lang w:val="en-GB"/>
-        </w:rPr>
-        <w:t>he Parties shall, on the Long Stop Date, mutually agree on whether the Long Stop Date should be extended or the Agreement should be terminated.</w:t>
+        <w:t>In the event Completion does not occur on or prior to the Long Stop Date, the Parties shall, on the Long Stop Date, mutually agree on whether the Long Stop Date should be extended or the Agreement should be terminated.</w:t>
       </w:r>
       <w:bookmarkEnd w:id="51"/>
       <w:r>
@@ -2185,14 +2274,7 @@
           <w:rFonts w:cs="Calibri"/>
           <w:szCs w:val="22"/>
         </w:rPr>
-        <w:t>The Seller represents and warrants to the Buyer, as on the Effective Date and a</w:t>
-      </w:r>
-      <w:r>
-        <w:rPr>
-          <w:rFonts w:cs="Calibri"/>
-          <w:szCs w:val="22"/>
-        </w:rPr>
-        <w:t xml:space="preserve">s on the Completion Date, in terms of each of the representations and warranties set out in </w:t>
+        <w:t xml:space="preserve">The Seller represents and warrants to the Buyer, as on the Effective Date and as on the Completion Date, in terms of each of the representations and warranties set out in </w:t>
       </w:r>
       <w:r>
         <w:rPr>
@@ -2258,14 +2340,7 @@
           <w:rFonts w:cs="Calibri"/>
           <w:szCs w:val="22"/>
         </w:rPr>
-        <w:t>The Buyer represents and warrants to the Seller, as on the Effective Date and on the Completion Date, in terms</w:t>
-      </w:r>
-      <w:r>
-        <w:rPr>
-          <w:rFonts w:cs="Calibri"/>
-          <w:szCs w:val="22"/>
-        </w:rPr>
-        <w:t xml:space="preserve"> of each of the representations and warranties set out in </w:t>
+        <w:t xml:space="preserve">The Buyer represents and warrants to the Seller, as on the Effective Date and on the Completion Date, in terms of each of the representations and warranties set out in </w:t>
       </w:r>
       <w:r>
         <w:rPr>
@@ -2344,14 +2419,7 @@
           <w:rFonts w:cs="Calibri"/>
           <w:szCs w:val="22"/>
         </w:rPr>
-        <w:t>Other than as set out in the respective Warranty, none of the Warranties shall be treated as qualified by any actual or constructive knowledge on the pa</w:t>
-      </w:r>
-      <w:r>
-        <w:rPr>
-          <w:rFonts w:cs="Calibri"/>
-          <w:szCs w:val="22"/>
-        </w:rPr>
-        <w:t>rt of the Party providing such Warranty or any of its agents, representatives, officers, employees or advisers.</w:t>
+        <w:t>Other than as set out in the respective Warranty, none of the Warranties shall be treated as qualified by any actual or constructive knowledge on the part of the Party providing such Warranty or any of its agents, representatives, officers, employees or advisers.</w:t>
       </w:r>
       <w:bookmarkEnd w:id="79"/>
     </w:p>
@@ -2447,15 +2515,7 @@
           <w:sz w:val="22"/>
           <w:szCs w:val="22"/>
         </w:rPr>
-        <w:t>The Seller agrees to defend, indemnify and hold harmless, the Buyer, its Affiliates and their respective direc</w:t>
-      </w:r>
-      <w:r>
-        <w:rPr>
-          <w:rFonts w:ascii="Calibri" w:hAnsi="Calibri" w:cs="Calibri"/>
-          <w:sz w:val="22"/>
-          <w:szCs w:val="22"/>
-        </w:rPr>
-        <w:t>tors, officers and employees (“</w:t>
+        <w:t>The Seller agrees to defend, indemnify and hold harmless, the Buyer, its Affiliates and their respective directors, officers and employees (“</w:t>
       </w:r>
       <w:r>
         <w:rPr>
@@ -2489,15 +2549,7 @@
           <w:sz w:val="22"/>
           <w:szCs w:val="22"/>
         </w:rPr>
-        <w:t>” shall be construed accordingly) from and against any and all Loss, incurred or suffered by any of the Indemnified Parties, which arises as a result of any of the following (collect</w:t>
-      </w:r>
-      <w:r>
-        <w:rPr>
-          <w:rFonts w:ascii="Calibri" w:hAnsi="Calibri" w:cs="Calibri"/>
-          <w:sz w:val="22"/>
-          <w:szCs w:val="22"/>
-        </w:rPr>
-        <w:t>ively, the “</w:t>
+        <w:t>” shall be construed accordingly) from and against any and all Loss, incurred or suffered by any of the Indemnified Parties, which arises as a result of any of the following (collectively, the “</w:t>
       </w:r>
       <w:r>
         <w:rPr>
@@ -2608,15 +2660,7 @@
           <w:smallCaps/>
           <w:szCs w:val="22"/>
         </w:rPr>
-        <w:t>GOVERNING LAW AND DISPUTE RESOLU</w:t>
-      </w:r>
-      <w:r>
-        <w:rPr>
-          <w:rFonts w:ascii="Calibri" w:hAnsi="Calibri" w:cs="Calibri"/>
-          <w:smallCaps/>
-          <w:szCs w:val="22"/>
-        </w:rPr>
-        <w:t>TION</w:t>
+        <w:t>GOVERNING LAW AND DISPUTE RESOLUTION</w:t>
       </w:r>
       <w:bookmarkEnd w:id="96"/>
       <w:bookmarkEnd w:id="97"/>
@@ -2640,13 +2684,7 @@
         <w:pStyle w:val="Heading2"/>
       </w:pPr>
       <w:r>
-        <w:t>All disputes or claims arisi</w:t>
-      </w:r>
-      <w:r>
-        <w:t>ng out of or in connection with or relating to this Agreement, including in relation to the breach or invalidity thereof, shall be submitted to final and binding arbitration before a sole arbitrator at the request of any 1 (one) or more of the Parties upon</w:t>
-      </w:r>
-      <w:r>
-        <w:t xml:space="preserve"> written notice to the other Parties.</w:t>
+        <w:t>All disputes or claims arising out of or in connection with or relating to this Agreement, including in relation to the breach or invalidity thereof, shall be submitted to final and binding arbitration before a sole arbitrator at the request of any 1 (one) or more of the Parties upon written notice to the other Parties.</w:t>
       </w:r>
     </w:p>
     <w:p>
@@ -2698,13 +2736,7 @@
         <w:rPr>
           <w:szCs w:val="22"/>
         </w:rPr>
-        <w:t>”) in force at the relevant time (which is deemed to be incorporated into this Agr</w:t>
-      </w:r>
-      <w:r>
-        <w:rPr>
-          <w:szCs w:val="22"/>
-        </w:rPr>
-        <w:t>eement by reference)</w:t>
+        <w:t>”) in force at the relevant time (which is deemed to be incorporated into this Agreement by reference)</w:t>
       </w:r>
       <w:r>
         <w:t>.</w:t>
@@ -2718,13 +2750,7 @@
         <w:rPr>
           <w:szCs w:val="22"/>
         </w:rPr>
-        <w:t>All proceedings of such arbitration shall be conducted in the English language. The seat and venue of the arbitration shall be Mumbai, India, provided that, the arbitrator may hold hearings in such other locations as the arbitrator de</w:t>
-      </w:r>
-      <w:r>
-        <w:rPr>
-          <w:szCs w:val="22"/>
-        </w:rPr>
-        <w:t>termine to be most convenient and efficient for all the parties to such arbitration under the circumstances</w:t>
+        <w:t>All proceedings of such arbitration shall be conducted in the English language. The seat and venue of the arbitration shall be Mumbai, India, provided that, the arbitrator may hold hearings in such other locations as the arbitrator determine to be most convenient and efficient for all the parties to such arbitration under the circumstances</w:t>
       </w:r>
       <w:r>
         <w:t>.</w:t>
@@ -2741,19 +2767,7 @@
         <w:rPr>
           <w:szCs w:val="22"/>
         </w:rPr>
-        <w:t>The Parties agree that the arbitration shall be kept confidential and that the existence of the proceeding and any element of it (including but not</w:t>
-      </w:r>
-      <w:r>
-        <w:rPr>
-          <w:szCs w:val="22"/>
-        </w:rPr>
-        <w:t xml:space="preserve"> limited to any pleadings, briefs or other documents submitted or exchanged, any testimony or other oral submissions, and any awards) shall not be disclosed beyond the arbitrator, the MCIA, the Parties, their counsel and any Person necessary to the conduct</w:t>
-      </w:r>
-      <w:r>
-        <w:rPr>
-          <w:szCs w:val="22"/>
-        </w:rPr>
-        <w:t xml:space="preserve"> of the proceeding, except as may be lawfully required in judicial proceedings relating to the arbitration or otherwise.</w:t>
+        <w:t>The Parties agree that the arbitration shall be kept confidential and that the existence of the proceeding and any element of it (including but not limited to any pleadings, briefs or other documents submitted or exchanged, any testimony or other oral submissions, and any awards) shall not be disclosed beyond the arbitrator, the MCIA, the Parties, their counsel and any Person necessary to the conduct of the proceeding, except as may be lawfully required in judicial proceedings relating to the arbitration or otherwise.</w:t>
       </w:r>
     </w:p>
     <w:p>
@@ -2764,25 +2778,7 @@
         <w:rPr>
           <w:szCs w:val="22"/>
         </w:rPr>
-        <w:t>Notwithstanding anything contained in the MCIA Rules, in order to facilitate the comprehensive resolution of related disputes, and upon</w:t>
-      </w:r>
-      <w:r>
-        <w:rPr>
-          <w:szCs w:val="22"/>
-        </w:rPr>
-        <w:t xml:space="preserve"> request of any Party to the arbitration proceeding, the arbitrator may, within 90 (ninety) days of such request, consolidate the arbitration proceeding with any other arbitration proceeding involving the Parties. The arbitrator shall not consolidate such </w:t>
-      </w:r>
-      <w:r>
-        <w:rPr>
-          <w:szCs w:val="22"/>
-        </w:rPr>
-        <w:t>arbitrations unless it determines that: (a) there are issues of fact or law common to the proceedings, so that a consolidated proceeding would be more efficient than separate proceedings; and (b) no Party would be prejudiced as a result of such consolidati</w:t>
-      </w:r>
-      <w:r>
-        <w:rPr>
-          <w:szCs w:val="22"/>
-        </w:rPr>
-        <w:t>on through undue delay or otherwise.</w:t>
+        <w:t>Notwithstanding anything contained in the MCIA Rules, in order to facilitate the comprehensive resolution of related disputes, and upon request of any Party to the arbitration proceeding, the arbitrator may, within 90 (ninety) days of such request, consolidate the arbitration proceeding with any other arbitration proceeding involving the Parties. The arbitrator shall not consolidate such arbitrations unless it determines that: (a) there are issues of fact or law common to the proceedings, so that a consolidated proceeding would be more efficient than separate proceedings; and (b) no Party would be prejudiced as a result of such consolidation through undue delay or otherwise.</w:t>
       </w:r>
     </w:p>
     <w:p>
@@ -2857,72 +2853,91 @@
           <w:szCs w:val="22"/>
           <w:lang w:eastAsia="en-GB"/>
         </w:rPr>
-        <w:t>The contents of C</w:t>
-      </w:r>
-      <w:r>
+        <w:t>The contents of Clause 7.1 shall not apply in respect of any Announcement, to the extent such information:</w:t>
+      </w:r>
+    </w:p>
+    <w:p>
+      <w:pPr>
+        <w:pStyle w:val="Heading3"/>
         <w:rPr>
           <w:rFonts w:cs="Calibri"/>
           <w:szCs w:val="22"/>
           <w:lang w:eastAsia="en-GB"/>
         </w:rPr>
-        <w:t>lause 7.1 shall not apply in respect of any Announcement, to the extent such information:</w:t>
+      </w:pPr>
+      <w:r>
+        <w:rPr>
+          <w:rFonts w:cs="Calibri"/>
+          <w:szCs w:val="22"/>
+          <w:lang w:eastAsia="en-GB"/>
+        </w:rPr>
+        <w:t xml:space="preserve">is acquired by the receiving Party from a third-party who is entitled to provide it; </w:t>
       </w:r>
     </w:p>
     <w:p>
       <w:pPr>
         <w:pStyle w:val="Heading3"/>
+      </w:pPr>
+      <w:r>
         <w:rPr>
           <w:rFonts w:cs="Calibri"/>
           <w:szCs w:val="22"/>
           <w:lang w:eastAsia="en-GB"/>
         </w:rPr>
-      </w:pPr>
-      <w:r>
-        <w:rPr>
-          <w:rFonts w:cs="Calibri"/>
+        <w:t>is or becomes public knowledge otherwise than by reason of breach of Clause 7 (</w:t>
+      </w:r>
+      <w:r>
+        <w:rPr>
+          <w:rFonts w:cs="Calibri"/>
+          <w:i/>
           <w:szCs w:val="22"/>
           <w:lang w:eastAsia="en-GB"/>
         </w:rPr>
-        <w:t xml:space="preserve">is acquired by the receiving Party from a third-party who is entitled to provide it; </w:t>
+        <w:t>Announcement and Confidentiality</w:t>
+      </w:r>
+      <w:r>
+        <w:rPr>
+          <w:rFonts w:cs="Calibri"/>
+          <w:szCs w:val="22"/>
+          <w:lang w:eastAsia="en-GB"/>
+        </w:rPr>
+        <w:t>);</w:t>
       </w:r>
     </w:p>
     <w:p>
       <w:pPr>
         <w:pStyle w:val="Heading3"/>
-      </w:pPr>
-      <w:r>
         <w:rPr>
           <w:rFonts w:cs="Calibri"/>
           <w:szCs w:val="22"/>
           <w:lang w:eastAsia="en-GB"/>
         </w:rPr>
-        <w:t>is or becomes public knowledge otherwise than by reason of breach of Clause 7 (</w:t>
-      </w:r>
-      <w:r>
-        <w:rPr>
-          <w:rFonts w:cs="Calibri"/>
-          <w:i/>
+      </w:pPr>
+      <w:r>
+        <w:rPr>
+          <w:rFonts w:cs="Calibri"/>
           <w:szCs w:val="22"/>
           <w:lang w:eastAsia="en-GB"/>
         </w:rPr>
-        <w:t>A</w:t>
-      </w:r>
-      <w:r>
-        <w:rPr>
-          <w:rFonts w:cs="Calibri"/>
-          <w:i/>
+        <w:t xml:space="preserve">may be required to be disclosed by any Governmental Entity or any Applicable Law or regulation; </w:t>
+      </w:r>
+    </w:p>
+    <w:p>
+      <w:pPr>
+        <w:pStyle w:val="Heading3"/>
+        <w:rPr>
+          <w:rFonts w:cs="Calibri"/>
           <w:szCs w:val="22"/>
           <w:lang w:eastAsia="en-GB"/>
         </w:rPr>
-        <w:t>nnouncement and Confidentiality</w:t>
-      </w:r>
+      </w:pPr>
       <w:r>
         <w:rPr>
           <w:rFonts w:cs="Calibri"/>
           <w:szCs w:val="22"/>
           <w:lang w:eastAsia="en-GB"/>
         </w:rPr>
-        <w:t>);</w:t>
+        <w:t>may be required to be disclosed by the Buyer in relation to any potential Transfer of the Sale Shares; or</w:t>
       </w:r>
     </w:p>
     <w:p>
@@ -2940,52 +2955,8 @@
           <w:szCs w:val="22"/>
           <w:lang w:eastAsia="en-GB"/>
         </w:rPr>
-        <w:t xml:space="preserve">may be required to be disclosed by any Governmental Entity or any Applicable Law or regulation; </w:t>
-      </w:r>
-    </w:p>
-    <w:p>
-      <w:pPr>
-        <w:pStyle w:val="Heading3"/>
-        <w:rPr>
-          <w:rFonts w:cs="Calibri"/>
-          <w:szCs w:val="22"/>
-          <w:lang w:eastAsia="en-GB"/>
-        </w:rPr>
-      </w:pPr>
-      <w:r>
-        <w:rPr>
-          <w:rFonts w:cs="Calibri"/>
-          <w:szCs w:val="22"/>
-          <w:lang w:eastAsia="en-GB"/>
-        </w:rPr>
-        <w:t>may be required to be disclosed by the Buyer in relation to any potential Transfer of the Sale Shares; or</w:t>
-      </w:r>
-    </w:p>
-    <w:p>
-      <w:pPr>
-        <w:pStyle w:val="Heading3"/>
-        <w:rPr>
-          <w:rFonts w:cs="Calibri"/>
-          <w:szCs w:val="22"/>
-          <w:lang w:eastAsia="en-GB"/>
-        </w:rPr>
-      </w:pPr>
-      <w:r>
-        <w:rPr>
-          <w:rFonts w:cs="Calibri"/>
-          <w:szCs w:val="22"/>
-          <w:lang w:eastAsia="en-GB"/>
-        </w:rPr>
         <w:lastRenderedPageBreak/>
-        <w:t xml:space="preserve">is required to be </w:t>
-      </w:r>
-      <w:r>
-        <w:rPr>
-          <w:rFonts w:cs="Calibri"/>
-          <w:szCs w:val="22"/>
-          <w:lang w:eastAsia="en-GB"/>
-        </w:rPr>
-        <w:t>disclosed to any Governmental Entity in connection with the business of the Company or as is necessary in order to comply with any of the provisions of this Agreement;</w:t>
+        <w:t>is required to be disclosed to any Governmental Entity in connection with the business of the Company or as is necessary in order to comply with any of the provisions of this Agreement;</w:t>
       </w:r>
     </w:p>
     <w:p>
@@ -3008,16 +2979,7 @@
           <w:szCs w:val="22"/>
           <w:lang w:val="en-US"/>
         </w:rPr>
-        <w:t xml:space="preserve">provided that, any Announcement or other disclosure shall, so far as is practicable, be </w:t>
-      </w:r>
-      <w:r>
-        <w:rPr>
-          <w:rFonts w:ascii="Calibri" w:hAnsi="Calibri" w:cs="Calibri"/>
-          <w:sz w:val="22"/>
-          <w:szCs w:val="22"/>
-          <w:lang w:val="en-US"/>
-        </w:rPr>
-        <w:t>made after consultation with the other Party and after taking into account such Party’s reasonable requirements regarding the content, timing and manner of dispatch of the Announcement in question.</w:t>
+        <w:t>provided that, any Announcement or other disclosure shall, so far as is practicable, be made after consultation with the other Party and after taking into account such Party’s reasonable requirements regarding the content, timing and manner of dispatch of the Announcement in question.</w:t>
       </w:r>
     </w:p>
     <w:p>
@@ -3065,15 +3027,7 @@
           <w:szCs w:val="22"/>
           <w:lang w:val="en-US"/>
         </w:rPr>
-        <w:t>This Agreement may be mutually terminated in w</w:t>
-      </w:r>
-      <w:r>
-        <w:rPr>
-          <w:rFonts w:eastAsia="Times New Roman" w:cs="Calibri"/>
-          <w:szCs w:val="22"/>
-          <w:lang w:val="en-US"/>
-        </w:rPr>
-        <w:t>riting, at any time prior to the Completion Date, by the Buyer and the Seller.</w:t>
+        <w:t>This Agreement may be mutually terminated in writing, at any time prior to the Completion Date, by the Buyer and the Seller.</w:t>
       </w:r>
       <w:bookmarkEnd w:id="111"/>
       <w:bookmarkEnd w:id="112"/>
@@ -3126,15 +3080,7 @@
           <w:szCs w:val="22"/>
           <w:lang w:val="en-US"/>
         </w:rPr>
-        <w:t>Nothing herein shall relieve any Party from liability for any breach of its respective Warranties, covenants or agreements (together with the corresponding indemnity obligations) under this Agreement, which occurs prior to the termination of this Agreement</w:t>
-      </w:r>
-      <w:r>
-        <w:rPr>
-          <w:rFonts w:eastAsia="Times New Roman" w:cs="Calibri"/>
-          <w:szCs w:val="22"/>
-          <w:lang w:val="en-US"/>
-        </w:rPr>
-        <w:t xml:space="preserve"> or for fraud.</w:t>
+        <w:t>Nothing herein shall relieve any Party from liability for any breach of its respective Warranties, covenants or agreements (together with the corresponding indemnity obligations) under this Agreement, which occurs prior to the termination of this Agreement or for fraud.</w:t>
       </w:r>
     </w:p>
     <w:p>
@@ -3245,15 +3191,7 @@
           <w:color w:val="000000"/>
           <w:szCs w:val="22"/>
         </w:rPr>
-        <w:t xml:space="preserve"> (in the English language) and delivered personally or sent by courier or prepaid post with recorded delivery, or by telex or legible </w:t>
-      </w:r>
-      <w:r>
-        <w:rPr>
-          <w:rFonts w:cs="Calibri"/>
-          <w:color w:val="000000"/>
-          <w:szCs w:val="22"/>
-        </w:rPr>
-        <w:t>telefax or email addressed to the intended recipient at its address set forth below, or to such other address or telex or telefax number or email as either Party may from time to time duly notify to the others:</w:t>
+        <w:t xml:space="preserve"> (in the English language) and delivered personally or sent by courier or prepaid post with recorded delivery, or by telex or legible telefax or email addressed to the intended recipient at its address set forth below, or to such other address or telex or telefax number or email as either Party may from time to time duly notify to the others:</w:t>
       </w:r>
     </w:p>
     <w:p>
@@ -3379,7 +3317,7 @@
                 <w:color w:val="000000"/>
                 <w:lang w:val="en-US" w:eastAsia="en-IN"/>
               </w:rPr>
-              <w:t>: [SELLER_ADDRESS</w:t>
+              <w:t xml:space="preserve">: </w:t>
             </w:r>
             <w:r>
               <w:rPr>
@@ -3387,7 +3325,40 @@
                 <w:color w:val="000000"/>
                 <w:lang w:val="en-US" w:eastAsia="en-IN"/>
               </w:rPr>
-              <w:t>]</w:t>
+              <w:fldChar w:fldCharType="begin"/>
+            </w:r>
+            <w:r>
+              <w:rPr>
+                <w:bCs/>
+                <w:color w:val="000000"/>
+                <w:lang w:val="en-US" w:eastAsia="en-IN"/>
+              </w:rPr>
+              <w:instrText xml:space="preserve"> MERGEFIELD  =offer.address  \* MERGEFORMAT </w:instrText>
+            </w:r>
+            <w:r>
+              <w:rPr>
+                <w:bCs/>
+                <w:color w:val="000000"/>
+                <w:lang w:val="en-US" w:eastAsia="en-IN"/>
+              </w:rPr>
+              <w:fldChar w:fldCharType="separate"/>
+            </w:r>
+            <w:r>
+              <w:rPr>
+                <w:bCs/>
+                <w:noProof/>
+                <w:color w:val="000000"/>
+                <w:lang w:val="en-US" w:eastAsia="en-IN"/>
+              </w:rPr>
+              <w:t>«=offer.address»</w:t>
+            </w:r>
+            <w:r>
+              <w:rPr>
+                <w:bCs/>
+                <w:color w:val="000000"/>
+                <w:lang w:val="en-US" w:eastAsia="en-IN"/>
+              </w:rPr>
+              <w:fldChar w:fldCharType="end"/>
             </w:r>
           </w:p>
         </w:tc>
@@ -3457,7 +3428,48 @@
                 <w:color w:val="000000"/>
                 <w:lang w:val="en-US" w:eastAsia="en-IN"/>
               </w:rPr>
-              <w:t>: [SELLER_EMAIL]</w:t>
+              <w:t xml:space="preserve">: </w:t>
+            </w:r>
+            <w:r>
+              <w:rPr>
+                <w:bCs/>
+                <w:color w:val="000000"/>
+                <w:lang w:val="en-US" w:eastAsia="en-IN"/>
+              </w:rPr>
+              <w:fldChar w:fldCharType="begin"/>
+            </w:r>
+            <w:r>
+              <w:rPr>
+                <w:bCs/>
+                <w:color w:val="000000"/>
+                <w:lang w:val="en-US" w:eastAsia="en-IN"/>
+              </w:rPr>
+              <w:instrText xml:space="preserve"> MERGEFIELD  =offer.user.email  \* MERGEFORMAT </w:instrText>
+            </w:r>
+            <w:r>
+              <w:rPr>
+                <w:bCs/>
+                <w:color w:val="000000"/>
+                <w:lang w:val="en-US" w:eastAsia="en-IN"/>
+              </w:rPr>
+              <w:fldChar w:fldCharType="separate"/>
+            </w:r>
+            <w:r>
+              <w:rPr>
+                <w:bCs/>
+                <w:noProof/>
+                <w:color w:val="000000"/>
+                <w:lang w:val="en-US" w:eastAsia="en-IN"/>
+              </w:rPr>
+              <w:t>«=offer.user.email»</w:t>
+            </w:r>
+            <w:r>
+              <w:rPr>
+                <w:bCs/>
+                <w:color w:val="000000"/>
+                <w:lang w:val="en-US" w:eastAsia="en-IN"/>
+              </w:rPr>
+              <w:fldChar w:fldCharType="end"/>
             </w:r>
           </w:p>
         </w:tc>
@@ -3540,7 +3552,44 @@
                 <w:shd w:val="clear" w:color="auto" w:fill="FFFF00"/>
                 <w:lang w:val="en-US" w:eastAsia="en-IN"/>
               </w:rPr>
-              <w:t>[SELLER_NAME]</w:t>
+              <w:fldChar w:fldCharType="begin"/>
+            </w:r>
+            <w:r>
+              <w:rPr>
+                <w:bCs/>
+                <w:color w:val="000000"/>
+                <w:shd w:val="clear" w:color="auto" w:fill="FFFF00"/>
+                <w:lang w:val="en-US" w:eastAsia="en-IN"/>
+              </w:rPr>
+              <w:instrText xml:space="preserve"> MERGEFIELD  =offer.full_name  \* MERGEFORMAT </w:instrText>
+            </w:r>
+            <w:r>
+              <w:rPr>
+                <w:bCs/>
+                <w:color w:val="000000"/>
+                <w:shd w:val="clear" w:color="auto" w:fill="FFFF00"/>
+                <w:lang w:val="en-US" w:eastAsia="en-IN"/>
+              </w:rPr>
+              <w:fldChar w:fldCharType="separate"/>
+            </w:r>
+            <w:r>
+              <w:rPr>
+                <w:bCs/>
+                <w:noProof/>
+                <w:color w:val="000000"/>
+                <w:shd w:val="clear" w:color="auto" w:fill="FFFF00"/>
+                <w:lang w:val="en-US" w:eastAsia="en-IN"/>
+              </w:rPr>
+              <w:t>«=offer.full_name»</w:t>
+            </w:r>
+            <w:r>
+              <w:rPr>
+                <w:bCs/>
+                <w:color w:val="000000"/>
+                <w:shd w:val="clear" w:color="auto" w:fill="FFFF00"/>
+                <w:lang w:val="en-US" w:eastAsia="en-IN"/>
+              </w:rPr>
+              <w:fldChar w:fldCharType="end"/>
             </w:r>
           </w:p>
         </w:tc>
@@ -3653,7 +3702,32 @@
               <w:rPr>
                 <w:lang w:eastAsia="en-IN"/>
               </w:rPr>
-              <w:t>[BUYER_ADDRESS]</w:t>
+              <w:fldChar w:fldCharType="begin"/>
+            </w:r>
+            <w:r>
+              <w:rPr>
+                <w:lang w:eastAsia="en-IN"/>
+              </w:rPr>
+              <w:instrText xml:space="preserve"> MERGEFIELD  =interest.address  \* MERGEFORMAT </w:instrText>
+            </w:r>
+            <w:r>
+              <w:rPr>
+                <w:lang w:eastAsia="en-IN"/>
+              </w:rPr>
+              <w:fldChar w:fldCharType="separate"/>
+            </w:r>
+            <w:r>
+              <w:rPr>
+                <w:noProof/>
+                <w:lang w:eastAsia="en-IN"/>
+              </w:rPr>
+              <w:t>«=interest.address»</w:t>
+            </w:r>
+            <w:r>
+              <w:rPr>
+                <w:lang w:eastAsia="en-IN"/>
+              </w:rPr>
+              <w:fldChar w:fldCharType="end"/>
             </w:r>
           </w:p>
         </w:tc>
@@ -3726,7 +3800,32 @@
               <w:rPr>
                 <w:lang w:eastAsia="en-IN"/>
               </w:rPr>
-              <w:t>[BUYER_EMAIL]</w:t>
+              <w:fldChar w:fldCharType="begin"/>
+            </w:r>
+            <w:r>
+              <w:rPr>
+                <w:lang w:eastAsia="en-IN"/>
+              </w:rPr>
+              <w:instrText xml:space="preserve"> MERGEFIELD  =interest.email  \* MERGEFORMAT </w:instrText>
+            </w:r>
+            <w:r>
+              <w:rPr>
+                <w:lang w:eastAsia="en-IN"/>
+              </w:rPr>
+              <w:fldChar w:fldCharType="separate"/>
+            </w:r>
+            <w:r>
+              <w:rPr>
+                <w:noProof/>
+                <w:lang w:eastAsia="en-IN"/>
+              </w:rPr>
+              <w:t>«=interest.email»</w:t>
+            </w:r>
+            <w:r>
+              <w:rPr>
+                <w:lang w:eastAsia="en-IN"/>
+              </w:rPr>
+              <w:fldChar w:fldCharType="end"/>
             </w:r>
           </w:p>
         </w:tc>
@@ -3801,7 +3900,36 @@
                 <w:rFonts w:cs="Calibri"/>
                 <w:lang w:eastAsia="en-IN"/>
               </w:rPr>
-              <w:t>[BUYER_CONTACT]</w:t>
+              <w:fldChar w:fldCharType="begin"/>
+            </w:r>
+            <w:r>
+              <w:rPr>
+                <w:rFonts w:cs="Calibri"/>
+                <w:lang w:eastAsia="en-IN"/>
+              </w:rPr>
+              <w:instrText xml:space="preserve"> MERGEFIELD  =interest.contact_name  \* MERGEFORMAT </w:instrText>
+            </w:r>
+            <w:r>
+              <w:rPr>
+                <w:rFonts w:cs="Calibri"/>
+                <w:lang w:eastAsia="en-IN"/>
+              </w:rPr>
+              <w:fldChar w:fldCharType="separate"/>
+            </w:r>
+            <w:r>
+              <w:rPr>
+                <w:rFonts w:cs="Calibri"/>
+                <w:noProof/>
+                <w:lang w:eastAsia="en-IN"/>
+              </w:rPr>
+              <w:t>«=interest.contact_name»</w:t>
+            </w:r>
+            <w:r>
+              <w:rPr>
+                <w:rFonts w:cs="Calibri"/>
+                <w:lang w:eastAsia="en-IN"/>
+              </w:rPr>
+              <w:fldChar w:fldCharType="end"/>
             </w:r>
           </w:p>
         </w:tc>
@@ -4098,15 +4226,7 @@
           <w:color w:val="000000"/>
           <w:szCs w:val="22"/>
         </w:rPr>
-        <w:t xml:space="preserve">All notices, demand or </w:t>
-      </w:r>
-      <w:r>
-        <w:rPr>
-          <w:rFonts w:cs="Calibri"/>
-          <w:color w:val="000000"/>
-          <w:szCs w:val="22"/>
-        </w:rPr>
-        <w:t xml:space="preserve">communication shall, unless the contrary is proved, be deemed </w:t>
+        <w:t xml:space="preserve">All notices, demand or communication shall, unless the contrary is proved, be deemed </w:t>
       </w:r>
       <w:r>
         <w:rPr>
@@ -4149,21 +4269,7 @@
           <w:rFonts w:cs="Calibri"/>
           <w:szCs w:val="22"/>
         </w:rPr>
-        <w:t>The P</w:t>
-      </w:r>
-      <w:r>
-        <w:rPr>
-          <w:rFonts w:cs="Calibri"/>
-          <w:szCs w:val="22"/>
-        </w:rPr>
-        <w:t>arties shall cooperate fully and do all such acts and things and execute all documents as may be necessary and exercise all rights and powers available to them, so as to ensure the consummation of the Transaction and the carrying out of the full intent of,</w:t>
-      </w:r>
-      <w:r>
-        <w:rPr>
-          <w:rFonts w:cs="Calibri"/>
-          <w:szCs w:val="22"/>
-        </w:rPr>
-        <w:t xml:space="preserve"> and to give full effect to this Agreement. </w:t>
+        <w:t xml:space="preserve">The Parties shall cooperate fully and do all such acts and things and execute all documents as may be necessary and exercise all rights and powers available to them, so as to ensure the consummation of the Transaction and the carrying out of the full intent of, and to give full effect to this Agreement. </w:t>
       </w:r>
     </w:p>
     <w:p>
@@ -4179,21 +4285,7 @@
           <w:rFonts w:cs="Calibri"/>
           <w:szCs w:val="22"/>
         </w:rPr>
-        <w:t>If after Completion, the Seller receives any dividend or other distribution in relation to the Sale Shares or any other amount that is otherwise due and owing to the Buyer in accordance with the terms of this Ag</w:t>
-      </w:r>
-      <w:r>
-        <w:rPr>
-          <w:rFonts w:cs="Calibri"/>
-          <w:szCs w:val="22"/>
-        </w:rPr>
-        <w:t>reement, the Seller shall promptly remit to the Buyer’s Bank Account, or shall cause to be remitted to the Buyer’s Bank Account, within 2 (two) Business Days from the date of receipt of such dividend or distribution, such amount or other distribution to th</w:t>
-      </w:r>
-      <w:r>
-        <w:rPr>
-          <w:rFonts w:cs="Calibri"/>
-          <w:szCs w:val="22"/>
-        </w:rPr>
-        <w:t>e Buyer.</w:t>
+        <w:t>If after Completion, the Seller receives any dividend or other distribution in relation to the Sale Shares or any other amount that is otherwise due and owing to the Buyer in accordance with the terms of this Agreement, the Seller shall promptly remit to the Buyer’s Bank Account, or shall cause to be remitted to the Buyer’s Bank Account, within 2 (two) Business Days from the date of receipt of such dividend or distribution, such amount or other distribution to the Buyer.</w:t>
       </w:r>
       <w:bookmarkStart w:id="124" w:name="_Toc488433092"/>
       <w:bookmarkEnd w:id="124"/>
@@ -4306,14 +4398,7 @@
           <w:rFonts w:cs="Calibri"/>
           <w:szCs w:val="22"/>
         </w:rPr>
-        <w:t xml:space="preserve">This Agreement may be executed in any number of counterparts, each of which when executed and delivered shall constitute a duplicate original, but all the counterparts shall together constitute 1 (one) agreement. Transmission of an executed counterpart of </w:t>
-      </w:r>
-      <w:r>
-        <w:rPr>
-          <w:rFonts w:cs="Calibri"/>
-          <w:szCs w:val="22"/>
-        </w:rPr>
-        <w:t xml:space="preserve">this Agreement (and for the avoidance of doubt not just a signature page) or the executed signature page of a counterpart of this Agreement by </w:t>
+        <w:t xml:space="preserve">This Agreement may be executed in any number of counterparts, each of which when executed and delivered shall constitute a duplicate original, but all the counterparts shall together constitute 1 (one) agreement. Transmission of an executed counterpart of this Agreement (and for the avoidance of doubt not just a signature page) or the executed signature page of a counterpart of this Agreement by </w:t>
       </w:r>
       <w:r>
         <w:rPr>
@@ -4328,14 +4413,23 @@
           <w:rFonts w:cs="Calibri"/>
           <w:szCs w:val="22"/>
         </w:rPr>
-        <w:t>in “portable document format”, “joint photographic experts group” or other agreed format) shall be effecti</w:t>
-      </w:r>
-      <w:r>
-        <w:rPr>
-          <w:rFonts w:cs="Calibri"/>
-          <w:szCs w:val="22"/>
-        </w:rPr>
-        <w:t>ve delivery of an executed counterpart of this Agreement.</w:t>
+        <w:t xml:space="preserve">in “portable document format”, “joint photographic </w:t>
+      </w:r>
+      <w:proofErr w:type="gramStart"/>
+      <w:r>
+        <w:rPr>
+          <w:rFonts w:cs="Calibri"/>
+          <w:szCs w:val="22"/>
+        </w:rPr>
+        <w:t>experts</w:t>
+      </w:r>
+      <w:proofErr w:type="gramEnd"/>
+      <w:r>
+        <w:rPr>
+          <w:rFonts w:cs="Calibri"/>
+          <w:szCs w:val="22"/>
+        </w:rPr>
+        <w:t xml:space="preserve"> group” or other agreed format) shall be effective delivery of an executed counterpart of this Agreement.</w:t>
       </w:r>
     </w:p>
     <w:p>
@@ -4385,21 +4479,7 @@
           <w:rFonts w:cs="Calibri"/>
           <w:szCs w:val="22"/>
         </w:rPr>
-        <w:t xml:space="preserve"> provisions hereof will remain in full force and effect. The invalid, i</w:t>
-      </w:r>
-      <w:r>
-        <w:rPr>
-          <w:rFonts w:cs="Calibri"/>
-          <w:szCs w:val="22"/>
-        </w:rPr>
-        <w:t>neffective or unenforceable provision will be deemed to be automatically amended and replaced without the necessity of further action by the Parties hereto by such form, substance, time, matter and jurisdiction as will be valid, effective and enforceable a</w:t>
-      </w:r>
-      <w:r>
-        <w:rPr>
-          <w:rFonts w:cs="Calibri"/>
-          <w:szCs w:val="22"/>
-        </w:rPr>
-        <w:t>nd as will accomplish as far as possible the purpose and intent of the invalid, ineffective or unenforceable provision.</w:t>
+        <w:t xml:space="preserve"> provisions hereof will remain in full force and effect. The invalid, ineffective or unenforceable provision will be deemed to be automatically amended and replaced without the necessity of further action by the Parties hereto by such form, substance, time, matter and jurisdiction as will be valid, effective and enforceable and as will accomplish as far as possible the purpose and intent of the invalid, ineffective or unenforceable provision.</w:t>
       </w:r>
     </w:p>
     <w:p>
@@ -4477,14 +4557,7 @@
           <w:rFonts w:cs="Calibri"/>
           <w:szCs w:val="22"/>
         </w:rPr>
-        <w:t xml:space="preserve">Except as expressly set forth hereunder, each Party shall pay its own costs and expenses relating to the negotiation, preparation </w:t>
-      </w:r>
-      <w:r>
-        <w:rPr>
-          <w:rFonts w:cs="Calibri"/>
-          <w:szCs w:val="22"/>
-        </w:rPr>
-        <w:t>and execution of this Agreement and all other documents related to the Agreement. The stamp duty on this Agreement shall be borne equally by the Parties.</w:t>
+        <w:t>Except as expressly set forth hereunder, each Party shall pay its own costs and expenses relating to the negotiation, preparation and execution of this Agreement and all other documents related to the Agreement. The stamp duty on this Agreement shall be borne equally by the Parties.</w:t>
       </w:r>
       <w:bookmarkEnd w:id="183"/>
       <w:r>
@@ -4533,14 +4606,7 @@
           <w:rFonts w:cs="Calibri"/>
           <w:szCs w:val="22"/>
         </w:rPr>
-        <w:t xml:space="preserve">This Agreement may not be amended, modified, waived or supplemented except by a </w:t>
-      </w:r>
-      <w:r>
-        <w:rPr>
-          <w:rFonts w:cs="Calibri"/>
-          <w:szCs w:val="22"/>
-        </w:rPr>
-        <w:t>written instrument executed by both the Parties.</w:t>
+        <w:t>This Agreement may not be amended, modified, waived or supplemented except by a written instrument executed by both the Parties.</w:t>
       </w:r>
     </w:p>
     <w:p>
@@ -4581,14 +4647,7 @@
           <w:rFonts w:cs="Calibri"/>
           <w:szCs w:val="22"/>
         </w:rPr>
-        <w:t>No Party shall be entitled to assign their rights, liabilities and obligations under this Agreement in any manner without the prior written consent of the other Party; provided that the Buyer sha</w:t>
-      </w:r>
-      <w:r>
-        <w:rPr>
-          <w:rFonts w:cs="Calibri"/>
-          <w:szCs w:val="22"/>
-        </w:rPr>
-        <w:t xml:space="preserve">ll be entitled to assign its rights and obligations under this Agreement to 1 (one) or more </w:t>
+        <w:t xml:space="preserve">No Party shall be entitled to assign their rights, liabilities and obligations under this Agreement in any manner without the prior written consent of the other Party; provided that the Buyer shall be entitled to assign its rights and obligations under this Agreement to 1 (one) or more </w:t>
       </w:r>
       <w:r>
         <w:rPr>
@@ -4663,14 +4722,7 @@
           <w:rFonts w:cs="Calibri"/>
           <w:szCs w:val="22"/>
         </w:rPr>
-        <w:t>No Party shall act as an agent of the other Party or have any autho</w:t>
-      </w:r>
-      <w:r>
-        <w:rPr>
-          <w:rFonts w:cs="Calibri"/>
-          <w:szCs w:val="22"/>
-        </w:rPr>
-        <w:t xml:space="preserve">rity to act for or to bind the other Party. </w:t>
+        <w:t xml:space="preserve">No Party shall act as an agent of the other Party or have any authority to act for or to bind the other Party. </w:t>
       </w:r>
       <w:bookmarkEnd w:id="197"/>
       <w:bookmarkEnd w:id="198"/>
@@ -4747,21 +4799,7 @@
           <w:rFonts w:cs="Calibri"/>
           <w:szCs w:val="22"/>
         </w:rPr>
-        <w:t>No delay or omission on the part of either Party in exercising any right, power or remedy provided by Applicable Law or under this Agreement or any other documents referred to in it will impair such right</w:t>
-      </w:r>
-      <w:r>
-        <w:rPr>
-          <w:rFonts w:cs="Calibri"/>
-          <w:szCs w:val="22"/>
-        </w:rPr>
-        <w:t>, power or remedy or operate as a waiver thereof. The single or partial exercise of any right, power or remedy provided by Applicable Law or under this Agreement will not preclude any other right or further exercise thereof or the exercise of any other rig</w:t>
-      </w:r>
-      <w:r>
-        <w:rPr>
-          <w:rFonts w:cs="Calibri"/>
-          <w:szCs w:val="22"/>
-        </w:rPr>
-        <w:t>ht, power or remedy except where expressly stated therein.</w:t>
+        <w:t>No delay or omission on the part of either Party in exercising any right, power or remedy provided by Applicable Law or under this Agreement or any other documents referred to in it will impair such right, power or remedy or operate as a waiver thereof. The single or partial exercise of any right, power or remedy provided by Applicable Law or under this Agreement will not preclude any other right or further exercise thereof or the exercise of any other right, power or remedy except where expressly stated therein.</w:t>
       </w:r>
     </w:p>
     <w:p>
@@ -4836,14 +4874,7 @@
           <w:rFonts w:cs="Calibri"/>
           <w:szCs w:val="22"/>
         </w:rPr>
-        <w:t>This Agreement and any other documents delivered pursuant to the terms of this Agreement, sets forth the entire agreement and understanding of the Parties with respect to the subje</w:t>
-      </w:r>
-      <w:r>
-        <w:rPr>
-          <w:rFonts w:cs="Calibri"/>
-          <w:szCs w:val="22"/>
-        </w:rPr>
-        <w:t>ct matter of this Agreement and supersede all prior arrangements, agreements, promises, covenants, communications, representations or warranties, whether oral or written, with respect to the subject matter hereof.</w:t>
+        <w:t>This Agreement and any other documents delivered pursuant to the terms of this Agreement, sets forth the entire agreement and understanding of the Parties with respect to the subject matter of this Agreement and supersede all prior arrangements, agreements, promises, covenants, communications, representations or warranties, whether oral or written, with respect to the subject matter hereof.</w:t>
       </w:r>
     </w:p>
     <w:p>
@@ -4890,28 +4921,7 @@
           <w:rFonts w:cs="Calibri"/>
           <w:szCs w:val="22"/>
         </w:rPr>
-        <w:t>Unless otherwise agreed</w:t>
-      </w:r>
-      <w:r>
-        <w:rPr>
-          <w:rFonts w:cs="Calibri"/>
-          <w:szCs w:val="22"/>
-        </w:rPr>
-        <w:t xml:space="preserve"> in this Agreement, each of the rights of the Parties hereto under this Agreement are independent, cumulative and without prejudice to all other rights, powers, privileges or remedies available to them under this Agreement, under law or in equity. Provided</w:t>
-      </w:r>
-      <w:r>
-        <w:rPr>
-          <w:rFonts w:cs="Calibri"/>
-          <w:szCs w:val="22"/>
-        </w:rPr>
-        <w:t xml:space="preserve"> that where different rights are created as a result of or on account of a single cause of action, where a Party has achieved a remedy by pursuing 1 (one) course of action, such Party shall not be entitled to pursue other courses of action to seek further </w:t>
-      </w:r>
-      <w:r>
-        <w:rPr>
-          <w:rFonts w:cs="Calibri"/>
-          <w:szCs w:val="22"/>
-        </w:rPr>
-        <w:t>remedies for the same cause of action.</w:t>
+        <w:t>Unless otherwise agreed in this Agreement, each of the rights of the Parties hereto under this Agreement are independent, cumulative and without prejudice to all other rights, powers, privileges or remedies available to them under this Agreement, under law or in equity. Provided that where different rights are created as a result of or on account of a single cause of action, where a Party has achieved a remedy by pursuing 1 (one) course of action, such Party shall not be entitled to pursue other courses of action to seek further remedies for the same cause of action.</w:t>
       </w:r>
       <w:bookmarkEnd w:id="238"/>
       <w:bookmarkEnd w:id="239"/>
@@ -5001,14 +5011,7 @@
                 <w:rFonts w:eastAsia="Times New Roman" w:cs="Calibri"/>
                 <w:lang w:eastAsia="en-IN"/>
               </w:rPr>
-              <w:t>Signe</w:t>
-            </w:r>
-            <w:r>
-              <w:rPr>
-                <w:rFonts w:eastAsia="Times New Roman" w:cs="Calibri"/>
-                <w:lang w:eastAsia="en-IN"/>
-              </w:rPr>
-              <w:t xml:space="preserve">d and delivered by </w:t>
+              <w:t xml:space="preserve">Signed and delivered by </w:t>
             </w:r>
           </w:p>
           <w:p>
@@ -5100,7 +5103,7 @@
                     </wp:inline>
                   </w:drawing>
                 </mc:Choice>
-                <mc:Fallback>
+                <mc:Fallback xmlns:w16du="http://schemas.microsoft.com/office/word/2023/wordml/word16du">
                   <w:pict>
                     <v:rect id="shape_0" ID="Shape1" path="m0,0l-2147483645,0l-2147483645,-2147483646l0,-2147483646xe" fillcolor="#a0a0a0" stroked="f" o:allowincell="f" style="position:absolute;margin-left:0pt;margin-top:-13.55pt;width:0pt;height:1.45pt;mso-wrap-style:none;v-text-anchor:middle;mso-position-vertical:top">
                       <v:fill o:detectmouseclick="t" type="solid" color2="#5f5f5f"/>
@@ -5357,7 +5360,7 @@
                     </wp:inline>
                   </w:drawing>
                 </mc:Choice>
-                <mc:Fallback>
+                <mc:Fallback xmlns:w16du="http://schemas.microsoft.com/office/word/2023/wordml/word16du">
                   <w:pict>
                     <v:rect id="shape_0" ID="Shape2" path="m0,0l-2147483645,0l-2147483645,-2147483646l0,-2147483646xe" fillcolor="#a0a0a0" stroked="f" o:allowincell="f" style="position:absolute;margin-left:0pt;margin-top:-13.55pt;width:0pt;height:1.45pt;mso-wrap-style:none;v-text-anchor:middle;mso-position-vertical:top">
                       <v:fill o:detectmouseclick="t" type="solid" color2="#5f5f5f"/>
@@ -5649,7 +5652,7 @@
                     </wp:inline>
                   </w:drawing>
                 </mc:Choice>
-                <mc:Fallback>
+                <mc:Fallback xmlns:w16du="http://schemas.microsoft.com/office/word/2023/wordml/word16du">
                   <w:pict>
                     <v:rect id="shape_0" ID="Shape3" path="m0,0l-2147483645,0l-2147483645,-2147483646l0,-2147483646xe" fillcolor="#a0a0a0" stroked="f" o:allowincell="f" style="position:absolute;margin-left:0pt;margin-top:-13.55pt;width:0pt;height:1.45pt;mso-wrap-style:none;v-text-anchor:middle;mso-position-vertical:top">
                       <v:fill o:detectmouseclick="t" type="solid" color2="#5f5f5f"/>
@@ -5839,15 +5842,7 @@
           <w:sz w:val="22"/>
           <w:szCs w:val="22"/>
         </w:rPr>
-        <w:t xml:space="preserve">” means any Person that directly or </w:t>
-      </w:r>
-      <w:r>
-        <w:rPr>
-          <w:rFonts w:ascii="Calibri" w:hAnsi="Calibri" w:cs="Calibri"/>
-          <w:sz w:val="22"/>
-          <w:szCs w:val="22"/>
-        </w:rPr>
-        <w:t>indirectly through one or more Persons, Controls, is Controlled by, or is under common Control with, the Person specified. In case of a Person being a natural person, “</w:t>
+        <w:t>” means any Person that directly or indirectly through one or more Persons, Controls, is Controlled by, or is under common Control with, the Person specified. In case of a Person being a natural person, “</w:t>
       </w:r>
       <w:r>
         <w:rPr>
@@ -5965,15 +5960,7 @@
           <w:sz w:val="22"/>
           <w:szCs w:val="22"/>
         </w:rPr>
-        <w:t xml:space="preserve">means this </w:t>
-      </w:r>
-      <w:r>
-        <w:rPr>
-          <w:rFonts w:ascii="Calibri" w:hAnsi="Calibri" w:cs="Calibri"/>
-          <w:sz w:val="22"/>
-          <w:szCs w:val="22"/>
-        </w:rPr>
-        <w:t>share purchase agreement and all attached schedules and instruments supplemental to or amending, modifying or confirming this Agreement in accordance with the provisions of this Agreement</w:t>
+        <w:t>means this share purchase agreement and all attached schedules and instruments supplemental to or amending, modifying or confirming this Agreement in accordance with the provisions of this Agreement</w:t>
       </w:r>
       <w:r>
         <w:rPr>
@@ -6038,25 +6025,7 @@
           <w:sz w:val="22"/>
           <w:szCs w:val="22"/>
         </w:rPr>
-        <w:t>” means all applicable statutes, enactments, act</w:t>
-      </w:r>
-      <w:r>
-        <w:rPr>
-          <w:rFonts w:ascii="Calibri" w:hAnsi="Calibri" w:cs="Calibri"/>
-          <w:color w:val="000000"/>
-          <w:sz w:val="22"/>
-          <w:szCs w:val="22"/>
-        </w:rPr>
-        <w:t>s of legislature or the parliament, laws, ordinances, rules, by-laws, regulations, notifications, guidelines, policies, directions, directives and orders of any governmental authority or person acting under the authority of any Governmental Entity and/or o</w:t>
-      </w:r>
-      <w:r>
-        <w:rPr>
-          <w:rFonts w:ascii="Calibri" w:hAnsi="Calibri" w:cs="Calibri"/>
-          <w:color w:val="000000"/>
-          <w:sz w:val="22"/>
-          <w:szCs w:val="22"/>
-        </w:rPr>
-        <w:t>f any statutory authority, in effect on the Effective Date and on the Completion Date.</w:t>
+        <w:t>” means all applicable statutes, enactments, acts of legislature or the parliament, laws, ordinances, rules, by-laws, regulations, notifications, guidelines, policies, directions, directives and orders of any governmental authority or person acting under the authority of any Governmental Entity and/or of any statutory authority, in effect on the Effective Date and on the Completion Date.</w:t>
       </w:r>
     </w:p>
     <w:p>
@@ -6159,16 +6128,7 @@
           <w:sz w:val="22"/>
           <w:szCs w:val="22"/>
         </w:rPr>
-        <w:t xml:space="preserve">” means a day (excluding Saturdays and Sundays) on which </w:t>
-      </w:r>
-      <w:r>
-        <w:rPr>
-          <w:rFonts w:ascii="Calibri" w:hAnsi="Calibri" w:cs="Calibri"/>
-          <w:color w:val="000000"/>
-          <w:sz w:val="22"/>
-          <w:szCs w:val="22"/>
-        </w:rPr>
-        <w:t xml:space="preserve">banks are generally open in </w:t>
+        <w:t xml:space="preserve">” means a day (excluding Saturdays and Sundays) on which banks are generally open in </w:t>
       </w:r>
       <w:proofErr w:type="spellStart"/>
       <w:r>
@@ -6293,15 +6253,7 @@
           <w:sz w:val="22"/>
           <w:szCs w:val="22"/>
         </w:rPr>
-        <w:t xml:space="preserve">(including the terms </w:t>
-      </w:r>
-      <w:r>
-        <w:rPr>
-          <w:rFonts w:ascii="Calibri" w:hAnsi="Calibri" w:cs="Calibri"/>
-          <w:sz w:val="22"/>
-          <w:szCs w:val="22"/>
-        </w:rPr>
-        <w:t>“</w:t>
+        <w:t>(including the terms “</w:t>
       </w:r>
       <w:r>
         <w:rPr>
@@ -6346,23 +6298,7 @@
           <w:sz w:val="22"/>
           <w:szCs w:val="22"/>
         </w:rPr>
-        <w:t xml:space="preserve"> means, in relation to a body corporate, the right to exercise, or control the exercise of, whether directly or indirectly, acting alone or together with another Person, more than 50% (fifty percent) of the t</w:t>
-      </w:r>
-      <w:r>
-        <w:rPr>
-          <w:rFonts w:ascii="Calibri" w:hAnsi="Calibri" w:cs="Calibri"/>
-          <w:sz w:val="22"/>
-          <w:szCs w:val="22"/>
-        </w:rPr>
-        <w:t>otal voting rights at a general meeting of that body corporate, or the right or power to direct, whether directly or indirectly, acting alone or together with another Person, the policy decisions or management of that body corporate, including the composit</w:t>
-      </w:r>
-      <w:r>
-        <w:rPr>
-          <w:rFonts w:ascii="Calibri" w:hAnsi="Calibri" w:cs="Calibri"/>
-          <w:sz w:val="22"/>
-          <w:szCs w:val="22"/>
-        </w:rPr>
-        <w:t>ion of any board of directors of that body corporate</w:t>
+        <w:t xml:space="preserve"> means, in relation to a body corporate, the right to exercise, or control the exercise of, whether directly or indirectly, acting alone or together with another Person, more than 50% (fifty percent) of the total voting rights at a general meeting of that body corporate, or the right or power to direct, whether directly or indirectly, acting alone or together with another Person, the policy decisions or management of that body corporate, including the composition of any board of directors of that body corporate</w:t>
       </w:r>
       <w:bookmarkStart w:id="252" w:name="_DV_M346"/>
       <w:bookmarkStart w:id="253" w:name="_DV_M347"/>
@@ -6499,7 +6435,15 @@
           <w:sz w:val="22"/>
           <w:szCs w:val="22"/>
         </w:rPr>
-        <w:t>” means any mortgage, pledge, equitable interest, assignment by way of security, hypothecation, right of other persons, security interest, title retention agreement, voting trust agreement, interest, option, drag right, lien, charge, commitment,</w:t>
+        <w:t xml:space="preserve">” means any mortgage, pledge, equitable interest, assignment by way of security, hypothecation, right of other persons, security interest, title retention agreement, voting trust agreement, interest, option, drag right, lien, charge, commitment, restriction or limitation of any nature whatsoever </w:t>
+      </w:r>
+      <w:r>
+        <w:rPr>
+          <w:rFonts w:ascii="Calibri" w:hAnsi="Calibri" w:cs="Calibri"/>
+          <w:sz w:val="22"/>
+          <w:szCs w:val="22"/>
+        </w:rPr>
+        <w:t>whether arising by agreement, operation of law or otherwise</w:t>
       </w:r>
       <w:r>
         <w:rPr>
@@ -6508,33 +6452,7 @@
           <w:sz w:val="22"/>
           <w:szCs w:val="22"/>
         </w:rPr>
-        <w:t xml:space="preserve"> restriction or limitation of any nature whatsoever </w:t>
-      </w:r>
-      <w:r>
-        <w:rPr>
-          <w:rFonts w:ascii="Calibri" w:hAnsi="Calibri" w:cs="Calibri"/>
-          <w:sz w:val="22"/>
-          <w:szCs w:val="22"/>
-        </w:rPr>
-        <w:t>whether arising by agreement, operation of law or otherwise</w:t>
-      </w:r>
-      <w:r>
-        <w:rPr>
-          <w:rFonts w:ascii="Calibri" w:hAnsi="Calibri" w:cs="Calibri"/>
-          <w:color w:val="000000"/>
-          <w:sz w:val="22"/>
-          <w:szCs w:val="22"/>
-        </w:rPr>
-        <w:t>, including restriction on use or exercise of any other attribute of ownership, right of set-off, any arrangement (for the purpose of, or which h</w:t>
-      </w:r>
-      <w:r>
-        <w:rPr>
-          <w:rFonts w:ascii="Calibri" w:hAnsi="Calibri" w:cs="Calibri"/>
-          <w:color w:val="000000"/>
-          <w:sz w:val="22"/>
-          <w:szCs w:val="22"/>
-        </w:rPr>
-        <w:t xml:space="preserve">as the effect of, granting security), or any other security interest of any kind whatsoever, or any agreement, whether conditional or otherwise, to create any of the same </w:t>
+        <w:t xml:space="preserve">, including restriction on use or exercise of any other attribute of ownership, right of set-off, any arrangement (for the purpose of, or which has the effect of, granting security), or any other security interest of any kind whatsoever, or any agreement, whether conditional or otherwise, to create any of the same </w:t>
       </w:r>
       <w:r>
         <w:rPr>
@@ -6559,15 +6477,7 @@
           <w:sz w:val="22"/>
           <w:szCs w:val="22"/>
         </w:rPr>
-        <w:t>” sh</w:t>
-      </w:r>
-      <w:r>
-        <w:rPr>
-          <w:rFonts w:ascii="Calibri" w:hAnsi="Calibri" w:cs="Calibri"/>
-          <w:sz w:val="22"/>
-          <w:szCs w:val="22"/>
-        </w:rPr>
-        <w:t>all be construed accordingly</w:t>
+        <w:t>” shall be construed accordingly</w:t>
       </w:r>
       <w:r>
         <w:rPr>
@@ -6690,15 +6600,7 @@
           <w:sz w:val="22"/>
           <w:szCs w:val="22"/>
         </w:rPr>
-        <w:t>means that the calculation is to be made assuming that all outstanding equity securities, inclu</w:t>
-      </w:r>
-      <w:r>
-        <w:rPr>
-          <w:rFonts w:ascii="Calibri" w:hAnsi="Calibri" w:cs="Calibri"/>
-          <w:sz w:val="22"/>
-          <w:szCs w:val="22"/>
-        </w:rPr>
-        <w:t xml:space="preserve">ding a binding commitment of the company to issue an equity security (which are convertible or exercisable </w:t>
+        <w:t xml:space="preserve">means that the calculation is to be made assuming that all outstanding equity securities, including a binding commitment of the company to issue an equity security (which are convertible or exercisable </w:t>
       </w:r>
       <w:r>
         <w:rPr>
@@ -6715,15 +6617,7 @@
           <w:sz w:val="22"/>
           <w:szCs w:val="22"/>
         </w:rPr>
-        <w:t>) whether or not due to the occurrence of an event or otherwise, have been converte</w:t>
-      </w:r>
-      <w:r>
-        <w:rPr>
-          <w:rFonts w:ascii="Calibri" w:hAnsi="Calibri" w:cs="Calibri"/>
-          <w:sz w:val="22"/>
-          <w:szCs w:val="22"/>
-        </w:rPr>
-        <w:t>d, exercised or exchanged into the maximum number of equity shares issuable upon such conversion, exercise and exchange, as the case may be.</w:t>
+        <w:t>) whether or not due to the occurrence of an event or otherwise, have been converted, exercised or exchanged into the maximum number of equity shares issuable upon such conversion, exercise and exchange, as the case may be.</w:t>
       </w:r>
     </w:p>
     <w:p>
@@ -6775,16 +6669,7 @@
           <w:sz w:val="22"/>
           <w:szCs w:val="22"/>
         </w:rPr>
-        <w:t xml:space="preserve">” means any court, arbitrational tribunal, administrative agency or commission or other </w:t>
-      </w:r>
-      <w:r>
-        <w:rPr>
-          <w:rFonts w:ascii="Calibri" w:hAnsi="Calibri" w:cs="Calibri"/>
-          <w:color w:val="000000"/>
-          <w:sz w:val="22"/>
-          <w:szCs w:val="22"/>
-        </w:rPr>
-        <w:t>governmental or regulatory authority or agency, including any tax authority.</w:t>
+        <w:t>” means any court, arbitrational tribunal, administrative agency or commission or other governmental or regulatory authority or agency, including any tax authority.</w:t>
       </w:r>
     </w:p>
     <w:p>
@@ -6948,15 +6833,7 @@
           <w:sz w:val="22"/>
           <w:szCs w:val="22"/>
         </w:rPr>
-        <w:t>” means any and all liabilities, claims, damage, losses, interest, fines, penalties, fees, settlements and proceedings, expenses, damages (whether or not resulting from claims from third parties), charges, costs (including costs of investigation, rem</w:t>
-      </w:r>
-      <w:r>
-        <w:rPr>
-          <w:rFonts w:ascii="Calibri" w:hAnsi="Calibri" w:cs="Calibri"/>
-          <w:sz w:val="22"/>
-          <w:szCs w:val="22"/>
-        </w:rPr>
-        <w:t>ediation or other response actions), reasonable attorneys’ and accountants’ fees and disbursements.</w:t>
+        <w:t>” means any and all liabilities, claims, damage, losses, interest, fines, penalties, fees, settlements and proceedings, expenses, damages (whether or not resulting from claims from third parties), charges, costs (including costs of investigation, remediation or other response actions), reasonable attorneys’ and accountants’ fees and disbursements.</w:t>
       </w:r>
     </w:p>
     <w:p>
@@ -7022,15 +6899,7 @@
           <w:sz w:val="22"/>
           <w:szCs w:val="22"/>
         </w:rPr>
-        <w:t>, partnership or proprietorsh</w:t>
-      </w:r>
-      <w:r>
-        <w:rPr>
-          <w:rFonts w:ascii="Calibri" w:hAnsi="Calibri" w:cs="Calibri"/>
-          <w:sz w:val="22"/>
-          <w:szCs w:val="22"/>
-        </w:rPr>
-        <w:t>ip, including any Governmental Entity and “</w:t>
+        <w:t>, partnership or proprietorship, including any Governmental Entity and “</w:t>
       </w:r>
       <w:r>
         <w:rPr>
@@ -7095,15 +6964,7 @@
           <w:sz w:val="22"/>
           <w:szCs w:val="22"/>
         </w:rPr>
-        <w:t>” means INR [•] payable by the Buyer to the Seller pursuant to the terms of this Agreement, for Transfer of the Sale Shares by the Seller to the Buy</w:t>
-      </w:r>
-      <w:r>
-        <w:rPr>
-          <w:rFonts w:ascii="Calibri" w:hAnsi="Calibri" w:cs="Calibri"/>
-          <w:sz w:val="22"/>
-          <w:szCs w:val="22"/>
-        </w:rPr>
-        <w:t>er on the Completion Date.</w:t>
+        <w:t>” means INR [•] payable by the Buyer to the Seller pursuant to the terms of this Agreement, for Transfer of the Sale Shares by the Seller to the Buyer on the Completion Date.</w:t>
       </w:r>
     </w:p>
     <w:p>
@@ -7151,7 +7012,25 @@
           <w:sz w:val="22"/>
           <w:szCs w:val="22"/>
         </w:rPr>
-        <w:t xml:space="preserve">” means the bank account of the Buyer maintained [BUYER_IFSCCODE] , with the Fort Mumbai branch, bearing account number </w:t>
+        <w:t>” means the bank account of the Buyer maintained [BUYER_IFSCCODE</w:t>
+      </w:r>
+      <w:proofErr w:type="gramStart"/>
+      <w:r>
+        <w:rPr>
+          <w:rFonts w:ascii="Calibri" w:hAnsi="Calibri" w:cs="Calibri"/>
+          <w:sz w:val="22"/>
+          <w:szCs w:val="22"/>
+        </w:rPr>
+        <w:t>] ,</w:t>
+      </w:r>
+      <w:proofErr w:type="gramEnd"/>
+      <w:r>
+        <w:rPr>
+          <w:rFonts w:ascii="Calibri" w:hAnsi="Calibri" w:cs="Calibri"/>
+          <w:sz w:val="22"/>
+          <w:szCs w:val="22"/>
+        </w:rPr>
+        <w:t xml:space="preserve"> with the Fort Mumbai branch, bearing account number </w:t>
       </w:r>
       <w:r>
         <w:rPr>
@@ -7212,61 +7091,15 @@
           <w:sz w:val="22"/>
           <w:szCs w:val="22"/>
         </w:rPr>
-        <w:t xml:space="preserve">Buyer’s </w:t>
-      </w:r>
-      <w:proofErr w:type="spellStart"/>
-      <w:r>
-        <w:rPr>
-          <w:rFonts w:ascii="Calibri" w:hAnsi="Calibri" w:cs="Calibri"/>
-          <w:b/>
-          <w:sz w:val="22"/>
-          <w:szCs w:val="22"/>
-        </w:rPr>
-        <w:t>Demat</w:t>
-      </w:r>
-      <w:proofErr w:type="spellEnd"/>
-      <w:r>
-        <w:rPr>
-          <w:rFonts w:ascii="Calibri" w:hAnsi="Calibri" w:cs="Calibri"/>
-          <w:b/>
-          <w:sz w:val="22"/>
-          <w:szCs w:val="22"/>
-        </w:rPr>
-        <w:t xml:space="preserve"> Account</w:t>
-      </w:r>
-      <w:r>
-        <w:rPr>
-          <w:rFonts w:ascii="Calibri" w:hAnsi="Calibri" w:cs="Calibri"/>
-          <w:sz w:val="22"/>
-          <w:szCs w:val="22"/>
-        </w:rPr>
-        <w:t xml:space="preserve">” means the </w:t>
-      </w:r>
-      <w:proofErr w:type="spellStart"/>
-      <w:r>
-        <w:rPr>
-          <w:rFonts w:ascii="Calibri" w:hAnsi="Calibri" w:cs="Calibri"/>
-          <w:sz w:val="22"/>
-          <w:szCs w:val="22"/>
-        </w:rPr>
-        <w:t>demat</w:t>
-      </w:r>
-      <w:proofErr w:type="spellEnd"/>
-      <w:r>
-        <w:rPr>
-          <w:rFonts w:ascii="Calibri" w:hAnsi="Calibri" w:cs="Calibri"/>
-          <w:sz w:val="22"/>
-          <w:szCs w:val="22"/>
-        </w:rPr>
-        <w:t xml:space="preserve"> account of the Buyer in </w:t>
-      </w:r>
-      <w:r>
-        <w:rPr>
-          <w:rFonts w:ascii="Calibri" w:hAnsi="Calibri" w:cs="Calibri"/>
-          <w:sz w:val="22"/>
-          <w:szCs w:val="22"/>
-        </w:rPr>
-        <w:t xml:space="preserve">which the Sale Shares are to be received, details of which are as follows: </w:t>
+        <w:t>Buyer’s Demat Account</w:t>
+      </w:r>
+      <w:r>
+        <w:rPr>
+          <w:rFonts w:ascii="Calibri" w:hAnsi="Calibri" w:cs="Calibri"/>
+          <w:sz w:val="22"/>
+          <w:szCs w:val="22"/>
+        </w:rPr>
+        <w:t xml:space="preserve">” means the demat account of the Buyer in which the Sale Shares are to be received, details of which are as follows: </w:t>
       </w:r>
     </w:p>
     <w:p>
@@ -7696,53 +7529,15 @@
           <w:sz w:val="22"/>
           <w:szCs w:val="22"/>
         </w:rPr>
-        <w:t xml:space="preserve">Seller’s </w:t>
-      </w:r>
-      <w:proofErr w:type="spellStart"/>
-      <w:r>
-        <w:rPr>
-          <w:rFonts w:ascii="Calibri" w:hAnsi="Calibri" w:cs="Calibri"/>
-          <w:b/>
-          <w:sz w:val="22"/>
-          <w:szCs w:val="22"/>
-        </w:rPr>
-        <w:t>Demat</w:t>
-      </w:r>
-      <w:proofErr w:type="spellEnd"/>
-      <w:r>
-        <w:rPr>
-          <w:rFonts w:ascii="Calibri" w:hAnsi="Calibri" w:cs="Calibri"/>
-          <w:b/>
-          <w:sz w:val="22"/>
-          <w:szCs w:val="22"/>
-        </w:rPr>
-        <w:t xml:space="preserve"> Account</w:t>
-      </w:r>
-      <w:r>
-        <w:rPr>
-          <w:rFonts w:ascii="Calibri" w:hAnsi="Calibri" w:cs="Calibri"/>
-          <w:sz w:val="22"/>
-          <w:szCs w:val="22"/>
-        </w:rPr>
-        <w:t xml:space="preserve">” shall mean the </w:t>
-      </w:r>
-      <w:proofErr w:type="spellStart"/>
-      <w:r>
-        <w:rPr>
-          <w:rFonts w:ascii="Calibri" w:hAnsi="Calibri" w:cs="Calibri"/>
-          <w:sz w:val="22"/>
-          <w:szCs w:val="22"/>
-        </w:rPr>
-        <w:t>demat</w:t>
-      </w:r>
-      <w:proofErr w:type="spellEnd"/>
-      <w:r>
-        <w:rPr>
-          <w:rFonts w:ascii="Calibri" w:hAnsi="Calibri" w:cs="Calibri"/>
-          <w:sz w:val="22"/>
-          <w:szCs w:val="22"/>
-        </w:rPr>
-        <w:t xml:space="preserve"> account of the Seller from which the Sale Shares are to be transferred, details of which are as follows:</w:t>
+        <w:t>Seller’s Demat Account</w:t>
+      </w:r>
+      <w:r>
+        <w:rPr>
+          <w:rFonts w:ascii="Calibri" w:hAnsi="Calibri" w:cs="Calibri"/>
+          <w:sz w:val="22"/>
+          <w:szCs w:val="22"/>
+        </w:rPr>
+        <w:t>” shall mean the demat account of the Seller from which the Sale Shares are to be transferred, details of which are as follows:</w:t>
       </w:r>
     </w:p>
     <w:tbl>
@@ -7868,16 +7663,7 @@
                 <w:strike w:val="0"/>
                 <w:color w:val="auto"/>
               </w:rPr>
-              <w:t xml:space="preserve">CLIENT </w:t>
-            </w:r>
-            <w:r>
-              <w:rPr>
-                <w:rStyle w:val="DeltaViewDeletion"/>
-                <w:rFonts w:cs="Calibri"/>
-                <w:strike w:val="0"/>
-                <w:color w:val="auto"/>
-              </w:rPr>
-              <w:t>IDENTITY NUMBER</w:t>
+              <w:t>CLIENT IDENTITY NUMBER</w:t>
             </w:r>
           </w:p>
         </w:tc>
@@ -8315,15 +8101,7 @@
           <w:sz w:val="22"/>
           <w:szCs w:val="22"/>
         </w:rPr>
-        <w:instrText xml:space="preserve"> RE</w:instrText>
-      </w:r>
-      <w:r>
-        <w:rPr>
-          <w:rFonts w:ascii="Calibri" w:hAnsi="Calibri" w:cs="Calibri"/>
-          <w:sz w:val="22"/>
-          <w:szCs w:val="22"/>
-        </w:rPr>
-        <w:instrText xml:space="preserve">F _Ref491395403 \r \h </w:instrText>
+        <w:instrText xml:space="preserve"> REF _Ref491395403 \r \h </w:instrText>
       </w:r>
       <w:r>
         <w:rPr>
@@ -8618,14 +8396,7 @@
           <w:rFonts w:cs="Calibri"/>
           <w:szCs w:val="22"/>
         </w:rPr>
-        <w:t xml:space="preserve">The terms referred to in this Agreement shall, unless defined otherwise or </w:t>
-      </w:r>
-      <w:r>
-        <w:rPr>
-          <w:rFonts w:cs="Calibri"/>
-          <w:szCs w:val="22"/>
-        </w:rPr>
-        <w:t>inconsistent with the context or meaning thereof, bear the meanings ascribed to them under the relevant statute/legislation.</w:t>
+        <w:t>The terms referred to in this Agreement shall, unless defined otherwise or inconsistent with the context or meaning thereof, bear the meanings ascribed to them under the relevant statute/legislation.</w:t>
       </w:r>
     </w:p>
     <w:p>
@@ -8650,14 +8421,7 @@
           <w:rFonts w:cs="Calibri"/>
           <w:szCs w:val="22"/>
         </w:rPr>
-        <w:t>Reference to statutory provisions shall be construed as meaning and including references also to any amendment or re-enactment (whe</w:t>
-      </w:r>
-      <w:r>
-        <w:rPr>
-          <w:rFonts w:cs="Calibri"/>
-          <w:szCs w:val="22"/>
-        </w:rPr>
-        <w:t>ther before or after the Execution Date) for the time being in force and to all statutory instruments or orders made pursuant to such statutory provisions.</w:t>
+        <w:t>Reference to statutory provisions shall be construed as meaning and including references also to any amendment or re-enactment (whether before or after the Execution Date) for the time being in force and to all statutory instruments or orders made pursuant to such statutory provisions.</w:t>
       </w:r>
     </w:p>
     <w:p>
@@ -8682,14 +8446,7 @@
           <w:rFonts w:cs="Calibri"/>
           <w:szCs w:val="22"/>
         </w:rPr>
-        <w:t>Words denoting the singular shall include the plural and words denoting any gender (including neutra</w:t>
-      </w:r>
-      <w:r>
-        <w:rPr>
-          <w:rFonts w:cs="Calibri"/>
-          <w:szCs w:val="22"/>
-        </w:rPr>
-        <w:t>l gender) shall include all genders (including neutral gender).</w:t>
+        <w:t>Words denoting the singular shall include the plural and words denoting any gender (including neutral gender) shall include all genders (including neutral gender).</w:t>
       </w:r>
     </w:p>
     <w:p>
@@ -8714,14 +8471,7 @@
           <w:rFonts w:cs="Calibri"/>
           <w:szCs w:val="22"/>
         </w:rPr>
-        <w:t xml:space="preserve">Headings, subheadings, titles, subtitles to clauses, sub-clauses and paragraphs are for information only and shall not form part of the operative provisions of this Agreement or the schedules </w:t>
-      </w:r>
-      <w:r>
-        <w:rPr>
-          <w:rFonts w:cs="Calibri"/>
-          <w:szCs w:val="22"/>
-        </w:rPr>
-        <w:t>hereto and shall be ignored in construing the same.</w:t>
+        <w:t>Headings, subheadings, titles, subtitles to clauses, sub-clauses and paragraphs are for information only and shall not form part of the operative provisions of this Agreement or the schedules hereto and shall be ignored in construing the same.</w:t>
       </w:r>
     </w:p>
     <w:p>
@@ -8796,14 +8546,7 @@
           <w:rFonts w:cs="Calibri"/>
           <w:szCs w:val="22"/>
         </w:rPr>
-        <w:t>The word</w:t>
-      </w:r>
-      <w:r>
-        <w:rPr>
-          <w:rFonts w:cs="Calibri"/>
-          <w:szCs w:val="22"/>
-        </w:rPr>
-        <w:t>s “directly or indirectly” shall mean directly or indirectly through one or more intermediary persons or through contractual or other legal arrangements, and the words “direct or indirect” shall have correlative meanings.</w:t>
+        <w:t>The words “directly or indirectly” shall mean directly or indirectly through one or more intermediary persons or through contractual or other legal arrangements, and the words “direct or indirect” shall have correlative meanings.</w:t>
       </w:r>
     </w:p>
     <w:p>
@@ -8828,14 +8571,7 @@
           <w:rFonts w:cs="Calibri"/>
           <w:szCs w:val="22"/>
         </w:rPr>
-        <w:t>Any reference to “writing” shall i</w:t>
-      </w:r>
-      <w:r>
-        <w:rPr>
-          <w:rFonts w:cs="Calibri"/>
-          <w:szCs w:val="22"/>
-        </w:rPr>
-        <w:t>nclude printing, typing, lithography, transmissions by facsimile or in electronic form (including email) and other means of reproducing words in visible form but shall exclude any form of text messages via mobile phones.</w:t>
+        <w:t>Any reference to “writing” shall include printing, typing, lithography, transmissions by facsimile or in electronic form (including email) and other means of reproducing words in visible form but shall exclude any form of text messages via mobile phones.</w:t>
       </w:r>
     </w:p>
     <w:p>
@@ -8860,14 +8596,7 @@
           <w:rFonts w:cs="Calibri"/>
           <w:szCs w:val="22"/>
         </w:rPr>
-        <w:t>The words “include” and “including”</w:t>
-      </w:r>
-      <w:r>
-        <w:rPr>
-          <w:rFonts w:cs="Calibri"/>
-          <w:szCs w:val="22"/>
-        </w:rPr>
-        <w:t xml:space="preserve"> are to be construed without limitation unless the context otherwise requires or unless otherwise specified. </w:t>
+        <w:t xml:space="preserve">The words “include” and “including” are to be construed without limitation unless the context otherwise requires or unless otherwise specified. </w:t>
       </w:r>
     </w:p>
     <w:p>
@@ -8892,14 +8621,7 @@
           <w:rFonts w:cs="Calibri"/>
           <w:szCs w:val="22"/>
         </w:rPr>
-        <w:t xml:space="preserve">No provisions shall be interpreted in favour of, or against, any Party by reason of the extent to which such Party or its counsel participated in </w:t>
-      </w:r>
-      <w:r>
-        <w:rPr>
-          <w:rFonts w:cs="Calibri"/>
-          <w:szCs w:val="22"/>
-        </w:rPr>
-        <w:t>the drafting hereof or by reason of the extent to which any such provision is inconsistent with any prior draft hereof.</w:t>
+        <w:t>No provisions shall be interpreted in favour of, or against, any Party by reason of the extent to which such Party or its counsel participated in the drafting hereof or by reason of the extent to which any such provision is inconsistent with any prior draft hereof.</w:t>
       </w:r>
     </w:p>
     <w:p>
@@ -8924,14 +8646,7 @@
           <w:rFonts w:cs="Calibri"/>
           <w:szCs w:val="22"/>
         </w:rPr>
-        <w:t xml:space="preserve">If there is any conflict or inconsistency between a term in the body of this Agreement and a term in any of the schedules or any </w:t>
-      </w:r>
-      <w:r>
-        <w:rPr>
-          <w:rFonts w:cs="Calibri"/>
-          <w:szCs w:val="22"/>
-        </w:rPr>
-        <w:t>other document referred to or otherwise incorporated in this Agreement, the term in the body of this Agreement shall take precedence.</w:t>
+        <w:t>If there is any conflict or inconsistency between a term in the body of this Agreement and a term in any of the schedules or any other document referred to or otherwise incorporated in this Agreement, the term in the body of this Agreement shall take precedence.</w:t>
       </w:r>
     </w:p>
     <w:p>
@@ -8952,14 +8667,7 @@
           <w:rFonts w:cs="Calibri"/>
           <w:szCs w:val="22"/>
         </w:rPr>
-        <w:t>Reference to any document includes any amendment or supplement to, or replacement or novation of, that document, but disre</w:t>
-      </w:r>
-      <w:r>
-        <w:rPr>
-          <w:rFonts w:cs="Calibri"/>
-          <w:szCs w:val="22"/>
-        </w:rPr>
-        <w:t>garding any amendment, supplement, replacement or novation made in breach of this Agreement.</w:t>
+        <w:t>Reference to any document includes any amendment or supplement to, or replacement or novation of, that document, but disregarding any amendment, supplement, replacement or novation made in breach of this Agreement.</w:t>
       </w:r>
     </w:p>
     <w:p>
@@ -8984,14 +8692,7 @@
           <w:rFonts w:cs="Calibri"/>
           <w:szCs w:val="22"/>
         </w:rPr>
-        <w:t xml:space="preserve">Reference to an “amendment” includes a supplement, modification, novation, replacement or re-enactment, and “amended” shall be construed accordingly. reference to </w:t>
-      </w:r>
-      <w:r>
-        <w:rPr>
-          <w:rFonts w:cs="Calibri"/>
-          <w:szCs w:val="22"/>
-        </w:rPr>
-        <w:t>the word “include” shall be construed without limitation.</w:t>
+        <w:t>Reference to an “amendment” includes a supplement, modification, novation, replacement or re-enactment, and “amended” shall be construed accordingly. reference to the word “include” shall be construed without limitation.</w:t>
       </w:r>
     </w:p>
     <w:p>
@@ -9389,7 +9090,7 @@
 </file>
 
 <file path=word/numbering.xml><?xml version="1.0" encoding="utf-8"?>
-<w:numbering xmlns:wpc="http://schemas.microsoft.com/office/word/2010/wordprocessingCanvas" xmlns:cx="http://schemas.microsoft.com/office/drawing/2014/chartex" xmlns:cx1="http://schemas.microsoft.com/office/drawing/2015/9/8/chartex" xmlns:cx2="http://schemas.microsoft.com/office/drawing/2015/10/21/chartex" xmlns:cx3="http://schemas.microsoft.com/office/drawing/2016/5/9/chartex" xmlns:cx4="http://schemas.microsoft.com/office/drawing/2016/5/10/chartex" xmlns:cx5="http://schemas.microsoft.com/office/drawing/2016/5/11/chartex" xmlns:cx6="http://schemas.microsoft.com/office/drawing/2016/5/12/chartex" xmlns:cx7="http://schemas.microsoft.com/office/drawing/2016/5/13/chartex" xmlns:cx8="http://schemas.microsoft.com/office/drawing/2016/5/14/chartex" xmlns:mc="http://schemas.openxmlformats.org/markup-compatibility/2006" xmlns:aink="http://schemas.microsoft.com/office/drawing/2016/ink" xmlns:am3d="http://schemas.microsoft.com/office/drawing/2017/model3d" xmlns:o="urn:schemas-microsoft-com:office:office" xmlns:oel="http://schemas.microsoft.com/office/2019/extlst" xmlns:r="http://schemas.openxmlformats.org/officeDocument/2006/relationships" xmlns:m="http://schemas.openxmlformats.org/officeDocument/2006/math" xmlns:v="urn:schemas-microsoft-com:vml" xmlns:wp14="http://schemas.microsoft.com/office/word/2010/wordprocessingDrawing" xmlns:wp="http://schemas.openxmlformats.org/drawingml/2006/wordprocessingDrawing" xmlns:w10="urn:schemas-microsoft-com:office:word" xmlns:w="http://schemas.openxmlformats.org/wordprocessingml/2006/main" xmlns:w14="http://schemas.microsoft.com/office/word/2010/wordml" xmlns:w15="http://schemas.microsoft.com/office/word/2012/wordml" xmlns:w16cex="http://schemas.microsoft.com/office/word/2018/wordml/cex" xmlns:w16cid="http://schemas.microsoft.com/office/word/2016/wordml/cid" xmlns:w16="http://schemas.microsoft.com/office/word/2018/wordml" xmlns:w16du="http://schemas.microsoft.com/office/word/2023/wordml/word16du" xmlns:w16sdtdh="http://schemas.microsoft.com/office/word/2020/wordml/sdtdatahash" xmlns:w16se="http://schemas.microsoft.com/office/word/2015/wordml/symex" xmlns:wpg="http://schemas.microsoft.com/office/word/2010/wordprocessingGroup" xmlns:wpi="http://schemas.microsoft.com/office/word/2010/wordprocessingInk" xmlns:wne="http://schemas.microsoft.com/office/word/2006/wordml" xmlns:wps="http://schemas.microsoft.com/office/word/2010/wordprocessingShape" mc:Ignorable="w14 w15 w16se w16cid w16 w16cex w16sdtdh wp14">
+<w:numbering xmlns:wpc="http://schemas.microsoft.com/office/word/2010/wordprocessingCanvas" xmlns:cx="http://schemas.microsoft.com/office/drawing/2014/chartex" xmlns:cx1="http://schemas.microsoft.com/office/drawing/2015/9/8/chartex" xmlns:cx2="http://schemas.microsoft.com/office/drawing/2015/10/21/chartex" xmlns:cx3="http://schemas.microsoft.com/office/drawing/2016/5/9/chartex" xmlns:cx4="http://schemas.microsoft.com/office/drawing/2016/5/10/chartex" xmlns:cx5="http://schemas.microsoft.com/office/drawing/2016/5/11/chartex" xmlns:cx6="http://schemas.microsoft.com/office/drawing/2016/5/12/chartex" xmlns:cx7="http://schemas.microsoft.com/office/drawing/2016/5/13/chartex" xmlns:cx8="http://schemas.microsoft.com/office/drawing/2016/5/14/chartex" xmlns:mc="http://schemas.openxmlformats.org/markup-compatibility/2006" xmlns:aink="http://schemas.microsoft.com/office/drawing/2016/ink" xmlns:am3d="http://schemas.microsoft.com/office/drawing/2017/model3d" xmlns:o="urn:schemas-microsoft-com:office:office" xmlns:oel="http://schemas.microsoft.com/office/2019/extlst" xmlns:r="http://schemas.openxmlformats.org/officeDocument/2006/relationships" xmlns:m="http://schemas.openxmlformats.org/officeDocument/2006/math" xmlns:v="urn:schemas-microsoft-com:vml" xmlns:wp14="http://schemas.microsoft.com/office/word/2010/wordprocessingDrawing" xmlns:wp="http://schemas.openxmlformats.org/drawingml/2006/wordprocessingDrawing" xmlns:w10="urn:schemas-microsoft-com:office:word" xmlns:w="http://schemas.openxmlformats.org/wordprocessingml/2006/main" xmlns:w14="http://schemas.microsoft.com/office/word/2010/wordml" xmlns:w15="http://schemas.microsoft.com/office/word/2012/wordml" xmlns:w16cex="http://schemas.microsoft.com/office/word/2018/wordml/cex" xmlns:w16cid="http://schemas.microsoft.com/office/word/2016/wordml/cid" xmlns:w16="http://schemas.microsoft.com/office/word/2018/wordml" xmlns:w16sdtdh="http://schemas.microsoft.com/office/word/2020/wordml/sdtdatahash" xmlns:w16se="http://schemas.microsoft.com/office/word/2015/wordml/symex" xmlns:wpg="http://schemas.microsoft.com/office/word/2010/wordprocessingGroup" xmlns:wpi="http://schemas.microsoft.com/office/word/2010/wordprocessingInk" xmlns:wne="http://schemas.microsoft.com/office/word/2006/wordml" xmlns:wps="http://schemas.microsoft.com/office/word/2010/wordprocessingShape" mc:Ignorable="w14 w15 w16se w16cid w16 w16cex w16sdtdh wp14">
   <w:abstractNum w:abstractNumId="0" w15:restartNumberingAfterBreak="0">
     <w:nsid w:val="09FC3582"/>
     <w:multiLevelType w:val="multilevel"/>
@@ -11479,7 +11180,6 @@
     </w:pPr>
     <w:rPr>
       <w:rFonts w:cs="Lohit Devanagari"/>
-      <w:lang/>
     </w:rPr>
   </w:style>
   <w:style w:type="paragraph" w:customStyle="1" w:styleId="FWBCont1">

</xml_diff>